<commit_message>
Updated Entrepreneur and Innovation
</commit_message>
<xml_diff>
--- a/5/UFW/Entrepreneur_und_Innovation_1._Teil.docx
+++ b/5/UFW/Entrepreneur_und_Innovation_1._Teil.docx
@@ -887,28 +887,7 @@
                 <w:sz w:val="20"/>
                 <w:szCs w:val="20"/>
               </w:rPr>
-            </w:r>
-          </w:p>
-          <w:p>
-            <w:pPr>
-              <w:pStyle w:val="Normal"/>
-              <w:widowControl w:val="false"/>
-              <w:spacing w:lineRule="auto" w:line="360" w:before="0" w:after="160"/>
-              <w:contextualSpacing/>
-              <w:rPr>
-                <w:rFonts w:ascii="Arial" w:hAnsi="Arial" w:cs="Arial"/>
-                <w:color w:val="2A6099"/>
-                <w:sz w:val="20"/>
-                <w:szCs w:val="20"/>
-              </w:rPr>
-            </w:pPr>
-            <w:r>
-              <w:rPr>
-                <w:rFonts w:cs="Arial" w:ascii="Arial" w:hAnsi="Arial"/>
-                <w:color w:val="2A6099"/>
-                <w:sz w:val="20"/>
-                <w:szCs w:val="20"/>
-              </w:rPr>
+              <w:t>Fachkenntnisse im Bereich Buchhaltung, Recht, Marketing, Vertriebsfähigkeiten</w:t>
             </w:r>
           </w:p>
         </w:tc>
@@ -1510,14 +1489,14 @@
         <w:tblLook w:firstRow="1" w:noVBand="1" w:lastRow="0" w:firstColumn="1" w:lastColumn="0" w:noHBand="0" w:val="04a0"/>
       </w:tblPr>
       <w:tblGrid>
-        <w:gridCol w:w="2546"/>
-        <w:gridCol w:w="6515"/>
+        <w:gridCol w:w="2545"/>
+        <w:gridCol w:w="6516"/>
       </w:tblGrid>
       <w:tr>
         <w:trPr/>
         <w:tc>
           <w:tcPr>
-            <w:tcW w:w="2546" w:type="dxa"/>
+            <w:tcW w:w="2545" w:type="dxa"/>
             <w:tcBorders/>
             <w:shd w:fill="auto" w:val="clear"/>
           </w:tcPr>
@@ -1548,7 +1527,7 @@
         </w:tc>
         <w:tc>
           <w:tcPr>
-            <w:tcW w:w="6515" w:type="dxa"/>
+            <w:tcW w:w="6516" w:type="dxa"/>
             <w:tcBorders/>
             <w:shd w:fill="auto" w:val="clear"/>
           </w:tcPr>
@@ -1582,7 +1561,7 @@
         <w:trPr/>
         <w:tc>
           <w:tcPr>
-            <w:tcW w:w="2546" w:type="dxa"/>
+            <w:tcW w:w="2545" w:type="dxa"/>
             <w:tcBorders/>
             <w:shd w:fill="auto" w:val="clear"/>
           </w:tcPr>
@@ -1610,7 +1589,7 @@
         </w:tc>
         <w:tc>
           <w:tcPr>
-            <w:tcW w:w="6515" w:type="dxa"/>
+            <w:tcW w:w="6516" w:type="dxa"/>
             <w:tcBorders/>
             <w:shd w:fill="auto" w:val="clear"/>
           </w:tcPr>
@@ -1642,7 +1621,7 @@
         <w:trPr/>
         <w:tc>
           <w:tcPr>
-            <w:tcW w:w="2546" w:type="dxa"/>
+            <w:tcW w:w="2545" w:type="dxa"/>
             <w:tcBorders/>
             <w:shd w:fill="auto" w:val="clear"/>
           </w:tcPr>
@@ -1670,7 +1649,7 @@
         </w:tc>
         <w:tc>
           <w:tcPr>
-            <w:tcW w:w="6515" w:type="dxa"/>
+            <w:tcW w:w="6516" w:type="dxa"/>
             <w:tcBorders/>
             <w:shd w:fill="auto" w:val="clear"/>
           </w:tcPr>
@@ -1702,7 +1681,7 @@
         <w:trPr/>
         <w:tc>
           <w:tcPr>
-            <w:tcW w:w="2546" w:type="dxa"/>
+            <w:tcW w:w="2545" w:type="dxa"/>
             <w:tcBorders/>
             <w:shd w:fill="auto" w:val="clear"/>
           </w:tcPr>
@@ -1730,7 +1709,7 @@
         </w:tc>
         <w:tc>
           <w:tcPr>
-            <w:tcW w:w="6515" w:type="dxa"/>
+            <w:tcW w:w="6516" w:type="dxa"/>
             <w:tcBorders/>
             <w:shd w:fill="auto" w:val="clear"/>
           </w:tcPr>
@@ -1762,7 +1741,7 @@
         <w:trPr/>
         <w:tc>
           <w:tcPr>
-            <w:tcW w:w="2546" w:type="dxa"/>
+            <w:tcW w:w="2545" w:type="dxa"/>
             <w:tcBorders/>
             <w:shd w:fill="auto" w:val="clear"/>
           </w:tcPr>
@@ -1790,7 +1769,7 @@
         </w:tc>
         <w:tc>
           <w:tcPr>
-            <w:tcW w:w="6515" w:type="dxa"/>
+            <w:tcW w:w="6516" w:type="dxa"/>
             <w:tcBorders/>
             <w:shd w:fill="auto" w:val="clear"/>
           </w:tcPr>
@@ -1822,7 +1801,7 @@
         <w:trPr/>
         <w:tc>
           <w:tcPr>
-            <w:tcW w:w="2546" w:type="dxa"/>
+            <w:tcW w:w="2545" w:type="dxa"/>
             <w:tcBorders/>
             <w:shd w:fill="auto" w:val="clear"/>
           </w:tcPr>
@@ -1850,7 +1829,7 @@
         </w:tc>
         <w:tc>
           <w:tcPr>
-            <w:tcW w:w="6515" w:type="dxa"/>
+            <w:tcW w:w="6516" w:type="dxa"/>
             <w:tcBorders/>
             <w:shd w:fill="auto" w:val="clear"/>
           </w:tcPr>
@@ -2868,7 +2847,7 @@
       <w:r>
         <w:rPr/>
         <w:drawing>
-          <wp:inline distT="0" distB="3810" distL="0" distR="0">
+          <wp:inline distT="0" distB="0" distL="0" distR="0">
             <wp:extent cx="5505450" cy="2225675"/>
             <wp:effectExtent l="0" t="0" r="0" b="0"/>
             <wp:docPr id="5" name="Grafik 25" descr=""/>
@@ -4077,7 +4056,7 @@
       <w:r>
         <w:rPr/>
         <w:drawing>
-          <wp:inline distT="0" distB="5080" distL="0" distR="0">
+          <wp:inline distT="0" distB="0" distL="0" distR="0">
             <wp:extent cx="4667250" cy="1918970"/>
             <wp:effectExtent l="0" t="0" r="0" b="0"/>
             <wp:docPr id="8" name="Grafik 41" descr="Ein Bild, das Tisch enthält.&#10;&#10;Automatisch generierte Beschreibung"/>
@@ -6252,7 +6231,7 @@
               <wp:positionV relativeFrom="paragraph">
                 <wp:posOffset>635</wp:posOffset>
               </wp:positionV>
-              <wp:extent cx="762635" cy="895985"/>
+              <wp:extent cx="763270" cy="896620"/>
               <wp:effectExtent l="0" t="0" r="0" b="0"/>
               <wp:wrapNone/>
               <wp:docPr id="11" name="Rechteck 7"/>
@@ -6263,7 +6242,7 @@
                     <wps:spPr>
                       <a:xfrm>
                         <a:off x="0" y="0"/>
-                        <a:ext cx="762120" cy="895320"/>
+                        <a:ext cx="762480" cy="896040"/>
                       </a:xfrm>
                       <a:prstGeom prst="rect">
                         <a:avLst/>
@@ -6289,18 +6268,18 @@
                             <w:spacing w:before="0" w:after="160"/>
                             <w:jc w:val="center"/>
                             <w:rPr>
-                              <w:color w:val="auto"/>
+                              <w:color w:val="000000"/>
                             </w:rPr>
                           </w:pPr>
                           <w:sdt>
                             <w:sdtPr>
-                              <w:id w:val="662807067"/>
+                              <w:id w:val="1168761322"/>
                             </w:sdtPr>
                             <w:sdtContent>
                               <w:r>
                                 <w:rPr>
-                                  <w:rFonts w:eastAsia="" w:cs="" w:ascii="Calibri Light" w:hAnsi="Calibri Light" w:asciiTheme="majorHAnsi" w:cstheme="majorBidi" w:eastAsiaTheme="majorEastAsia" w:hAnsiTheme="majorHAnsi"/>
-                                  <w:color w:val="auto"/>
+                                  <w:rFonts w:eastAsia="" w:cs="" w:ascii="Calibri Light" w:hAnsi="Calibri Light"/>
+                                  <w:color w:val="000000"/>
                                 </w:rPr>
                                 <w:fldChar w:fldCharType="begin"/>
                               </w:r>
@@ -6344,7 +6323,7 @@
         </mc:Choice>
         <mc:Fallback>
           <w:pict>
-            <v:rect id="shape_0" ID="Rechteck 7" fillcolor="white" stroked="f" style="position:absolute;margin-left:5.4pt;margin-top:0pt;width:59.95pt;height:70.45pt;mso-position-horizontal:center;mso-position-horizontal-relative:page;mso-position-vertical:top" wp14:anchorId="248B737A">
+            <v:rect id="shape_0" ID="Rechteck 7" fillcolor="white" stroked="f" style="position:absolute;margin-left:5.35pt;margin-top:0.05pt;width:60pt;height:70.5pt;mso-position-horizontal:center;mso-position-horizontal-relative:page" wp14:anchorId="248B737A">
               <w10:wrap type="square"/>
               <v:fill o:detectmouseclick="t" type="solid" color2="black"/>
               <v:stroke color="#3465a4" joinstyle="round" endcap="flat"/>
@@ -6356,18 +6335,18 @@
                       <w:spacing w:before="0" w:after="160"/>
                       <w:jc w:val="center"/>
                       <w:rPr>
-                        <w:color w:val="auto"/>
+                        <w:color w:val="000000"/>
                       </w:rPr>
                     </w:pPr>
                     <w:sdt>
                       <w:sdtPr>
-                        <w:id w:val="1714564040"/>
+                        <w:id w:val="308741185"/>
                       </w:sdtPr>
                       <w:sdtContent>
                         <w:r>
                           <w:rPr>
-                            <w:rFonts w:eastAsia="" w:cs="" w:ascii="Calibri Light" w:hAnsi="Calibri Light" w:asciiTheme="majorHAnsi" w:cstheme="majorBidi" w:eastAsiaTheme="majorEastAsia" w:hAnsiTheme="majorHAnsi"/>
-                            <w:color w:val="auto"/>
+                            <w:rFonts w:eastAsia="" w:cs="" w:ascii="Calibri Light" w:hAnsi="Calibri Light"/>
+                            <w:color w:val="000000"/>
                           </w:rPr>
                           <w:fldChar w:fldCharType="begin"/>
                         </w:r>
@@ -6408,9 +6387,6 @@
     <w:r>
       <w:rPr/>
       <w:tab/>
-    </w:r>
-    <w:r>
-      <w:rPr/>
       <w:t>M.Reiterer</w:t>
       <w:tab/>
       <w:t>Entrepeneur 2021 22</w:t>
@@ -6543,6 +6519,7 @@
       </w:pPr>
       <w:rPr>
         <w:rFonts w:ascii="Wingdings" w:hAnsi="Wingdings" w:cs="Wingdings" w:hint="default"/>
+        <w:rFonts w:cs="Wingdings"/>
       </w:rPr>
     </w:lvl>
     <w:lvl w:ilvl="3">
@@ -6555,6 +6532,7 @@
       </w:pPr>
       <w:rPr>
         <w:rFonts w:ascii="Symbol" w:hAnsi="Symbol" w:cs="Symbol" w:hint="default"/>
+        <w:rFonts w:cs="Symbol"/>
       </w:rPr>
     </w:lvl>
     <w:lvl w:ilvl="4">
@@ -6580,6 +6558,7 @@
       </w:pPr>
       <w:rPr>
         <w:rFonts w:ascii="Wingdings" w:hAnsi="Wingdings" w:cs="Wingdings" w:hint="default"/>
+        <w:rFonts w:cs="Wingdings"/>
       </w:rPr>
     </w:lvl>
     <w:lvl w:ilvl="6">
@@ -6592,6 +6571,7 @@
       </w:pPr>
       <w:rPr>
         <w:rFonts w:ascii="Symbol" w:hAnsi="Symbol" w:cs="Symbol" w:hint="default"/>
+        <w:rFonts w:cs="Symbol"/>
       </w:rPr>
     </w:lvl>
     <w:lvl w:ilvl="7">
@@ -6617,6 +6597,7 @@
       </w:pPr>
       <w:rPr>
         <w:rFonts w:ascii="Wingdings" w:hAnsi="Wingdings" w:cs="Wingdings" w:hint="default"/>
+        <w:rFonts w:cs="Wingdings"/>
       </w:rPr>
     </w:lvl>
   </w:abstractNum>
@@ -6714,6 +6695,8 @@
       </w:pPr>
       <w:rPr>
         <w:rFonts w:ascii="Symbol" w:hAnsi="Symbol" w:cs="Symbol" w:hint="default"/>
+        <w:sz w:val="20"/>
+        <w:rFonts w:cs="Symbol"/>
       </w:rPr>
     </w:lvl>
     <w:lvl w:ilvl="1">
@@ -6739,6 +6722,7 @@
       </w:pPr>
       <w:rPr>
         <w:rFonts w:ascii="Wingdings" w:hAnsi="Wingdings" w:cs="Wingdings" w:hint="default"/>
+        <w:rFonts w:cs="Wingdings"/>
       </w:rPr>
     </w:lvl>
     <w:lvl w:ilvl="3">
@@ -6751,6 +6735,7 @@
       </w:pPr>
       <w:rPr>
         <w:rFonts w:ascii="Symbol" w:hAnsi="Symbol" w:cs="Symbol" w:hint="default"/>
+        <w:rFonts w:cs="Symbol"/>
       </w:rPr>
     </w:lvl>
     <w:lvl w:ilvl="4">
@@ -6776,6 +6761,7 @@
       </w:pPr>
       <w:rPr>
         <w:rFonts w:ascii="Wingdings" w:hAnsi="Wingdings" w:cs="Wingdings" w:hint="default"/>
+        <w:rFonts w:cs="Wingdings"/>
       </w:rPr>
     </w:lvl>
     <w:lvl w:ilvl="6">
@@ -6788,6 +6774,7 @@
       </w:pPr>
       <w:rPr>
         <w:rFonts w:ascii="Symbol" w:hAnsi="Symbol" w:cs="Symbol" w:hint="default"/>
+        <w:rFonts w:cs="Symbol"/>
       </w:rPr>
     </w:lvl>
     <w:lvl w:ilvl="7">
@@ -6813,6 +6800,7 @@
       </w:pPr>
       <w:rPr>
         <w:rFonts w:ascii="Wingdings" w:hAnsi="Wingdings" w:cs="Wingdings" w:hint="default"/>
+        <w:rFonts w:cs="Wingdings"/>
       </w:rPr>
     </w:lvl>
   </w:abstractNum>
@@ -6827,6 +6815,8 @@
       </w:pPr>
       <w:rPr>
         <w:rFonts w:ascii="Symbol" w:hAnsi="Symbol" w:cs="Symbol" w:hint="default"/>
+        <w:sz w:val="20"/>
+        <w:rFonts w:cs="Symbol"/>
       </w:rPr>
     </w:lvl>
     <w:lvl w:ilvl="1">
@@ -6852,6 +6842,7 @@
       </w:pPr>
       <w:rPr>
         <w:rFonts w:ascii="Wingdings" w:hAnsi="Wingdings" w:cs="Wingdings" w:hint="default"/>
+        <w:rFonts w:cs="Wingdings"/>
       </w:rPr>
     </w:lvl>
     <w:lvl w:ilvl="3">
@@ -6864,6 +6855,7 @@
       </w:pPr>
       <w:rPr>
         <w:rFonts w:ascii="Symbol" w:hAnsi="Symbol" w:cs="Symbol" w:hint="default"/>
+        <w:rFonts w:cs="Symbol"/>
       </w:rPr>
     </w:lvl>
     <w:lvl w:ilvl="4">
@@ -6889,6 +6881,7 @@
       </w:pPr>
       <w:rPr>
         <w:rFonts w:ascii="Wingdings" w:hAnsi="Wingdings" w:cs="Wingdings" w:hint="default"/>
+        <w:rFonts w:cs="Wingdings"/>
       </w:rPr>
     </w:lvl>
     <w:lvl w:ilvl="6">
@@ -6901,6 +6894,7 @@
       </w:pPr>
       <w:rPr>
         <w:rFonts w:ascii="Symbol" w:hAnsi="Symbol" w:cs="Symbol" w:hint="default"/>
+        <w:rFonts w:cs="Symbol"/>
       </w:rPr>
     </w:lvl>
     <w:lvl w:ilvl="7">
@@ -6926,6 +6920,7 @@
       </w:pPr>
       <w:rPr>
         <w:rFonts w:ascii="Wingdings" w:hAnsi="Wingdings" w:cs="Wingdings" w:hint="default"/>
+        <w:rFonts w:cs="Wingdings"/>
       </w:rPr>
     </w:lvl>
   </w:abstractNum>
@@ -6940,6 +6935,8 @@
       </w:pPr>
       <w:rPr>
         <w:rFonts w:ascii="Symbol" w:hAnsi="Symbol" w:cs="Symbol" w:hint="default"/>
+        <w:sz w:val="20"/>
+        <w:rFonts w:cs="Symbol"/>
       </w:rPr>
     </w:lvl>
     <w:lvl w:ilvl="1">
@@ -6965,6 +6962,7 @@
       </w:pPr>
       <w:rPr>
         <w:rFonts w:ascii="Wingdings" w:hAnsi="Wingdings" w:cs="Wingdings" w:hint="default"/>
+        <w:rFonts w:cs="Wingdings"/>
       </w:rPr>
     </w:lvl>
     <w:lvl w:ilvl="3">
@@ -6977,6 +6975,7 @@
       </w:pPr>
       <w:rPr>
         <w:rFonts w:ascii="Symbol" w:hAnsi="Symbol" w:cs="Symbol" w:hint="default"/>
+        <w:rFonts w:cs="Symbol"/>
       </w:rPr>
     </w:lvl>
     <w:lvl w:ilvl="4">
@@ -7002,6 +7001,7 @@
       </w:pPr>
       <w:rPr>
         <w:rFonts w:ascii="Wingdings" w:hAnsi="Wingdings" w:cs="Wingdings" w:hint="default"/>
+        <w:rFonts w:cs="Wingdings"/>
       </w:rPr>
     </w:lvl>
     <w:lvl w:ilvl="6">
@@ -7014,6 +7014,7 @@
       </w:pPr>
       <w:rPr>
         <w:rFonts w:ascii="Symbol" w:hAnsi="Symbol" w:cs="Symbol" w:hint="default"/>
+        <w:rFonts w:cs="Symbol"/>
       </w:rPr>
     </w:lvl>
     <w:lvl w:ilvl="7">
@@ -7039,6 +7040,7 @@
       </w:pPr>
       <w:rPr>
         <w:rFonts w:ascii="Wingdings" w:hAnsi="Wingdings" w:cs="Wingdings" w:hint="default"/>
+        <w:rFonts w:cs="Wingdings"/>
       </w:rPr>
     </w:lvl>
   </w:abstractNum>
@@ -7053,6 +7055,8 @@
       </w:pPr>
       <w:rPr>
         <w:rFonts w:ascii="Symbol" w:hAnsi="Symbol" w:cs="Symbol" w:hint="default"/>
+        <w:sz w:val="20"/>
+        <w:rFonts w:cs="Symbol"/>
       </w:rPr>
     </w:lvl>
     <w:lvl w:ilvl="1">
@@ -7078,6 +7082,7 @@
       </w:pPr>
       <w:rPr>
         <w:rFonts w:ascii="Wingdings" w:hAnsi="Wingdings" w:cs="Wingdings" w:hint="default"/>
+        <w:rFonts w:cs="Wingdings"/>
       </w:rPr>
     </w:lvl>
     <w:lvl w:ilvl="3">
@@ -7090,6 +7095,7 @@
       </w:pPr>
       <w:rPr>
         <w:rFonts w:ascii="Symbol" w:hAnsi="Symbol" w:cs="Symbol" w:hint="default"/>
+        <w:rFonts w:cs="Symbol"/>
       </w:rPr>
     </w:lvl>
     <w:lvl w:ilvl="4">
@@ -7115,6 +7121,7 @@
       </w:pPr>
       <w:rPr>
         <w:rFonts w:ascii="Wingdings" w:hAnsi="Wingdings" w:cs="Wingdings" w:hint="default"/>
+        <w:rFonts w:cs="Wingdings"/>
       </w:rPr>
     </w:lvl>
     <w:lvl w:ilvl="6">
@@ -7127,6 +7134,7 @@
       </w:pPr>
       <w:rPr>
         <w:rFonts w:ascii="Symbol" w:hAnsi="Symbol" w:cs="Symbol" w:hint="default"/>
+        <w:rFonts w:cs="Symbol"/>
       </w:rPr>
     </w:lvl>
     <w:lvl w:ilvl="7">
@@ -7152,6 +7160,7 @@
       </w:pPr>
       <w:rPr>
         <w:rFonts w:ascii="Wingdings" w:hAnsi="Wingdings" w:cs="Wingdings" w:hint="default"/>
+        <w:rFonts w:cs="Wingdings"/>
       </w:rPr>
     </w:lvl>
   </w:abstractNum>
@@ -7166,6 +7175,8 @@
       </w:pPr>
       <w:rPr>
         <w:rFonts w:ascii="Symbol" w:hAnsi="Symbol" w:cs="Symbol" w:hint="default"/>
+        <w:sz w:val="20"/>
+        <w:rFonts w:cs="Symbol"/>
       </w:rPr>
     </w:lvl>
     <w:lvl w:ilvl="1">
@@ -7191,6 +7202,7 @@
       </w:pPr>
       <w:rPr>
         <w:rFonts w:ascii="Wingdings" w:hAnsi="Wingdings" w:cs="Wingdings" w:hint="default"/>
+        <w:rFonts w:cs="Wingdings"/>
       </w:rPr>
     </w:lvl>
     <w:lvl w:ilvl="3">
@@ -7203,6 +7215,7 @@
       </w:pPr>
       <w:rPr>
         <w:rFonts w:ascii="Symbol" w:hAnsi="Symbol" w:cs="Symbol" w:hint="default"/>
+        <w:rFonts w:cs="Symbol"/>
       </w:rPr>
     </w:lvl>
     <w:lvl w:ilvl="4">
@@ -7228,6 +7241,7 @@
       </w:pPr>
       <w:rPr>
         <w:rFonts w:ascii="Wingdings" w:hAnsi="Wingdings" w:cs="Wingdings" w:hint="default"/>
+        <w:rFonts w:cs="Wingdings"/>
       </w:rPr>
     </w:lvl>
     <w:lvl w:ilvl="6">
@@ -7240,6 +7254,7 @@
       </w:pPr>
       <w:rPr>
         <w:rFonts w:ascii="Symbol" w:hAnsi="Symbol" w:cs="Symbol" w:hint="default"/>
+        <w:rFonts w:cs="Symbol"/>
       </w:rPr>
     </w:lvl>
     <w:lvl w:ilvl="7">
@@ -7265,6 +7280,7 @@
       </w:pPr>
       <w:rPr>
         <w:rFonts w:ascii="Wingdings" w:hAnsi="Wingdings" w:cs="Wingdings" w:hint="default"/>
+        <w:rFonts w:cs="Wingdings"/>
       </w:rPr>
     </w:lvl>
   </w:abstractNum>
@@ -7279,6 +7295,8 @@
       </w:pPr>
       <w:rPr>
         <w:rFonts w:ascii="Wingdings" w:hAnsi="Wingdings" w:cs="Wingdings" w:hint="default"/>
+        <w:sz w:val="20"/>
+        <w:rFonts w:cs="Wingdings"/>
       </w:rPr>
     </w:lvl>
     <w:lvl w:ilvl="1">
@@ -7304,6 +7322,7 @@
       </w:pPr>
       <w:rPr>
         <w:rFonts w:ascii="Wingdings" w:hAnsi="Wingdings" w:cs="Wingdings" w:hint="default"/>
+        <w:rFonts w:cs="Wingdings"/>
       </w:rPr>
     </w:lvl>
     <w:lvl w:ilvl="3">
@@ -7316,6 +7335,7 @@
       </w:pPr>
       <w:rPr>
         <w:rFonts w:ascii="Symbol" w:hAnsi="Symbol" w:cs="Symbol" w:hint="default"/>
+        <w:rFonts w:cs="Symbol"/>
       </w:rPr>
     </w:lvl>
     <w:lvl w:ilvl="4">
@@ -7341,6 +7361,7 @@
       </w:pPr>
       <w:rPr>
         <w:rFonts w:ascii="Wingdings" w:hAnsi="Wingdings" w:cs="Wingdings" w:hint="default"/>
+        <w:rFonts w:cs="Wingdings"/>
       </w:rPr>
     </w:lvl>
     <w:lvl w:ilvl="6">
@@ -7353,6 +7374,7 @@
       </w:pPr>
       <w:rPr>
         <w:rFonts w:ascii="Symbol" w:hAnsi="Symbol" w:cs="Symbol" w:hint="default"/>
+        <w:rFonts w:cs="Symbol"/>
       </w:rPr>
     </w:lvl>
     <w:lvl w:ilvl="7">
@@ -7378,6 +7400,7 @@
       </w:pPr>
       <w:rPr>
         <w:rFonts w:ascii="Wingdings" w:hAnsi="Wingdings" w:cs="Wingdings" w:hint="default"/>
+        <w:rFonts w:cs="Wingdings"/>
       </w:rPr>
     </w:lvl>
   </w:abstractNum>
@@ -7392,6 +7415,8 @@
       </w:pPr>
       <w:rPr>
         <w:rFonts w:ascii="Wingdings" w:hAnsi="Wingdings" w:cs="Wingdings" w:hint="default"/>
+        <w:sz w:val="20"/>
+        <w:rFonts w:cs="Wingdings"/>
       </w:rPr>
     </w:lvl>
     <w:lvl w:ilvl="1">
@@ -7417,6 +7442,7 @@
       </w:pPr>
       <w:rPr>
         <w:rFonts w:ascii="Wingdings" w:hAnsi="Wingdings" w:cs="Wingdings" w:hint="default"/>
+        <w:rFonts w:cs="Wingdings"/>
       </w:rPr>
     </w:lvl>
     <w:lvl w:ilvl="3">
@@ -7429,6 +7455,7 @@
       </w:pPr>
       <w:rPr>
         <w:rFonts w:ascii="Symbol" w:hAnsi="Symbol" w:cs="Symbol" w:hint="default"/>
+        <w:rFonts w:cs="Symbol"/>
       </w:rPr>
     </w:lvl>
     <w:lvl w:ilvl="4">
@@ -7454,6 +7481,7 @@
       </w:pPr>
       <w:rPr>
         <w:rFonts w:ascii="Wingdings" w:hAnsi="Wingdings" w:cs="Wingdings" w:hint="default"/>
+        <w:rFonts w:cs="Wingdings"/>
       </w:rPr>
     </w:lvl>
     <w:lvl w:ilvl="6">
@@ -7466,6 +7494,7 @@
       </w:pPr>
       <w:rPr>
         <w:rFonts w:ascii="Symbol" w:hAnsi="Symbol" w:cs="Symbol" w:hint="default"/>
+        <w:rFonts w:cs="Symbol"/>
       </w:rPr>
     </w:lvl>
     <w:lvl w:ilvl="7">
@@ -7491,6 +7520,7 @@
       </w:pPr>
       <w:rPr>
         <w:rFonts w:ascii="Wingdings" w:hAnsi="Wingdings" w:cs="Wingdings" w:hint="default"/>
+        <w:rFonts w:cs="Wingdings"/>
       </w:rPr>
     </w:lvl>
   </w:abstractNum>
@@ -7505,6 +7535,8 @@
       </w:pPr>
       <w:rPr>
         <w:rFonts w:ascii="Wingdings" w:hAnsi="Wingdings" w:cs="Wingdings" w:hint="default"/>
+        <w:sz w:val="20"/>
+        <w:rFonts w:cs="Wingdings"/>
       </w:rPr>
     </w:lvl>
     <w:lvl w:ilvl="1">
@@ -7530,6 +7562,7 @@
       </w:pPr>
       <w:rPr>
         <w:rFonts w:ascii="Wingdings" w:hAnsi="Wingdings" w:cs="Wingdings" w:hint="default"/>
+        <w:rFonts w:cs="Wingdings"/>
       </w:rPr>
     </w:lvl>
     <w:lvl w:ilvl="3">
@@ -7542,6 +7575,7 @@
       </w:pPr>
       <w:rPr>
         <w:rFonts w:ascii="Symbol" w:hAnsi="Symbol" w:cs="Symbol" w:hint="default"/>
+        <w:rFonts w:cs="Symbol"/>
       </w:rPr>
     </w:lvl>
     <w:lvl w:ilvl="4">
@@ -7567,6 +7601,7 @@
       </w:pPr>
       <w:rPr>
         <w:rFonts w:ascii="Wingdings" w:hAnsi="Wingdings" w:cs="Wingdings" w:hint="default"/>
+        <w:rFonts w:cs="Wingdings"/>
       </w:rPr>
     </w:lvl>
     <w:lvl w:ilvl="6">
@@ -7579,6 +7614,7 @@
       </w:pPr>
       <w:rPr>
         <w:rFonts w:ascii="Symbol" w:hAnsi="Symbol" w:cs="Symbol" w:hint="default"/>
+        <w:rFonts w:cs="Symbol"/>
       </w:rPr>
     </w:lvl>
     <w:lvl w:ilvl="7">
@@ -7604,6 +7640,7 @@
       </w:pPr>
       <w:rPr>
         <w:rFonts w:ascii="Wingdings" w:hAnsi="Wingdings" w:cs="Wingdings" w:hint="default"/>
+        <w:rFonts w:cs="Wingdings"/>
       </w:rPr>
     </w:lvl>
   </w:abstractNum>
@@ -7618,6 +7655,8 @@
       </w:pPr>
       <w:rPr>
         <w:rFonts w:ascii="Wingdings" w:hAnsi="Wingdings" w:cs="Wingdings" w:hint="default"/>
+        <w:sz w:val="20"/>
+        <w:rFonts w:cs="Wingdings"/>
       </w:rPr>
     </w:lvl>
     <w:lvl w:ilvl="1">
@@ -7643,6 +7682,7 @@
       </w:pPr>
       <w:rPr>
         <w:rFonts w:ascii="Wingdings" w:hAnsi="Wingdings" w:cs="Wingdings" w:hint="default"/>
+        <w:rFonts w:cs="Wingdings"/>
       </w:rPr>
     </w:lvl>
     <w:lvl w:ilvl="3">
@@ -7655,6 +7695,7 @@
       </w:pPr>
       <w:rPr>
         <w:rFonts w:ascii="Symbol" w:hAnsi="Symbol" w:cs="Symbol" w:hint="default"/>
+        <w:rFonts w:cs="Symbol"/>
       </w:rPr>
     </w:lvl>
     <w:lvl w:ilvl="4">
@@ -7680,6 +7721,7 @@
       </w:pPr>
       <w:rPr>
         <w:rFonts w:ascii="Wingdings" w:hAnsi="Wingdings" w:cs="Wingdings" w:hint="default"/>
+        <w:rFonts w:cs="Wingdings"/>
       </w:rPr>
     </w:lvl>
     <w:lvl w:ilvl="6">
@@ -7692,6 +7734,7 @@
       </w:pPr>
       <w:rPr>
         <w:rFonts w:ascii="Symbol" w:hAnsi="Symbol" w:cs="Symbol" w:hint="default"/>
+        <w:rFonts w:cs="Symbol"/>
       </w:rPr>
     </w:lvl>
     <w:lvl w:ilvl="7">
@@ -7717,6 +7760,7 @@
       </w:pPr>
       <w:rPr>
         <w:rFonts w:ascii="Wingdings" w:hAnsi="Wingdings" w:cs="Wingdings" w:hint="default"/>
+        <w:rFonts w:cs="Wingdings"/>
       </w:rPr>
     </w:lvl>
   </w:abstractNum>
@@ -7731,6 +7775,8 @@
       </w:pPr>
       <w:rPr>
         <w:rFonts w:ascii="Symbol" w:hAnsi="Symbol" w:cs="Symbol" w:hint="default"/>
+        <w:sz w:val="20"/>
+        <w:rFonts w:cs="Symbol"/>
       </w:rPr>
     </w:lvl>
     <w:lvl w:ilvl="1">
@@ -7756,6 +7802,7 @@
       </w:pPr>
       <w:rPr>
         <w:rFonts w:ascii="Wingdings" w:hAnsi="Wingdings" w:cs="Wingdings" w:hint="default"/>
+        <w:rFonts w:cs="Wingdings"/>
       </w:rPr>
     </w:lvl>
     <w:lvl w:ilvl="3">
@@ -7768,6 +7815,7 @@
       </w:pPr>
       <w:rPr>
         <w:rFonts w:ascii="Symbol" w:hAnsi="Symbol" w:cs="Symbol" w:hint="default"/>
+        <w:rFonts w:cs="Symbol"/>
       </w:rPr>
     </w:lvl>
     <w:lvl w:ilvl="4">
@@ -7793,6 +7841,7 @@
       </w:pPr>
       <w:rPr>
         <w:rFonts w:ascii="Wingdings" w:hAnsi="Wingdings" w:cs="Wingdings" w:hint="default"/>
+        <w:rFonts w:cs="Wingdings"/>
       </w:rPr>
     </w:lvl>
     <w:lvl w:ilvl="6">
@@ -7805,6 +7854,7 @@
       </w:pPr>
       <w:rPr>
         <w:rFonts w:ascii="Symbol" w:hAnsi="Symbol" w:cs="Symbol" w:hint="default"/>
+        <w:rFonts w:cs="Symbol"/>
       </w:rPr>
     </w:lvl>
     <w:lvl w:ilvl="7">
@@ -7830,6 +7880,7 @@
       </w:pPr>
       <w:rPr>
         <w:rFonts w:ascii="Wingdings" w:hAnsi="Wingdings" w:cs="Wingdings" w:hint="default"/>
+        <w:rFonts w:cs="Wingdings"/>
       </w:rPr>
     </w:lvl>
   </w:abstractNum>
@@ -7844,6 +7895,9 @@
       </w:pPr>
       <w:rPr>
         <w:rFonts w:ascii="Symbol" w:hAnsi="Symbol" w:cs="Symbol" w:hint="default"/>
+        <w:sz w:val="20"/>
+        <w:b/>
+        <w:rFonts w:cs="Symbol"/>
       </w:rPr>
     </w:lvl>
     <w:lvl w:ilvl="1">
@@ -7869,6 +7923,7 @@
       </w:pPr>
       <w:rPr>
         <w:rFonts w:ascii="Wingdings" w:hAnsi="Wingdings" w:cs="Wingdings" w:hint="default"/>
+        <w:rFonts w:cs="Wingdings"/>
       </w:rPr>
     </w:lvl>
     <w:lvl w:ilvl="3">
@@ -7881,6 +7936,7 @@
       </w:pPr>
       <w:rPr>
         <w:rFonts w:ascii="Symbol" w:hAnsi="Symbol" w:cs="Symbol" w:hint="default"/>
+        <w:rFonts w:cs="Symbol"/>
       </w:rPr>
     </w:lvl>
     <w:lvl w:ilvl="4">
@@ -7906,6 +7962,7 @@
       </w:pPr>
       <w:rPr>
         <w:rFonts w:ascii="Wingdings" w:hAnsi="Wingdings" w:cs="Wingdings" w:hint="default"/>
+        <w:rFonts w:cs="Wingdings"/>
       </w:rPr>
     </w:lvl>
     <w:lvl w:ilvl="6">
@@ -7918,6 +7975,7 @@
       </w:pPr>
       <w:rPr>
         <w:rFonts w:ascii="Symbol" w:hAnsi="Symbol" w:cs="Symbol" w:hint="default"/>
+        <w:rFonts w:cs="Symbol"/>
       </w:rPr>
     </w:lvl>
     <w:lvl w:ilvl="7">
@@ -7943,6 +8001,7 @@
       </w:pPr>
       <w:rPr>
         <w:rFonts w:ascii="Wingdings" w:hAnsi="Wingdings" w:cs="Wingdings" w:hint="default"/>
+        <w:rFonts w:cs="Wingdings"/>
       </w:rPr>
     </w:lvl>
   </w:abstractNum>
@@ -8092,7 +8151,6 @@
     <w:rPrDefault>
       <w:rPr>
         <w:rFonts w:ascii="Calibri" w:hAnsi="Calibri" w:eastAsia="Calibri" w:cs="" w:asciiTheme="minorHAnsi" w:cstheme="minorBidi" w:eastAsiaTheme="minorHAnsi" w:hAnsiTheme="minorHAnsi"/>
-        <w:sz w:val="22"/>
         <w:szCs w:val="22"/>
         <w:lang w:val="de-DE" w:eastAsia="en-US" w:bidi="ar-SA"/>
       </w:rPr>
@@ -9157,6 +9215,776 @@
       <w:rFonts w:cs="Courier New"/>
     </w:rPr>
   </w:style>
+  <w:style w:type="character" w:styleId="ListLabel87">
+    <w:name w:val="ListLabel 87"/>
+    <w:qFormat/>
+    <w:rPr>
+      <w:rFonts w:ascii="Arial" w:hAnsi="Arial" w:cs="Arial"/>
+      <w:b/>
+      <w:sz w:val="20"/>
+    </w:rPr>
+  </w:style>
+  <w:style w:type="character" w:styleId="ListLabel88">
+    <w:name w:val="ListLabel 88"/>
+    <w:qFormat/>
+    <w:rPr>
+      <w:rFonts w:cs="Courier New"/>
+    </w:rPr>
+  </w:style>
+  <w:style w:type="character" w:styleId="ListLabel89">
+    <w:name w:val="ListLabel 89"/>
+    <w:qFormat/>
+    <w:rPr>
+      <w:rFonts w:cs="Wingdings"/>
+    </w:rPr>
+  </w:style>
+  <w:style w:type="character" w:styleId="ListLabel90">
+    <w:name w:val="ListLabel 90"/>
+    <w:qFormat/>
+    <w:rPr>
+      <w:rFonts w:cs="Symbol"/>
+    </w:rPr>
+  </w:style>
+  <w:style w:type="character" w:styleId="ListLabel91">
+    <w:name w:val="ListLabel 91"/>
+    <w:qFormat/>
+    <w:rPr>
+      <w:rFonts w:cs="Courier New"/>
+    </w:rPr>
+  </w:style>
+  <w:style w:type="character" w:styleId="ListLabel92">
+    <w:name w:val="ListLabel 92"/>
+    <w:qFormat/>
+    <w:rPr>
+      <w:rFonts w:cs="Wingdings"/>
+    </w:rPr>
+  </w:style>
+  <w:style w:type="character" w:styleId="ListLabel93">
+    <w:name w:val="ListLabel 93"/>
+    <w:qFormat/>
+    <w:rPr>
+      <w:rFonts w:cs="Symbol"/>
+    </w:rPr>
+  </w:style>
+  <w:style w:type="character" w:styleId="ListLabel94">
+    <w:name w:val="ListLabel 94"/>
+    <w:qFormat/>
+    <w:rPr>
+      <w:rFonts w:cs="Courier New"/>
+    </w:rPr>
+  </w:style>
+  <w:style w:type="character" w:styleId="ListLabel95">
+    <w:name w:val="ListLabel 95"/>
+    <w:qFormat/>
+    <w:rPr>
+      <w:rFonts w:cs="Wingdings"/>
+    </w:rPr>
+  </w:style>
+  <w:style w:type="character" w:styleId="ListLabel96">
+    <w:name w:val="ListLabel 96"/>
+    <w:qFormat/>
+    <w:rPr>
+      <w:rFonts w:ascii="Arial" w:hAnsi="Arial" w:cs="Symbol"/>
+      <w:sz w:val="20"/>
+    </w:rPr>
+  </w:style>
+  <w:style w:type="character" w:styleId="ListLabel97">
+    <w:name w:val="ListLabel 97"/>
+    <w:qFormat/>
+    <w:rPr>
+      <w:rFonts w:cs="Courier New"/>
+    </w:rPr>
+  </w:style>
+  <w:style w:type="character" w:styleId="ListLabel98">
+    <w:name w:val="ListLabel 98"/>
+    <w:qFormat/>
+    <w:rPr>
+      <w:rFonts w:cs="Wingdings"/>
+    </w:rPr>
+  </w:style>
+  <w:style w:type="character" w:styleId="ListLabel99">
+    <w:name w:val="ListLabel 99"/>
+    <w:qFormat/>
+    <w:rPr>
+      <w:rFonts w:cs="Symbol"/>
+    </w:rPr>
+  </w:style>
+  <w:style w:type="character" w:styleId="ListLabel100">
+    <w:name w:val="ListLabel 100"/>
+    <w:qFormat/>
+    <w:rPr>
+      <w:rFonts w:cs="Courier New"/>
+    </w:rPr>
+  </w:style>
+  <w:style w:type="character" w:styleId="ListLabel101">
+    <w:name w:val="ListLabel 101"/>
+    <w:qFormat/>
+    <w:rPr>
+      <w:rFonts w:cs="Wingdings"/>
+    </w:rPr>
+  </w:style>
+  <w:style w:type="character" w:styleId="ListLabel102">
+    <w:name w:val="ListLabel 102"/>
+    <w:qFormat/>
+    <w:rPr>
+      <w:rFonts w:cs="Symbol"/>
+    </w:rPr>
+  </w:style>
+  <w:style w:type="character" w:styleId="ListLabel103">
+    <w:name w:val="ListLabel 103"/>
+    <w:qFormat/>
+    <w:rPr>
+      <w:rFonts w:cs="Courier New"/>
+    </w:rPr>
+  </w:style>
+  <w:style w:type="character" w:styleId="ListLabel104">
+    <w:name w:val="ListLabel 104"/>
+    <w:qFormat/>
+    <w:rPr>
+      <w:rFonts w:cs="Wingdings"/>
+    </w:rPr>
+  </w:style>
+  <w:style w:type="character" w:styleId="ListLabel105">
+    <w:name w:val="ListLabel 105"/>
+    <w:qFormat/>
+    <w:rPr>
+      <w:rFonts w:ascii="Arial" w:hAnsi="Arial" w:cs="Symbol"/>
+      <w:sz w:val="20"/>
+    </w:rPr>
+  </w:style>
+  <w:style w:type="character" w:styleId="ListLabel106">
+    <w:name w:val="ListLabel 106"/>
+    <w:qFormat/>
+    <w:rPr>
+      <w:rFonts w:cs="Courier New"/>
+    </w:rPr>
+  </w:style>
+  <w:style w:type="character" w:styleId="ListLabel107">
+    <w:name w:val="ListLabel 107"/>
+    <w:qFormat/>
+    <w:rPr>
+      <w:rFonts w:cs="Wingdings"/>
+    </w:rPr>
+  </w:style>
+  <w:style w:type="character" w:styleId="ListLabel108">
+    <w:name w:val="ListLabel 108"/>
+    <w:qFormat/>
+    <w:rPr>
+      <w:rFonts w:cs="Symbol"/>
+    </w:rPr>
+  </w:style>
+  <w:style w:type="character" w:styleId="ListLabel109">
+    <w:name w:val="ListLabel 109"/>
+    <w:qFormat/>
+    <w:rPr>
+      <w:rFonts w:cs="Courier New"/>
+    </w:rPr>
+  </w:style>
+  <w:style w:type="character" w:styleId="ListLabel110">
+    <w:name w:val="ListLabel 110"/>
+    <w:qFormat/>
+    <w:rPr>
+      <w:rFonts w:cs="Wingdings"/>
+    </w:rPr>
+  </w:style>
+  <w:style w:type="character" w:styleId="ListLabel111">
+    <w:name w:val="ListLabel 111"/>
+    <w:qFormat/>
+    <w:rPr>
+      <w:rFonts w:cs="Symbol"/>
+    </w:rPr>
+  </w:style>
+  <w:style w:type="character" w:styleId="ListLabel112">
+    <w:name w:val="ListLabel 112"/>
+    <w:qFormat/>
+    <w:rPr>
+      <w:rFonts w:cs="Courier New"/>
+    </w:rPr>
+  </w:style>
+  <w:style w:type="character" w:styleId="ListLabel113">
+    <w:name w:val="ListLabel 113"/>
+    <w:qFormat/>
+    <w:rPr>
+      <w:rFonts w:cs="Wingdings"/>
+    </w:rPr>
+  </w:style>
+  <w:style w:type="character" w:styleId="ListLabel114">
+    <w:name w:val="ListLabel 114"/>
+    <w:qFormat/>
+    <w:rPr>
+      <w:rFonts w:ascii="Arial" w:hAnsi="Arial" w:cs="Symbol"/>
+      <w:sz w:val="20"/>
+    </w:rPr>
+  </w:style>
+  <w:style w:type="character" w:styleId="ListLabel115">
+    <w:name w:val="ListLabel 115"/>
+    <w:qFormat/>
+    <w:rPr>
+      <w:rFonts w:cs="Courier New"/>
+    </w:rPr>
+  </w:style>
+  <w:style w:type="character" w:styleId="ListLabel116">
+    <w:name w:val="ListLabel 116"/>
+    <w:qFormat/>
+    <w:rPr>
+      <w:rFonts w:cs="Wingdings"/>
+    </w:rPr>
+  </w:style>
+  <w:style w:type="character" w:styleId="ListLabel117">
+    <w:name w:val="ListLabel 117"/>
+    <w:qFormat/>
+    <w:rPr>
+      <w:rFonts w:cs="Symbol"/>
+    </w:rPr>
+  </w:style>
+  <w:style w:type="character" w:styleId="ListLabel118">
+    <w:name w:val="ListLabel 118"/>
+    <w:qFormat/>
+    <w:rPr>
+      <w:rFonts w:cs="Courier New"/>
+    </w:rPr>
+  </w:style>
+  <w:style w:type="character" w:styleId="ListLabel119">
+    <w:name w:val="ListLabel 119"/>
+    <w:qFormat/>
+    <w:rPr>
+      <w:rFonts w:cs="Wingdings"/>
+    </w:rPr>
+  </w:style>
+  <w:style w:type="character" w:styleId="ListLabel120">
+    <w:name w:val="ListLabel 120"/>
+    <w:qFormat/>
+    <w:rPr>
+      <w:rFonts w:cs="Symbol"/>
+    </w:rPr>
+  </w:style>
+  <w:style w:type="character" w:styleId="ListLabel121">
+    <w:name w:val="ListLabel 121"/>
+    <w:qFormat/>
+    <w:rPr>
+      <w:rFonts w:cs="Courier New"/>
+    </w:rPr>
+  </w:style>
+  <w:style w:type="character" w:styleId="ListLabel122">
+    <w:name w:val="ListLabel 122"/>
+    <w:qFormat/>
+    <w:rPr>
+      <w:rFonts w:cs="Wingdings"/>
+    </w:rPr>
+  </w:style>
+  <w:style w:type="character" w:styleId="ListLabel123">
+    <w:name w:val="ListLabel 123"/>
+    <w:qFormat/>
+    <w:rPr>
+      <w:rFonts w:ascii="Arial" w:hAnsi="Arial" w:cs="Symbol"/>
+      <w:sz w:val="20"/>
+    </w:rPr>
+  </w:style>
+  <w:style w:type="character" w:styleId="ListLabel124">
+    <w:name w:val="ListLabel 124"/>
+    <w:qFormat/>
+    <w:rPr>
+      <w:rFonts w:cs="Courier New"/>
+    </w:rPr>
+  </w:style>
+  <w:style w:type="character" w:styleId="ListLabel125">
+    <w:name w:val="ListLabel 125"/>
+    <w:qFormat/>
+    <w:rPr>
+      <w:rFonts w:cs="Wingdings"/>
+    </w:rPr>
+  </w:style>
+  <w:style w:type="character" w:styleId="ListLabel126">
+    <w:name w:val="ListLabel 126"/>
+    <w:qFormat/>
+    <w:rPr>
+      <w:rFonts w:cs="Symbol"/>
+    </w:rPr>
+  </w:style>
+  <w:style w:type="character" w:styleId="ListLabel127">
+    <w:name w:val="ListLabel 127"/>
+    <w:qFormat/>
+    <w:rPr>
+      <w:rFonts w:cs="Courier New"/>
+    </w:rPr>
+  </w:style>
+  <w:style w:type="character" w:styleId="ListLabel128">
+    <w:name w:val="ListLabel 128"/>
+    <w:qFormat/>
+    <w:rPr>
+      <w:rFonts w:cs="Wingdings"/>
+    </w:rPr>
+  </w:style>
+  <w:style w:type="character" w:styleId="ListLabel129">
+    <w:name w:val="ListLabel 129"/>
+    <w:qFormat/>
+    <w:rPr>
+      <w:rFonts w:cs="Symbol"/>
+    </w:rPr>
+  </w:style>
+  <w:style w:type="character" w:styleId="ListLabel130">
+    <w:name w:val="ListLabel 130"/>
+    <w:qFormat/>
+    <w:rPr>
+      <w:rFonts w:cs="Courier New"/>
+    </w:rPr>
+  </w:style>
+  <w:style w:type="character" w:styleId="ListLabel131">
+    <w:name w:val="ListLabel 131"/>
+    <w:qFormat/>
+    <w:rPr>
+      <w:rFonts w:cs="Wingdings"/>
+    </w:rPr>
+  </w:style>
+  <w:style w:type="character" w:styleId="ListLabel132">
+    <w:name w:val="ListLabel 132"/>
+    <w:qFormat/>
+    <w:rPr>
+      <w:rFonts w:ascii="Arial" w:hAnsi="Arial" w:cs="Symbol"/>
+      <w:sz w:val="20"/>
+    </w:rPr>
+  </w:style>
+  <w:style w:type="character" w:styleId="ListLabel133">
+    <w:name w:val="ListLabel 133"/>
+    <w:qFormat/>
+    <w:rPr>
+      <w:rFonts w:cs="Courier New"/>
+    </w:rPr>
+  </w:style>
+  <w:style w:type="character" w:styleId="ListLabel134">
+    <w:name w:val="ListLabel 134"/>
+    <w:qFormat/>
+    <w:rPr>
+      <w:rFonts w:cs="Wingdings"/>
+    </w:rPr>
+  </w:style>
+  <w:style w:type="character" w:styleId="ListLabel135">
+    <w:name w:val="ListLabel 135"/>
+    <w:qFormat/>
+    <w:rPr>
+      <w:rFonts w:cs="Symbol"/>
+    </w:rPr>
+  </w:style>
+  <w:style w:type="character" w:styleId="ListLabel136">
+    <w:name w:val="ListLabel 136"/>
+    <w:qFormat/>
+    <w:rPr>
+      <w:rFonts w:cs="Courier New"/>
+    </w:rPr>
+  </w:style>
+  <w:style w:type="character" w:styleId="ListLabel137">
+    <w:name w:val="ListLabel 137"/>
+    <w:qFormat/>
+    <w:rPr>
+      <w:rFonts w:cs="Wingdings"/>
+    </w:rPr>
+  </w:style>
+  <w:style w:type="character" w:styleId="ListLabel138">
+    <w:name w:val="ListLabel 138"/>
+    <w:qFormat/>
+    <w:rPr>
+      <w:rFonts w:cs="Symbol"/>
+    </w:rPr>
+  </w:style>
+  <w:style w:type="character" w:styleId="ListLabel139">
+    <w:name w:val="ListLabel 139"/>
+    <w:qFormat/>
+    <w:rPr>
+      <w:rFonts w:cs="Courier New"/>
+    </w:rPr>
+  </w:style>
+  <w:style w:type="character" w:styleId="ListLabel140">
+    <w:name w:val="ListLabel 140"/>
+    <w:qFormat/>
+    <w:rPr>
+      <w:rFonts w:cs="Wingdings"/>
+    </w:rPr>
+  </w:style>
+  <w:style w:type="character" w:styleId="ListLabel141">
+    <w:name w:val="ListLabel 141"/>
+    <w:qFormat/>
+    <w:rPr>
+      <w:rFonts w:ascii="Arial" w:hAnsi="Arial" w:cs="Wingdings"/>
+      <w:sz w:val="20"/>
+    </w:rPr>
+  </w:style>
+  <w:style w:type="character" w:styleId="ListLabel142">
+    <w:name w:val="ListLabel 142"/>
+    <w:qFormat/>
+    <w:rPr>
+      <w:rFonts w:cs="Courier New"/>
+    </w:rPr>
+  </w:style>
+  <w:style w:type="character" w:styleId="ListLabel143">
+    <w:name w:val="ListLabel 143"/>
+    <w:qFormat/>
+    <w:rPr>
+      <w:rFonts w:cs="Wingdings"/>
+    </w:rPr>
+  </w:style>
+  <w:style w:type="character" w:styleId="ListLabel144">
+    <w:name w:val="ListLabel 144"/>
+    <w:qFormat/>
+    <w:rPr>
+      <w:rFonts w:cs="Symbol"/>
+    </w:rPr>
+  </w:style>
+  <w:style w:type="character" w:styleId="ListLabel145">
+    <w:name w:val="ListLabel 145"/>
+    <w:qFormat/>
+    <w:rPr>
+      <w:rFonts w:cs="Courier New"/>
+    </w:rPr>
+  </w:style>
+  <w:style w:type="character" w:styleId="ListLabel146">
+    <w:name w:val="ListLabel 146"/>
+    <w:qFormat/>
+    <w:rPr>
+      <w:rFonts w:cs="Wingdings"/>
+    </w:rPr>
+  </w:style>
+  <w:style w:type="character" w:styleId="ListLabel147">
+    <w:name w:val="ListLabel 147"/>
+    <w:qFormat/>
+    <w:rPr>
+      <w:rFonts w:cs="Symbol"/>
+    </w:rPr>
+  </w:style>
+  <w:style w:type="character" w:styleId="ListLabel148">
+    <w:name w:val="ListLabel 148"/>
+    <w:qFormat/>
+    <w:rPr>
+      <w:rFonts w:cs="Courier New"/>
+    </w:rPr>
+  </w:style>
+  <w:style w:type="character" w:styleId="ListLabel149">
+    <w:name w:val="ListLabel 149"/>
+    <w:qFormat/>
+    <w:rPr>
+      <w:rFonts w:cs="Wingdings"/>
+    </w:rPr>
+  </w:style>
+  <w:style w:type="character" w:styleId="ListLabel150">
+    <w:name w:val="ListLabel 150"/>
+    <w:qFormat/>
+    <w:rPr>
+      <w:rFonts w:ascii="Arial" w:hAnsi="Arial" w:cs="Wingdings"/>
+      <w:sz w:val="20"/>
+    </w:rPr>
+  </w:style>
+  <w:style w:type="character" w:styleId="ListLabel151">
+    <w:name w:val="ListLabel 151"/>
+    <w:qFormat/>
+    <w:rPr>
+      <w:rFonts w:cs="Courier New"/>
+    </w:rPr>
+  </w:style>
+  <w:style w:type="character" w:styleId="ListLabel152">
+    <w:name w:val="ListLabel 152"/>
+    <w:qFormat/>
+    <w:rPr>
+      <w:rFonts w:cs="Wingdings"/>
+    </w:rPr>
+  </w:style>
+  <w:style w:type="character" w:styleId="ListLabel153">
+    <w:name w:val="ListLabel 153"/>
+    <w:qFormat/>
+    <w:rPr>
+      <w:rFonts w:cs="Symbol"/>
+    </w:rPr>
+  </w:style>
+  <w:style w:type="character" w:styleId="ListLabel154">
+    <w:name w:val="ListLabel 154"/>
+    <w:qFormat/>
+    <w:rPr>
+      <w:rFonts w:cs="Courier New"/>
+    </w:rPr>
+  </w:style>
+  <w:style w:type="character" w:styleId="ListLabel155">
+    <w:name w:val="ListLabel 155"/>
+    <w:qFormat/>
+    <w:rPr>
+      <w:rFonts w:cs="Wingdings"/>
+    </w:rPr>
+  </w:style>
+  <w:style w:type="character" w:styleId="ListLabel156">
+    <w:name w:val="ListLabel 156"/>
+    <w:qFormat/>
+    <w:rPr>
+      <w:rFonts w:cs="Symbol"/>
+    </w:rPr>
+  </w:style>
+  <w:style w:type="character" w:styleId="ListLabel157">
+    <w:name w:val="ListLabel 157"/>
+    <w:qFormat/>
+    <w:rPr>
+      <w:rFonts w:cs="Courier New"/>
+    </w:rPr>
+  </w:style>
+  <w:style w:type="character" w:styleId="ListLabel158">
+    <w:name w:val="ListLabel 158"/>
+    <w:qFormat/>
+    <w:rPr>
+      <w:rFonts w:cs="Wingdings"/>
+    </w:rPr>
+  </w:style>
+  <w:style w:type="character" w:styleId="ListLabel159">
+    <w:name w:val="ListLabel 159"/>
+    <w:qFormat/>
+    <w:rPr>
+      <w:rFonts w:ascii="Arial" w:hAnsi="Arial" w:cs="Wingdings"/>
+      <w:sz w:val="20"/>
+    </w:rPr>
+  </w:style>
+  <w:style w:type="character" w:styleId="ListLabel160">
+    <w:name w:val="ListLabel 160"/>
+    <w:qFormat/>
+    <w:rPr>
+      <w:rFonts w:cs="Courier New"/>
+    </w:rPr>
+  </w:style>
+  <w:style w:type="character" w:styleId="ListLabel161">
+    <w:name w:val="ListLabel 161"/>
+    <w:qFormat/>
+    <w:rPr>
+      <w:rFonts w:cs="Wingdings"/>
+    </w:rPr>
+  </w:style>
+  <w:style w:type="character" w:styleId="ListLabel162">
+    <w:name w:val="ListLabel 162"/>
+    <w:qFormat/>
+    <w:rPr>
+      <w:rFonts w:cs="Symbol"/>
+    </w:rPr>
+  </w:style>
+  <w:style w:type="character" w:styleId="ListLabel163">
+    <w:name w:val="ListLabel 163"/>
+    <w:qFormat/>
+    <w:rPr>
+      <w:rFonts w:cs="Courier New"/>
+    </w:rPr>
+  </w:style>
+  <w:style w:type="character" w:styleId="ListLabel164">
+    <w:name w:val="ListLabel 164"/>
+    <w:qFormat/>
+    <w:rPr>
+      <w:rFonts w:cs="Wingdings"/>
+    </w:rPr>
+  </w:style>
+  <w:style w:type="character" w:styleId="ListLabel165">
+    <w:name w:val="ListLabel 165"/>
+    <w:qFormat/>
+    <w:rPr>
+      <w:rFonts w:cs="Symbol"/>
+    </w:rPr>
+  </w:style>
+  <w:style w:type="character" w:styleId="ListLabel166">
+    <w:name w:val="ListLabel 166"/>
+    <w:qFormat/>
+    <w:rPr>
+      <w:rFonts w:cs="Courier New"/>
+    </w:rPr>
+  </w:style>
+  <w:style w:type="character" w:styleId="ListLabel167">
+    <w:name w:val="ListLabel 167"/>
+    <w:qFormat/>
+    <w:rPr>
+      <w:rFonts w:cs="Wingdings"/>
+    </w:rPr>
+  </w:style>
+  <w:style w:type="character" w:styleId="ListLabel168">
+    <w:name w:val="ListLabel 168"/>
+    <w:qFormat/>
+    <w:rPr>
+      <w:rFonts w:ascii="Arial" w:hAnsi="Arial" w:cs="Wingdings"/>
+      <w:sz w:val="20"/>
+    </w:rPr>
+  </w:style>
+  <w:style w:type="character" w:styleId="ListLabel169">
+    <w:name w:val="ListLabel 169"/>
+    <w:qFormat/>
+    <w:rPr>
+      <w:rFonts w:cs="Courier New"/>
+    </w:rPr>
+  </w:style>
+  <w:style w:type="character" w:styleId="ListLabel170">
+    <w:name w:val="ListLabel 170"/>
+    <w:qFormat/>
+    <w:rPr>
+      <w:rFonts w:cs="Wingdings"/>
+    </w:rPr>
+  </w:style>
+  <w:style w:type="character" w:styleId="ListLabel171">
+    <w:name w:val="ListLabel 171"/>
+    <w:qFormat/>
+    <w:rPr>
+      <w:rFonts w:cs="Symbol"/>
+    </w:rPr>
+  </w:style>
+  <w:style w:type="character" w:styleId="ListLabel172">
+    <w:name w:val="ListLabel 172"/>
+    <w:qFormat/>
+    <w:rPr>
+      <w:rFonts w:cs="Courier New"/>
+    </w:rPr>
+  </w:style>
+  <w:style w:type="character" w:styleId="ListLabel173">
+    <w:name w:val="ListLabel 173"/>
+    <w:qFormat/>
+    <w:rPr>
+      <w:rFonts w:cs="Wingdings"/>
+    </w:rPr>
+  </w:style>
+  <w:style w:type="character" w:styleId="ListLabel174">
+    <w:name w:val="ListLabel 174"/>
+    <w:qFormat/>
+    <w:rPr>
+      <w:rFonts w:cs="Symbol"/>
+    </w:rPr>
+  </w:style>
+  <w:style w:type="character" w:styleId="ListLabel175">
+    <w:name w:val="ListLabel 175"/>
+    <w:qFormat/>
+    <w:rPr>
+      <w:rFonts w:cs="Courier New"/>
+    </w:rPr>
+  </w:style>
+  <w:style w:type="character" w:styleId="ListLabel176">
+    <w:name w:val="ListLabel 176"/>
+    <w:qFormat/>
+    <w:rPr>
+      <w:rFonts w:cs="Wingdings"/>
+    </w:rPr>
+  </w:style>
+  <w:style w:type="character" w:styleId="ListLabel177">
+    <w:name w:val="ListLabel 177"/>
+    <w:qFormat/>
+    <w:rPr>
+      <w:rFonts w:ascii="Arial" w:hAnsi="Arial" w:cs="Symbol"/>
+      <w:sz w:val="20"/>
+    </w:rPr>
+  </w:style>
+  <w:style w:type="character" w:styleId="ListLabel178">
+    <w:name w:val="ListLabel 178"/>
+    <w:qFormat/>
+    <w:rPr>
+      <w:rFonts w:cs="Courier New"/>
+    </w:rPr>
+  </w:style>
+  <w:style w:type="character" w:styleId="ListLabel179">
+    <w:name w:val="ListLabel 179"/>
+    <w:qFormat/>
+    <w:rPr>
+      <w:rFonts w:cs="Wingdings"/>
+    </w:rPr>
+  </w:style>
+  <w:style w:type="character" w:styleId="ListLabel180">
+    <w:name w:val="ListLabel 180"/>
+    <w:qFormat/>
+    <w:rPr>
+      <w:rFonts w:cs="Symbol"/>
+    </w:rPr>
+  </w:style>
+  <w:style w:type="character" w:styleId="ListLabel181">
+    <w:name w:val="ListLabel 181"/>
+    <w:qFormat/>
+    <w:rPr>
+      <w:rFonts w:cs="Courier New"/>
+    </w:rPr>
+  </w:style>
+  <w:style w:type="character" w:styleId="ListLabel182">
+    <w:name w:val="ListLabel 182"/>
+    <w:qFormat/>
+    <w:rPr>
+      <w:rFonts w:cs="Wingdings"/>
+    </w:rPr>
+  </w:style>
+  <w:style w:type="character" w:styleId="ListLabel183">
+    <w:name w:val="ListLabel 183"/>
+    <w:qFormat/>
+    <w:rPr>
+      <w:rFonts w:cs="Symbol"/>
+    </w:rPr>
+  </w:style>
+  <w:style w:type="character" w:styleId="ListLabel184">
+    <w:name w:val="ListLabel 184"/>
+    <w:qFormat/>
+    <w:rPr>
+      <w:rFonts w:cs="Courier New"/>
+    </w:rPr>
+  </w:style>
+  <w:style w:type="character" w:styleId="ListLabel185">
+    <w:name w:val="ListLabel 185"/>
+    <w:qFormat/>
+    <w:rPr>
+      <w:rFonts w:cs="Wingdings"/>
+    </w:rPr>
+  </w:style>
+  <w:style w:type="character" w:styleId="ListLabel186">
+    <w:name w:val="ListLabel 186"/>
+    <w:qFormat/>
+    <w:rPr>
+      <w:rFonts w:ascii="Arial" w:hAnsi="Arial" w:cs="Symbol"/>
+      <w:b/>
+      <w:sz w:val="20"/>
+    </w:rPr>
+  </w:style>
+  <w:style w:type="character" w:styleId="ListLabel187">
+    <w:name w:val="ListLabel 187"/>
+    <w:qFormat/>
+    <w:rPr>
+      <w:rFonts w:cs="Courier New"/>
+    </w:rPr>
+  </w:style>
+  <w:style w:type="character" w:styleId="ListLabel188">
+    <w:name w:val="ListLabel 188"/>
+    <w:qFormat/>
+    <w:rPr>
+      <w:rFonts w:cs="Wingdings"/>
+    </w:rPr>
+  </w:style>
+  <w:style w:type="character" w:styleId="ListLabel189">
+    <w:name w:val="ListLabel 189"/>
+    <w:qFormat/>
+    <w:rPr>
+      <w:rFonts w:cs="Symbol"/>
+    </w:rPr>
+  </w:style>
+  <w:style w:type="character" w:styleId="ListLabel190">
+    <w:name w:val="ListLabel 190"/>
+    <w:qFormat/>
+    <w:rPr>
+      <w:rFonts w:cs="Courier New"/>
+    </w:rPr>
+  </w:style>
+  <w:style w:type="character" w:styleId="ListLabel191">
+    <w:name w:val="ListLabel 191"/>
+    <w:qFormat/>
+    <w:rPr>
+      <w:rFonts w:cs="Wingdings"/>
+    </w:rPr>
+  </w:style>
+  <w:style w:type="character" w:styleId="ListLabel192">
+    <w:name w:val="ListLabel 192"/>
+    <w:qFormat/>
+    <w:rPr>
+      <w:rFonts w:cs="Symbol"/>
+    </w:rPr>
+  </w:style>
+  <w:style w:type="character" w:styleId="ListLabel193">
+    <w:name w:val="ListLabel 193"/>
+    <w:qFormat/>
+    <w:rPr>
+      <w:rFonts w:cs="Courier New"/>
+    </w:rPr>
+  </w:style>
+  <w:style w:type="character" w:styleId="ListLabel194">
+    <w:name w:val="ListLabel 194"/>
+    <w:qFormat/>
+    <w:rPr>
+      <w:rFonts w:cs="Wingdings"/>
+    </w:rPr>
+  </w:style>
   <w:style w:type="paragraph" w:styleId="Berschrift">
     <w:name w:val="Überschrift"/>
     <w:basedOn w:val="Normal"/>

</xml_diff>

<commit_message>
Continued work on EntrepreneurAndInnovation
</commit_message>
<xml_diff>
--- a/5/UFW/Entrepreneur_und_Innovation_1._Teil.docx
+++ b/5/UFW/Entrepreneur_und_Innovation_1._Teil.docx
@@ -882,16 +882,7 @@
                 <w:sz w:val="20"/>
                 <w:szCs w:val="20"/>
               </w:rPr>
-              <w:t xml:space="preserve">Fachkenntnisse im Bereich Buchhaltung, Recht, Marketing, Vertriebsfähigkeiten, </w:t>
-            </w:r>
-            <w:r>
-              <w:rPr>
-                <w:rFonts w:cs="Arial" w:ascii="Arial" w:hAnsi="Arial"/>
-                <w:color w:val="2A6099"/>
-                <w:sz w:val="20"/>
-                <w:szCs w:val="20"/>
-              </w:rPr>
-              <w:t>(Unternehmerprüfung)</w:t>
+              <w:t>Fachkenntnisse im Bereich Buchhaltung, Recht, Marketing, Vertriebsfähigkeiten, (Unternehmerprüfung)</w:t>
             </w:r>
           </w:p>
         </w:tc>
@@ -952,28 +943,7 @@
                 <w:sz w:val="20"/>
                 <w:szCs w:val="20"/>
               </w:rPr>
-            </w:r>
-          </w:p>
-          <w:p>
-            <w:pPr>
-              <w:pStyle w:val="Normal"/>
-              <w:widowControl w:val="false"/>
-              <w:spacing w:lineRule="auto" w:line="360" w:before="0" w:after="160"/>
-              <w:contextualSpacing/>
-              <w:rPr>
-                <w:rFonts w:ascii="Arial" w:hAnsi="Arial" w:cs="Arial"/>
-                <w:color w:val="2A6099"/>
-                <w:sz w:val="20"/>
-                <w:szCs w:val="20"/>
-              </w:rPr>
-            </w:pPr>
-            <w:r>
-              <w:rPr>
-                <w:rFonts w:cs="Arial" w:ascii="Arial" w:hAnsi="Arial"/>
-                <w:color w:val="2A6099"/>
-                <w:sz w:val="20"/>
-                <w:szCs w:val="20"/>
-              </w:rPr>
+              <w:t>Teamfähigkeit, Konfliktfähigkeit, Führungsfähigkeit</w:t>
             </w:r>
           </w:p>
         </w:tc>
@@ -1034,28 +1004,7 @@
                 <w:sz w:val="20"/>
                 <w:szCs w:val="20"/>
               </w:rPr>
-            </w:r>
-          </w:p>
-          <w:p>
-            <w:pPr>
-              <w:pStyle w:val="Normal"/>
-              <w:widowControl w:val="false"/>
-              <w:spacing w:lineRule="auto" w:line="360" w:before="0" w:after="160"/>
-              <w:contextualSpacing/>
-              <w:rPr>
-                <w:rFonts w:ascii="Arial" w:hAnsi="Arial" w:cs="Arial"/>
-                <w:color w:val="2A6099"/>
-                <w:sz w:val="20"/>
-                <w:szCs w:val="20"/>
-              </w:rPr>
-            </w:pPr>
-            <w:r>
-              <w:rPr>
-                <w:rFonts w:cs="Arial" w:ascii="Arial" w:hAnsi="Arial"/>
-                <w:color w:val="2A6099"/>
-                <w:sz w:val="20"/>
-                <w:szCs w:val="20"/>
-              </w:rPr>
+              <w:t>Projektmanagement, Marktkreativität, Kreativitätstechniken, Marktanalysen</w:t>
             </w:r>
           </w:p>
         </w:tc>
@@ -1116,28 +1065,7 @@
                 <w:sz w:val="20"/>
                 <w:szCs w:val="20"/>
               </w:rPr>
-            </w:r>
-          </w:p>
-          <w:p>
-            <w:pPr>
-              <w:pStyle w:val="Normal"/>
-              <w:widowControl w:val="false"/>
-              <w:spacing w:lineRule="auto" w:line="360" w:before="0" w:after="160"/>
-              <w:contextualSpacing/>
-              <w:rPr>
-                <w:rFonts w:ascii="Arial" w:hAnsi="Arial" w:cs="Arial"/>
-                <w:color w:val="2A6099"/>
-                <w:sz w:val="20"/>
-                <w:szCs w:val="20"/>
-              </w:rPr>
-            </w:pPr>
-            <w:r>
-              <w:rPr>
-                <w:rFonts w:cs="Arial" w:ascii="Arial" w:hAnsi="Arial"/>
-                <w:color w:val="2A6099"/>
-                <w:sz w:val="20"/>
-                <w:szCs w:val="20"/>
-              </w:rPr>
+              <w:t>Motivation, Eigeninitiative, Risikobereitschaft</w:t>
             </w:r>
           </w:p>
         </w:tc>
@@ -1493,14 +1421,14 @@
         <w:tblLook w:firstRow="1" w:noVBand="1" w:lastRow="0" w:firstColumn="1" w:lastColumn="0" w:noHBand="0" w:val="04a0"/>
       </w:tblPr>
       <w:tblGrid>
-        <w:gridCol w:w="2544"/>
-        <w:gridCol w:w="6517"/>
+        <w:gridCol w:w="2543"/>
+        <w:gridCol w:w="6518"/>
       </w:tblGrid>
       <w:tr>
         <w:trPr/>
         <w:tc>
           <w:tcPr>
-            <w:tcW w:w="2544" w:type="dxa"/>
+            <w:tcW w:w="2543" w:type="dxa"/>
             <w:tcBorders/>
             <w:shd w:fill="auto" w:val="clear"/>
           </w:tcPr>
@@ -1531,7 +1459,7 @@
         </w:tc>
         <w:tc>
           <w:tcPr>
-            <w:tcW w:w="6517" w:type="dxa"/>
+            <w:tcW w:w="6518" w:type="dxa"/>
             <w:tcBorders/>
             <w:shd w:fill="auto" w:val="clear"/>
           </w:tcPr>
@@ -1565,7 +1493,7 @@
         <w:trPr/>
         <w:tc>
           <w:tcPr>
-            <w:tcW w:w="2544" w:type="dxa"/>
+            <w:tcW w:w="2543" w:type="dxa"/>
             <w:tcBorders/>
             <w:shd w:fill="auto" w:val="clear"/>
           </w:tcPr>
@@ -1593,7 +1521,7 @@
         </w:tc>
         <w:tc>
           <w:tcPr>
-            <w:tcW w:w="6517" w:type="dxa"/>
+            <w:tcW w:w="6518" w:type="dxa"/>
             <w:tcBorders/>
             <w:shd w:fill="auto" w:val="clear"/>
           </w:tcPr>
@@ -1625,7 +1553,7 @@
         <w:trPr/>
         <w:tc>
           <w:tcPr>
-            <w:tcW w:w="2544" w:type="dxa"/>
+            <w:tcW w:w="2543" w:type="dxa"/>
             <w:tcBorders/>
             <w:shd w:fill="auto" w:val="clear"/>
           </w:tcPr>
@@ -1653,7 +1581,7 @@
         </w:tc>
         <w:tc>
           <w:tcPr>
-            <w:tcW w:w="6517" w:type="dxa"/>
+            <w:tcW w:w="6518" w:type="dxa"/>
             <w:tcBorders/>
             <w:shd w:fill="auto" w:val="clear"/>
           </w:tcPr>
@@ -1685,7 +1613,7 @@
         <w:trPr/>
         <w:tc>
           <w:tcPr>
-            <w:tcW w:w="2544" w:type="dxa"/>
+            <w:tcW w:w="2543" w:type="dxa"/>
             <w:tcBorders/>
             <w:shd w:fill="auto" w:val="clear"/>
           </w:tcPr>
@@ -1713,7 +1641,7 @@
         </w:tc>
         <w:tc>
           <w:tcPr>
-            <w:tcW w:w="6517" w:type="dxa"/>
+            <w:tcW w:w="6518" w:type="dxa"/>
             <w:tcBorders/>
             <w:shd w:fill="auto" w:val="clear"/>
           </w:tcPr>
@@ -1745,7 +1673,7 @@
         <w:trPr/>
         <w:tc>
           <w:tcPr>
-            <w:tcW w:w="2544" w:type="dxa"/>
+            <w:tcW w:w="2543" w:type="dxa"/>
             <w:tcBorders/>
             <w:shd w:fill="auto" w:val="clear"/>
           </w:tcPr>
@@ -1773,7 +1701,7 @@
         </w:tc>
         <w:tc>
           <w:tcPr>
-            <w:tcW w:w="6517" w:type="dxa"/>
+            <w:tcW w:w="6518" w:type="dxa"/>
             <w:tcBorders/>
             <w:shd w:fill="auto" w:val="clear"/>
           </w:tcPr>
@@ -1805,7 +1733,7 @@
         <w:trPr/>
         <w:tc>
           <w:tcPr>
-            <w:tcW w:w="2544" w:type="dxa"/>
+            <w:tcW w:w="2543" w:type="dxa"/>
             <w:tcBorders/>
             <w:shd w:fill="auto" w:val="clear"/>
           </w:tcPr>
@@ -1833,7 +1761,7 @@
         </w:tc>
         <w:tc>
           <w:tcPr>
-            <w:tcW w:w="6517" w:type="dxa"/>
+            <w:tcW w:w="6518" w:type="dxa"/>
             <w:tcBorders/>
             <w:shd w:fill="auto" w:val="clear"/>
           </w:tcPr>
@@ -6235,7 +6163,7 @@
               <wp:positionV relativeFrom="paragraph">
                 <wp:posOffset>635</wp:posOffset>
               </wp:positionV>
-              <wp:extent cx="763905" cy="897255"/>
+              <wp:extent cx="764540" cy="897890"/>
               <wp:effectExtent l="0" t="0" r="0" b="0"/>
               <wp:wrapNone/>
               <wp:docPr id="11" name="Rechteck 7"/>
@@ -6246,7 +6174,7 @@
                     <wps:spPr>
                       <a:xfrm>
                         <a:off x="0" y="0"/>
-                        <a:ext cx="763200" cy="896760"/>
+                        <a:ext cx="763920" cy="897120"/>
                       </a:xfrm>
                       <a:prstGeom prst="rect">
                         <a:avLst/>
@@ -6277,7 +6205,7 @@
                           </w:pPr>
                           <w:sdt>
                             <w:sdtPr>
-                              <w:id w:val="1924575593"/>
+                              <w:id w:val="116972223"/>
                             </w:sdtPr>
                             <w:sdtContent>
                               <w:r>
@@ -6327,7 +6255,7 @@
         </mc:Choice>
         <mc:Fallback>
           <w:pict>
-            <v:rect id="shape_0" ID="Rechteck 7" fillcolor="white" stroked="f" style="position:absolute;margin-left:5.35pt;margin-top:0.05pt;width:60.05pt;height:70.55pt;mso-position-horizontal:center;mso-position-horizontal-relative:page" wp14:anchorId="248B737A">
+            <v:rect id="shape_0" ID="Rechteck 7" fillcolor="white" stroked="f" style="position:absolute;margin-left:5.3pt;margin-top:0.05pt;width:60.1pt;height:70.6pt;mso-position-horizontal:center;mso-position-horizontal-relative:page" wp14:anchorId="248B737A">
               <w10:wrap type="square"/>
               <v:fill o:detectmouseclick="t" type="solid" color2="black"/>
               <v:stroke color="#3465a4" joinstyle="round" endcap="flat"/>
@@ -6344,7 +6272,7 @@
                     </w:pPr>
                     <w:sdt>
                       <w:sdtPr>
-                        <w:id w:val="233417927"/>
+                        <w:id w:val="1524517755"/>
                       </w:sdtPr>
                       <w:sdtContent>
                         <w:r>
@@ -10759,6 +10687,776 @@
       <w:rFonts w:cs="Wingdings"/>
     </w:rPr>
   </w:style>
+  <w:style w:type="character" w:styleId="ListLabel303">
+    <w:name w:val="ListLabel 303"/>
+    <w:qFormat/>
+    <w:rPr>
+      <w:rFonts w:ascii="Arial" w:hAnsi="Arial" w:cs="Arial"/>
+      <w:b/>
+      <w:sz w:val="20"/>
+    </w:rPr>
+  </w:style>
+  <w:style w:type="character" w:styleId="ListLabel304">
+    <w:name w:val="ListLabel 304"/>
+    <w:qFormat/>
+    <w:rPr>
+      <w:rFonts w:cs="Courier New"/>
+    </w:rPr>
+  </w:style>
+  <w:style w:type="character" w:styleId="ListLabel305">
+    <w:name w:val="ListLabel 305"/>
+    <w:qFormat/>
+    <w:rPr>
+      <w:rFonts w:cs="Wingdings"/>
+    </w:rPr>
+  </w:style>
+  <w:style w:type="character" w:styleId="ListLabel306">
+    <w:name w:val="ListLabel 306"/>
+    <w:qFormat/>
+    <w:rPr>
+      <w:rFonts w:cs="Symbol"/>
+    </w:rPr>
+  </w:style>
+  <w:style w:type="character" w:styleId="ListLabel307">
+    <w:name w:val="ListLabel 307"/>
+    <w:qFormat/>
+    <w:rPr>
+      <w:rFonts w:cs="Courier New"/>
+    </w:rPr>
+  </w:style>
+  <w:style w:type="character" w:styleId="ListLabel308">
+    <w:name w:val="ListLabel 308"/>
+    <w:qFormat/>
+    <w:rPr>
+      <w:rFonts w:cs="Wingdings"/>
+    </w:rPr>
+  </w:style>
+  <w:style w:type="character" w:styleId="ListLabel309">
+    <w:name w:val="ListLabel 309"/>
+    <w:qFormat/>
+    <w:rPr>
+      <w:rFonts w:cs="Symbol"/>
+    </w:rPr>
+  </w:style>
+  <w:style w:type="character" w:styleId="ListLabel310">
+    <w:name w:val="ListLabel 310"/>
+    <w:qFormat/>
+    <w:rPr>
+      <w:rFonts w:cs="Courier New"/>
+    </w:rPr>
+  </w:style>
+  <w:style w:type="character" w:styleId="ListLabel311">
+    <w:name w:val="ListLabel 311"/>
+    <w:qFormat/>
+    <w:rPr>
+      <w:rFonts w:cs="Wingdings"/>
+    </w:rPr>
+  </w:style>
+  <w:style w:type="character" w:styleId="ListLabel312">
+    <w:name w:val="ListLabel 312"/>
+    <w:qFormat/>
+    <w:rPr>
+      <w:rFonts w:ascii="Arial" w:hAnsi="Arial" w:cs="Symbol"/>
+      <w:sz w:val="20"/>
+    </w:rPr>
+  </w:style>
+  <w:style w:type="character" w:styleId="ListLabel313">
+    <w:name w:val="ListLabel 313"/>
+    <w:qFormat/>
+    <w:rPr>
+      <w:rFonts w:cs="Courier New"/>
+    </w:rPr>
+  </w:style>
+  <w:style w:type="character" w:styleId="ListLabel314">
+    <w:name w:val="ListLabel 314"/>
+    <w:qFormat/>
+    <w:rPr>
+      <w:rFonts w:cs="Wingdings"/>
+    </w:rPr>
+  </w:style>
+  <w:style w:type="character" w:styleId="ListLabel315">
+    <w:name w:val="ListLabel 315"/>
+    <w:qFormat/>
+    <w:rPr>
+      <w:rFonts w:cs="Symbol"/>
+    </w:rPr>
+  </w:style>
+  <w:style w:type="character" w:styleId="ListLabel316">
+    <w:name w:val="ListLabel 316"/>
+    <w:qFormat/>
+    <w:rPr>
+      <w:rFonts w:cs="Courier New"/>
+    </w:rPr>
+  </w:style>
+  <w:style w:type="character" w:styleId="ListLabel317">
+    <w:name w:val="ListLabel 317"/>
+    <w:qFormat/>
+    <w:rPr>
+      <w:rFonts w:cs="Wingdings"/>
+    </w:rPr>
+  </w:style>
+  <w:style w:type="character" w:styleId="ListLabel318">
+    <w:name w:val="ListLabel 318"/>
+    <w:qFormat/>
+    <w:rPr>
+      <w:rFonts w:cs="Symbol"/>
+    </w:rPr>
+  </w:style>
+  <w:style w:type="character" w:styleId="ListLabel319">
+    <w:name w:val="ListLabel 319"/>
+    <w:qFormat/>
+    <w:rPr>
+      <w:rFonts w:cs="Courier New"/>
+    </w:rPr>
+  </w:style>
+  <w:style w:type="character" w:styleId="ListLabel320">
+    <w:name w:val="ListLabel 320"/>
+    <w:qFormat/>
+    <w:rPr>
+      <w:rFonts w:cs="Wingdings"/>
+    </w:rPr>
+  </w:style>
+  <w:style w:type="character" w:styleId="ListLabel321">
+    <w:name w:val="ListLabel 321"/>
+    <w:qFormat/>
+    <w:rPr>
+      <w:rFonts w:ascii="Arial" w:hAnsi="Arial" w:cs="Symbol"/>
+      <w:sz w:val="20"/>
+    </w:rPr>
+  </w:style>
+  <w:style w:type="character" w:styleId="ListLabel322">
+    <w:name w:val="ListLabel 322"/>
+    <w:qFormat/>
+    <w:rPr>
+      <w:rFonts w:cs="Courier New"/>
+    </w:rPr>
+  </w:style>
+  <w:style w:type="character" w:styleId="ListLabel323">
+    <w:name w:val="ListLabel 323"/>
+    <w:qFormat/>
+    <w:rPr>
+      <w:rFonts w:cs="Wingdings"/>
+    </w:rPr>
+  </w:style>
+  <w:style w:type="character" w:styleId="ListLabel324">
+    <w:name w:val="ListLabel 324"/>
+    <w:qFormat/>
+    <w:rPr>
+      <w:rFonts w:cs="Symbol"/>
+    </w:rPr>
+  </w:style>
+  <w:style w:type="character" w:styleId="ListLabel325">
+    <w:name w:val="ListLabel 325"/>
+    <w:qFormat/>
+    <w:rPr>
+      <w:rFonts w:cs="Courier New"/>
+    </w:rPr>
+  </w:style>
+  <w:style w:type="character" w:styleId="ListLabel326">
+    <w:name w:val="ListLabel 326"/>
+    <w:qFormat/>
+    <w:rPr>
+      <w:rFonts w:cs="Wingdings"/>
+    </w:rPr>
+  </w:style>
+  <w:style w:type="character" w:styleId="ListLabel327">
+    <w:name w:val="ListLabel 327"/>
+    <w:qFormat/>
+    <w:rPr>
+      <w:rFonts w:cs="Symbol"/>
+    </w:rPr>
+  </w:style>
+  <w:style w:type="character" w:styleId="ListLabel328">
+    <w:name w:val="ListLabel 328"/>
+    <w:qFormat/>
+    <w:rPr>
+      <w:rFonts w:cs="Courier New"/>
+    </w:rPr>
+  </w:style>
+  <w:style w:type="character" w:styleId="ListLabel329">
+    <w:name w:val="ListLabel 329"/>
+    <w:qFormat/>
+    <w:rPr>
+      <w:rFonts w:cs="Wingdings"/>
+    </w:rPr>
+  </w:style>
+  <w:style w:type="character" w:styleId="ListLabel330">
+    <w:name w:val="ListLabel 330"/>
+    <w:qFormat/>
+    <w:rPr>
+      <w:rFonts w:ascii="Arial" w:hAnsi="Arial" w:cs="Symbol"/>
+      <w:sz w:val="20"/>
+    </w:rPr>
+  </w:style>
+  <w:style w:type="character" w:styleId="ListLabel331">
+    <w:name w:val="ListLabel 331"/>
+    <w:qFormat/>
+    <w:rPr>
+      <w:rFonts w:cs="Courier New"/>
+    </w:rPr>
+  </w:style>
+  <w:style w:type="character" w:styleId="ListLabel332">
+    <w:name w:val="ListLabel 332"/>
+    <w:qFormat/>
+    <w:rPr>
+      <w:rFonts w:cs="Wingdings"/>
+    </w:rPr>
+  </w:style>
+  <w:style w:type="character" w:styleId="ListLabel333">
+    <w:name w:val="ListLabel 333"/>
+    <w:qFormat/>
+    <w:rPr>
+      <w:rFonts w:cs="Symbol"/>
+    </w:rPr>
+  </w:style>
+  <w:style w:type="character" w:styleId="ListLabel334">
+    <w:name w:val="ListLabel 334"/>
+    <w:qFormat/>
+    <w:rPr>
+      <w:rFonts w:cs="Courier New"/>
+    </w:rPr>
+  </w:style>
+  <w:style w:type="character" w:styleId="ListLabel335">
+    <w:name w:val="ListLabel 335"/>
+    <w:qFormat/>
+    <w:rPr>
+      <w:rFonts w:cs="Wingdings"/>
+    </w:rPr>
+  </w:style>
+  <w:style w:type="character" w:styleId="ListLabel336">
+    <w:name w:val="ListLabel 336"/>
+    <w:qFormat/>
+    <w:rPr>
+      <w:rFonts w:cs="Symbol"/>
+    </w:rPr>
+  </w:style>
+  <w:style w:type="character" w:styleId="ListLabel337">
+    <w:name w:val="ListLabel 337"/>
+    <w:qFormat/>
+    <w:rPr>
+      <w:rFonts w:cs="Courier New"/>
+    </w:rPr>
+  </w:style>
+  <w:style w:type="character" w:styleId="ListLabel338">
+    <w:name w:val="ListLabel 338"/>
+    <w:qFormat/>
+    <w:rPr>
+      <w:rFonts w:cs="Wingdings"/>
+    </w:rPr>
+  </w:style>
+  <w:style w:type="character" w:styleId="ListLabel339">
+    <w:name w:val="ListLabel 339"/>
+    <w:qFormat/>
+    <w:rPr>
+      <w:rFonts w:ascii="Arial" w:hAnsi="Arial" w:cs="Symbol"/>
+      <w:sz w:val="20"/>
+    </w:rPr>
+  </w:style>
+  <w:style w:type="character" w:styleId="ListLabel340">
+    <w:name w:val="ListLabel 340"/>
+    <w:qFormat/>
+    <w:rPr>
+      <w:rFonts w:cs="Courier New"/>
+    </w:rPr>
+  </w:style>
+  <w:style w:type="character" w:styleId="ListLabel341">
+    <w:name w:val="ListLabel 341"/>
+    <w:qFormat/>
+    <w:rPr>
+      <w:rFonts w:cs="Wingdings"/>
+    </w:rPr>
+  </w:style>
+  <w:style w:type="character" w:styleId="ListLabel342">
+    <w:name w:val="ListLabel 342"/>
+    <w:qFormat/>
+    <w:rPr>
+      <w:rFonts w:cs="Symbol"/>
+    </w:rPr>
+  </w:style>
+  <w:style w:type="character" w:styleId="ListLabel343">
+    <w:name w:val="ListLabel 343"/>
+    <w:qFormat/>
+    <w:rPr>
+      <w:rFonts w:cs="Courier New"/>
+    </w:rPr>
+  </w:style>
+  <w:style w:type="character" w:styleId="ListLabel344">
+    <w:name w:val="ListLabel 344"/>
+    <w:qFormat/>
+    <w:rPr>
+      <w:rFonts w:cs="Wingdings"/>
+    </w:rPr>
+  </w:style>
+  <w:style w:type="character" w:styleId="ListLabel345">
+    <w:name w:val="ListLabel 345"/>
+    <w:qFormat/>
+    <w:rPr>
+      <w:rFonts w:cs="Symbol"/>
+    </w:rPr>
+  </w:style>
+  <w:style w:type="character" w:styleId="ListLabel346">
+    <w:name w:val="ListLabel 346"/>
+    <w:qFormat/>
+    <w:rPr>
+      <w:rFonts w:cs="Courier New"/>
+    </w:rPr>
+  </w:style>
+  <w:style w:type="character" w:styleId="ListLabel347">
+    <w:name w:val="ListLabel 347"/>
+    <w:qFormat/>
+    <w:rPr>
+      <w:rFonts w:cs="Wingdings"/>
+    </w:rPr>
+  </w:style>
+  <w:style w:type="character" w:styleId="ListLabel348">
+    <w:name w:val="ListLabel 348"/>
+    <w:qFormat/>
+    <w:rPr>
+      <w:rFonts w:ascii="Arial" w:hAnsi="Arial" w:cs="Symbol"/>
+      <w:sz w:val="20"/>
+    </w:rPr>
+  </w:style>
+  <w:style w:type="character" w:styleId="ListLabel349">
+    <w:name w:val="ListLabel 349"/>
+    <w:qFormat/>
+    <w:rPr>
+      <w:rFonts w:cs="Courier New"/>
+    </w:rPr>
+  </w:style>
+  <w:style w:type="character" w:styleId="ListLabel350">
+    <w:name w:val="ListLabel 350"/>
+    <w:qFormat/>
+    <w:rPr>
+      <w:rFonts w:cs="Wingdings"/>
+    </w:rPr>
+  </w:style>
+  <w:style w:type="character" w:styleId="ListLabel351">
+    <w:name w:val="ListLabel 351"/>
+    <w:qFormat/>
+    <w:rPr>
+      <w:rFonts w:cs="Symbol"/>
+    </w:rPr>
+  </w:style>
+  <w:style w:type="character" w:styleId="ListLabel352">
+    <w:name w:val="ListLabel 352"/>
+    <w:qFormat/>
+    <w:rPr>
+      <w:rFonts w:cs="Courier New"/>
+    </w:rPr>
+  </w:style>
+  <w:style w:type="character" w:styleId="ListLabel353">
+    <w:name w:val="ListLabel 353"/>
+    <w:qFormat/>
+    <w:rPr>
+      <w:rFonts w:cs="Wingdings"/>
+    </w:rPr>
+  </w:style>
+  <w:style w:type="character" w:styleId="ListLabel354">
+    <w:name w:val="ListLabel 354"/>
+    <w:qFormat/>
+    <w:rPr>
+      <w:rFonts w:cs="Symbol"/>
+    </w:rPr>
+  </w:style>
+  <w:style w:type="character" w:styleId="ListLabel355">
+    <w:name w:val="ListLabel 355"/>
+    <w:qFormat/>
+    <w:rPr>
+      <w:rFonts w:cs="Courier New"/>
+    </w:rPr>
+  </w:style>
+  <w:style w:type="character" w:styleId="ListLabel356">
+    <w:name w:val="ListLabel 356"/>
+    <w:qFormat/>
+    <w:rPr>
+      <w:rFonts w:cs="Wingdings"/>
+    </w:rPr>
+  </w:style>
+  <w:style w:type="character" w:styleId="ListLabel357">
+    <w:name w:val="ListLabel 357"/>
+    <w:qFormat/>
+    <w:rPr>
+      <w:rFonts w:ascii="Arial" w:hAnsi="Arial" w:cs="Wingdings"/>
+      <w:sz w:val="20"/>
+    </w:rPr>
+  </w:style>
+  <w:style w:type="character" w:styleId="ListLabel358">
+    <w:name w:val="ListLabel 358"/>
+    <w:qFormat/>
+    <w:rPr>
+      <w:rFonts w:cs="Courier New"/>
+    </w:rPr>
+  </w:style>
+  <w:style w:type="character" w:styleId="ListLabel359">
+    <w:name w:val="ListLabel 359"/>
+    <w:qFormat/>
+    <w:rPr>
+      <w:rFonts w:cs="Wingdings"/>
+    </w:rPr>
+  </w:style>
+  <w:style w:type="character" w:styleId="ListLabel360">
+    <w:name w:val="ListLabel 360"/>
+    <w:qFormat/>
+    <w:rPr>
+      <w:rFonts w:cs="Symbol"/>
+    </w:rPr>
+  </w:style>
+  <w:style w:type="character" w:styleId="ListLabel361">
+    <w:name w:val="ListLabel 361"/>
+    <w:qFormat/>
+    <w:rPr>
+      <w:rFonts w:cs="Courier New"/>
+    </w:rPr>
+  </w:style>
+  <w:style w:type="character" w:styleId="ListLabel362">
+    <w:name w:val="ListLabel 362"/>
+    <w:qFormat/>
+    <w:rPr>
+      <w:rFonts w:cs="Wingdings"/>
+    </w:rPr>
+  </w:style>
+  <w:style w:type="character" w:styleId="ListLabel363">
+    <w:name w:val="ListLabel 363"/>
+    <w:qFormat/>
+    <w:rPr>
+      <w:rFonts w:cs="Symbol"/>
+    </w:rPr>
+  </w:style>
+  <w:style w:type="character" w:styleId="ListLabel364">
+    <w:name w:val="ListLabel 364"/>
+    <w:qFormat/>
+    <w:rPr>
+      <w:rFonts w:cs="Courier New"/>
+    </w:rPr>
+  </w:style>
+  <w:style w:type="character" w:styleId="ListLabel365">
+    <w:name w:val="ListLabel 365"/>
+    <w:qFormat/>
+    <w:rPr>
+      <w:rFonts w:cs="Wingdings"/>
+    </w:rPr>
+  </w:style>
+  <w:style w:type="character" w:styleId="ListLabel366">
+    <w:name w:val="ListLabel 366"/>
+    <w:qFormat/>
+    <w:rPr>
+      <w:rFonts w:ascii="Arial" w:hAnsi="Arial" w:cs="Wingdings"/>
+      <w:sz w:val="20"/>
+    </w:rPr>
+  </w:style>
+  <w:style w:type="character" w:styleId="ListLabel367">
+    <w:name w:val="ListLabel 367"/>
+    <w:qFormat/>
+    <w:rPr>
+      <w:rFonts w:cs="Courier New"/>
+    </w:rPr>
+  </w:style>
+  <w:style w:type="character" w:styleId="ListLabel368">
+    <w:name w:val="ListLabel 368"/>
+    <w:qFormat/>
+    <w:rPr>
+      <w:rFonts w:cs="Wingdings"/>
+    </w:rPr>
+  </w:style>
+  <w:style w:type="character" w:styleId="ListLabel369">
+    <w:name w:val="ListLabel 369"/>
+    <w:qFormat/>
+    <w:rPr>
+      <w:rFonts w:cs="Symbol"/>
+    </w:rPr>
+  </w:style>
+  <w:style w:type="character" w:styleId="ListLabel370">
+    <w:name w:val="ListLabel 370"/>
+    <w:qFormat/>
+    <w:rPr>
+      <w:rFonts w:cs="Courier New"/>
+    </w:rPr>
+  </w:style>
+  <w:style w:type="character" w:styleId="ListLabel371">
+    <w:name w:val="ListLabel 371"/>
+    <w:qFormat/>
+    <w:rPr>
+      <w:rFonts w:cs="Wingdings"/>
+    </w:rPr>
+  </w:style>
+  <w:style w:type="character" w:styleId="ListLabel372">
+    <w:name w:val="ListLabel 372"/>
+    <w:qFormat/>
+    <w:rPr>
+      <w:rFonts w:cs="Symbol"/>
+    </w:rPr>
+  </w:style>
+  <w:style w:type="character" w:styleId="ListLabel373">
+    <w:name w:val="ListLabel 373"/>
+    <w:qFormat/>
+    <w:rPr>
+      <w:rFonts w:cs="Courier New"/>
+    </w:rPr>
+  </w:style>
+  <w:style w:type="character" w:styleId="ListLabel374">
+    <w:name w:val="ListLabel 374"/>
+    <w:qFormat/>
+    <w:rPr>
+      <w:rFonts w:cs="Wingdings"/>
+    </w:rPr>
+  </w:style>
+  <w:style w:type="character" w:styleId="ListLabel375">
+    <w:name w:val="ListLabel 375"/>
+    <w:qFormat/>
+    <w:rPr>
+      <w:rFonts w:ascii="Arial" w:hAnsi="Arial" w:cs="Wingdings"/>
+      <w:sz w:val="20"/>
+    </w:rPr>
+  </w:style>
+  <w:style w:type="character" w:styleId="ListLabel376">
+    <w:name w:val="ListLabel 376"/>
+    <w:qFormat/>
+    <w:rPr>
+      <w:rFonts w:cs="Courier New"/>
+    </w:rPr>
+  </w:style>
+  <w:style w:type="character" w:styleId="ListLabel377">
+    <w:name w:val="ListLabel 377"/>
+    <w:qFormat/>
+    <w:rPr>
+      <w:rFonts w:cs="Wingdings"/>
+    </w:rPr>
+  </w:style>
+  <w:style w:type="character" w:styleId="ListLabel378">
+    <w:name w:val="ListLabel 378"/>
+    <w:qFormat/>
+    <w:rPr>
+      <w:rFonts w:cs="Symbol"/>
+    </w:rPr>
+  </w:style>
+  <w:style w:type="character" w:styleId="ListLabel379">
+    <w:name w:val="ListLabel 379"/>
+    <w:qFormat/>
+    <w:rPr>
+      <w:rFonts w:cs="Courier New"/>
+    </w:rPr>
+  </w:style>
+  <w:style w:type="character" w:styleId="ListLabel380">
+    <w:name w:val="ListLabel 380"/>
+    <w:qFormat/>
+    <w:rPr>
+      <w:rFonts w:cs="Wingdings"/>
+    </w:rPr>
+  </w:style>
+  <w:style w:type="character" w:styleId="ListLabel381">
+    <w:name w:val="ListLabel 381"/>
+    <w:qFormat/>
+    <w:rPr>
+      <w:rFonts w:cs="Symbol"/>
+    </w:rPr>
+  </w:style>
+  <w:style w:type="character" w:styleId="ListLabel382">
+    <w:name w:val="ListLabel 382"/>
+    <w:qFormat/>
+    <w:rPr>
+      <w:rFonts w:cs="Courier New"/>
+    </w:rPr>
+  </w:style>
+  <w:style w:type="character" w:styleId="ListLabel383">
+    <w:name w:val="ListLabel 383"/>
+    <w:qFormat/>
+    <w:rPr>
+      <w:rFonts w:cs="Wingdings"/>
+    </w:rPr>
+  </w:style>
+  <w:style w:type="character" w:styleId="ListLabel384">
+    <w:name w:val="ListLabel 384"/>
+    <w:qFormat/>
+    <w:rPr>
+      <w:rFonts w:ascii="Arial" w:hAnsi="Arial" w:cs="Wingdings"/>
+      <w:sz w:val="20"/>
+    </w:rPr>
+  </w:style>
+  <w:style w:type="character" w:styleId="ListLabel385">
+    <w:name w:val="ListLabel 385"/>
+    <w:qFormat/>
+    <w:rPr>
+      <w:rFonts w:cs="Courier New"/>
+    </w:rPr>
+  </w:style>
+  <w:style w:type="character" w:styleId="ListLabel386">
+    <w:name w:val="ListLabel 386"/>
+    <w:qFormat/>
+    <w:rPr>
+      <w:rFonts w:cs="Wingdings"/>
+    </w:rPr>
+  </w:style>
+  <w:style w:type="character" w:styleId="ListLabel387">
+    <w:name w:val="ListLabel 387"/>
+    <w:qFormat/>
+    <w:rPr>
+      <w:rFonts w:cs="Symbol"/>
+    </w:rPr>
+  </w:style>
+  <w:style w:type="character" w:styleId="ListLabel388">
+    <w:name w:val="ListLabel 388"/>
+    <w:qFormat/>
+    <w:rPr>
+      <w:rFonts w:cs="Courier New"/>
+    </w:rPr>
+  </w:style>
+  <w:style w:type="character" w:styleId="ListLabel389">
+    <w:name w:val="ListLabel 389"/>
+    <w:qFormat/>
+    <w:rPr>
+      <w:rFonts w:cs="Wingdings"/>
+    </w:rPr>
+  </w:style>
+  <w:style w:type="character" w:styleId="ListLabel390">
+    <w:name w:val="ListLabel 390"/>
+    <w:qFormat/>
+    <w:rPr>
+      <w:rFonts w:cs="Symbol"/>
+    </w:rPr>
+  </w:style>
+  <w:style w:type="character" w:styleId="ListLabel391">
+    <w:name w:val="ListLabel 391"/>
+    <w:qFormat/>
+    <w:rPr>
+      <w:rFonts w:cs="Courier New"/>
+    </w:rPr>
+  </w:style>
+  <w:style w:type="character" w:styleId="ListLabel392">
+    <w:name w:val="ListLabel 392"/>
+    <w:qFormat/>
+    <w:rPr>
+      <w:rFonts w:cs="Wingdings"/>
+    </w:rPr>
+  </w:style>
+  <w:style w:type="character" w:styleId="ListLabel393">
+    <w:name w:val="ListLabel 393"/>
+    <w:qFormat/>
+    <w:rPr>
+      <w:rFonts w:ascii="Arial" w:hAnsi="Arial" w:cs="Symbol"/>
+      <w:sz w:val="20"/>
+    </w:rPr>
+  </w:style>
+  <w:style w:type="character" w:styleId="ListLabel394">
+    <w:name w:val="ListLabel 394"/>
+    <w:qFormat/>
+    <w:rPr>
+      <w:rFonts w:cs="Courier New"/>
+    </w:rPr>
+  </w:style>
+  <w:style w:type="character" w:styleId="ListLabel395">
+    <w:name w:val="ListLabel 395"/>
+    <w:qFormat/>
+    <w:rPr>
+      <w:rFonts w:cs="Wingdings"/>
+    </w:rPr>
+  </w:style>
+  <w:style w:type="character" w:styleId="ListLabel396">
+    <w:name w:val="ListLabel 396"/>
+    <w:qFormat/>
+    <w:rPr>
+      <w:rFonts w:cs="Symbol"/>
+    </w:rPr>
+  </w:style>
+  <w:style w:type="character" w:styleId="ListLabel397">
+    <w:name w:val="ListLabel 397"/>
+    <w:qFormat/>
+    <w:rPr>
+      <w:rFonts w:cs="Courier New"/>
+    </w:rPr>
+  </w:style>
+  <w:style w:type="character" w:styleId="ListLabel398">
+    <w:name w:val="ListLabel 398"/>
+    <w:qFormat/>
+    <w:rPr>
+      <w:rFonts w:cs="Wingdings"/>
+    </w:rPr>
+  </w:style>
+  <w:style w:type="character" w:styleId="ListLabel399">
+    <w:name w:val="ListLabel 399"/>
+    <w:qFormat/>
+    <w:rPr>
+      <w:rFonts w:cs="Symbol"/>
+    </w:rPr>
+  </w:style>
+  <w:style w:type="character" w:styleId="ListLabel400">
+    <w:name w:val="ListLabel 400"/>
+    <w:qFormat/>
+    <w:rPr>
+      <w:rFonts w:cs="Courier New"/>
+    </w:rPr>
+  </w:style>
+  <w:style w:type="character" w:styleId="ListLabel401">
+    <w:name w:val="ListLabel 401"/>
+    <w:qFormat/>
+    <w:rPr>
+      <w:rFonts w:cs="Wingdings"/>
+    </w:rPr>
+  </w:style>
+  <w:style w:type="character" w:styleId="ListLabel402">
+    <w:name w:val="ListLabel 402"/>
+    <w:qFormat/>
+    <w:rPr>
+      <w:rFonts w:ascii="Arial" w:hAnsi="Arial" w:cs="Symbol"/>
+      <w:b/>
+      <w:sz w:val="20"/>
+    </w:rPr>
+  </w:style>
+  <w:style w:type="character" w:styleId="ListLabel403">
+    <w:name w:val="ListLabel 403"/>
+    <w:qFormat/>
+    <w:rPr>
+      <w:rFonts w:cs="Courier New"/>
+    </w:rPr>
+  </w:style>
+  <w:style w:type="character" w:styleId="ListLabel404">
+    <w:name w:val="ListLabel 404"/>
+    <w:qFormat/>
+    <w:rPr>
+      <w:rFonts w:cs="Wingdings"/>
+    </w:rPr>
+  </w:style>
+  <w:style w:type="character" w:styleId="ListLabel405">
+    <w:name w:val="ListLabel 405"/>
+    <w:qFormat/>
+    <w:rPr>
+      <w:rFonts w:cs="Symbol"/>
+    </w:rPr>
+  </w:style>
+  <w:style w:type="character" w:styleId="ListLabel406">
+    <w:name w:val="ListLabel 406"/>
+    <w:qFormat/>
+    <w:rPr>
+      <w:rFonts w:cs="Courier New"/>
+    </w:rPr>
+  </w:style>
+  <w:style w:type="character" w:styleId="ListLabel407">
+    <w:name w:val="ListLabel 407"/>
+    <w:qFormat/>
+    <w:rPr>
+      <w:rFonts w:cs="Wingdings"/>
+    </w:rPr>
+  </w:style>
+  <w:style w:type="character" w:styleId="ListLabel408">
+    <w:name w:val="ListLabel 408"/>
+    <w:qFormat/>
+    <w:rPr>
+      <w:rFonts w:cs="Symbol"/>
+    </w:rPr>
+  </w:style>
+  <w:style w:type="character" w:styleId="ListLabel409">
+    <w:name w:val="ListLabel 409"/>
+    <w:qFormat/>
+    <w:rPr>
+      <w:rFonts w:cs="Courier New"/>
+    </w:rPr>
+  </w:style>
+  <w:style w:type="character" w:styleId="ListLabel410">
+    <w:name w:val="ListLabel 410"/>
+    <w:qFormat/>
+    <w:rPr>
+      <w:rFonts w:cs="Wingdings"/>
+    </w:rPr>
+  </w:style>
   <w:style w:type="paragraph" w:styleId="Berschrift">
     <w:name w:val="Überschrift"/>
     <w:basedOn w:val="Normal"/>

</xml_diff>

<commit_message>
Worked on Entrepreneur and Innovation
</commit_message>
<xml_diff>
--- a/5/UFW/Entrepreneur_und_Innovation_1._Teil.docx
+++ b/5/UFW/Entrepreneur_und_Innovation_1._Teil.docx
@@ -1421,14 +1421,14 @@
         <w:tblLook w:firstRow="1" w:noVBand="1" w:lastRow="0" w:firstColumn="1" w:lastColumn="0" w:noHBand="0" w:val="04a0"/>
       </w:tblPr>
       <w:tblGrid>
-        <w:gridCol w:w="2542"/>
-        <w:gridCol w:w="6519"/>
+        <w:gridCol w:w="2540"/>
+        <w:gridCol w:w="6521"/>
       </w:tblGrid>
       <w:tr>
         <w:trPr/>
         <w:tc>
           <w:tcPr>
-            <w:tcW w:w="2542" w:type="dxa"/>
+            <w:tcW w:w="2540" w:type="dxa"/>
             <w:tcBorders/>
             <w:shd w:fill="auto" w:val="clear"/>
           </w:tcPr>
@@ -1459,7 +1459,7 @@
         </w:tc>
         <w:tc>
           <w:tcPr>
-            <w:tcW w:w="6519" w:type="dxa"/>
+            <w:tcW w:w="6521" w:type="dxa"/>
             <w:tcBorders/>
             <w:shd w:fill="auto" w:val="clear"/>
           </w:tcPr>
@@ -1493,7 +1493,7 @@
         <w:trPr/>
         <w:tc>
           <w:tcPr>
-            <w:tcW w:w="2542" w:type="dxa"/>
+            <w:tcW w:w="2540" w:type="dxa"/>
             <w:tcBorders/>
             <w:shd w:fill="auto" w:val="clear"/>
           </w:tcPr>
@@ -1521,7 +1521,7 @@
         </w:tc>
         <w:tc>
           <w:tcPr>
-            <w:tcW w:w="6519" w:type="dxa"/>
+            <w:tcW w:w="6521" w:type="dxa"/>
             <w:tcBorders/>
             <w:shd w:fill="auto" w:val="clear"/>
           </w:tcPr>
@@ -1554,7 +1554,7 @@
         <w:trPr/>
         <w:tc>
           <w:tcPr>
-            <w:tcW w:w="2542" w:type="dxa"/>
+            <w:tcW w:w="2540" w:type="dxa"/>
             <w:tcBorders/>
             <w:shd w:fill="auto" w:val="clear"/>
           </w:tcPr>
@@ -1582,7 +1582,7 @@
         </w:tc>
         <w:tc>
           <w:tcPr>
-            <w:tcW w:w="6519" w:type="dxa"/>
+            <w:tcW w:w="6521" w:type="dxa"/>
             <w:tcBorders/>
             <w:shd w:fill="auto" w:val="clear"/>
           </w:tcPr>
@@ -1615,7 +1615,7 @@
         <w:trPr/>
         <w:tc>
           <w:tcPr>
-            <w:tcW w:w="2542" w:type="dxa"/>
+            <w:tcW w:w="2540" w:type="dxa"/>
             <w:tcBorders/>
             <w:shd w:fill="auto" w:val="clear"/>
           </w:tcPr>
@@ -1643,7 +1643,7 @@
         </w:tc>
         <w:tc>
           <w:tcPr>
-            <w:tcW w:w="6519" w:type="dxa"/>
+            <w:tcW w:w="6521" w:type="dxa"/>
             <w:tcBorders/>
             <w:shd w:fill="auto" w:val="clear"/>
           </w:tcPr>
@@ -1676,7 +1676,7 @@
         <w:trPr/>
         <w:tc>
           <w:tcPr>
-            <w:tcW w:w="2542" w:type="dxa"/>
+            <w:tcW w:w="2540" w:type="dxa"/>
             <w:tcBorders/>
             <w:shd w:fill="auto" w:val="clear"/>
           </w:tcPr>
@@ -1704,7 +1704,7 @@
         </w:tc>
         <w:tc>
           <w:tcPr>
-            <w:tcW w:w="6519" w:type="dxa"/>
+            <w:tcW w:w="6521" w:type="dxa"/>
             <w:tcBorders/>
             <w:shd w:fill="auto" w:val="clear"/>
           </w:tcPr>
@@ -1737,7 +1737,7 @@
         <w:trPr/>
         <w:tc>
           <w:tcPr>
-            <w:tcW w:w="2542" w:type="dxa"/>
+            <w:tcW w:w="2540" w:type="dxa"/>
             <w:tcBorders/>
             <w:shd w:fill="auto" w:val="clear"/>
           </w:tcPr>
@@ -1765,7 +1765,7 @@
         </w:tc>
         <w:tc>
           <w:tcPr>
-            <w:tcW w:w="6519" w:type="dxa"/>
+            <w:tcW w:w="6521" w:type="dxa"/>
             <w:tcBorders/>
             <w:shd w:fill="auto" w:val="clear"/>
           </w:tcPr>
@@ -2612,13 +2612,7 @@
               <w:widowControl w:val="false"/>
               <w:spacing w:lineRule="auto" w:line="360" w:before="0" w:after="160"/>
               <w:contextualSpacing/>
-              <w:rPr>
-                <w:rFonts w:ascii="Arial" w:hAnsi="Arial" w:cs="Arial"/>
-                <w:bCs/>
-                <w:color w:val="2A6099"/>
-                <w:sz w:val="20"/>
-                <w:szCs w:val="20"/>
-              </w:rPr>
+              <w:rPr/>
             </w:pPr>
             <w:r>
               <w:rPr>
@@ -2628,7 +2622,7 @@
                 <w:sz w:val="20"/>
                 <w:szCs w:val="20"/>
               </w:rPr>
-              <w:t>Prokura (ist Spezialform von Vollmacht, muss ausdrücklich erteilt werden und ins Firmenbuch eingetragen werden)</w:t>
+              <w:t>Prokura (ist Spezialform von Vollmacht, muss ausdrücklich erteilt werden und ins Firmenbuch eingetragen werden, bevollmächtigt zu gewerbetypischen Geschäfte)</w:t>
             </w:r>
           </w:p>
         </w:tc>
@@ -2672,19 +2666,21 @@
               <w:contextualSpacing/>
               <w:rPr>
                 <w:rFonts w:ascii="Arial" w:hAnsi="Arial" w:cs="Arial"/>
-                <w:b/>
-                <w:b/>
+                <w:bCs/>
                 <w:color w:val="2A6099"/>
                 <w:sz w:val="20"/>
+                <w:szCs w:val="20"/>
               </w:rPr>
             </w:pPr>
             <w:r>
               <w:rPr>
                 <w:rFonts w:cs="Arial" w:ascii="Arial" w:hAnsi="Arial"/>
-                <w:b/>
+                <w:bCs/>
                 <w:color w:val="2A6099"/>
                 <w:sz w:val="20"/>
-              </w:rPr>
+                <w:szCs w:val="20"/>
+              </w:rPr>
+              <w:t>Unternehmen: Rechtlicher Rahmen des Unternehmens nach außen</w:t>
             </w:r>
           </w:p>
           <w:p>
@@ -2709,6 +2705,32 @@
                 <w:sz w:val="20"/>
                 <w:szCs w:val="20"/>
               </w:rPr>
+              <w:t>Betrieb: Ort der Leistungserstellung</w:t>
+            </w:r>
+          </w:p>
+          <w:p>
+            <w:pPr>
+              <w:pStyle w:val="Normal"/>
+              <w:widowControl w:val="false"/>
+              <w:spacing w:lineRule="auto" w:line="360" w:before="0" w:after="160"/>
+              <w:contextualSpacing/>
+              <w:rPr>
+                <w:rFonts w:ascii="Arial" w:hAnsi="Arial" w:cs="Arial"/>
+                <w:bCs/>
+                <w:color w:val="2A6099"/>
+                <w:sz w:val="20"/>
+                <w:szCs w:val="20"/>
+              </w:rPr>
+            </w:pPr>
+            <w:r>
+              <w:rPr>
+                <w:rFonts w:cs="Arial" w:ascii="Arial" w:hAnsi="Arial"/>
+                <w:bCs/>
+                <w:color w:val="2A6099"/>
+                <w:sz w:val="20"/>
+                <w:szCs w:val="20"/>
+              </w:rPr>
+              <w:t>Firma: Name des Unternehmens, sofern im Firmenbuch eingetragen</w:t>
             </w:r>
           </w:p>
         </w:tc>
@@ -2914,6 +2936,7 @@
                 <w:sz w:val="20"/>
                 <w:szCs w:val="20"/>
               </w:rPr>
+              <w:t>Es dürfen keine Angaben enthalten sein, die über Art, Umfang oder Verhältnisse des Unternehmens täuschen könnten.</w:t>
             </w:r>
           </w:p>
         </w:tc>
@@ -2980,6 +3003,7 @@
                 <w:sz w:val="20"/>
                 <w:szCs w:val="20"/>
               </w:rPr>
+              <w:t>Jede neue Firma muss sich am selben Ort (Gemeinde oder Stadt) von bereits bestehenden deutlich unterscheiden.</w:t>
             </w:r>
           </w:p>
         </w:tc>
@@ -3046,6 +3070,7 @@
                 <w:sz w:val="20"/>
                 <w:szCs w:val="20"/>
               </w:rPr>
+              <w:t>Die Firmenbezeichnung darf nur gemeinsam mit dem Unternehmen übertragen werden.</w:t>
             </w:r>
           </w:p>
         </w:tc>
@@ -3106,12 +3131,7 @@
           <w:tab w:val="clear" w:pos="9072"/>
         </w:tabs>
         <w:spacing w:lineRule="auto" w:line="360"/>
-        <w:rPr>
-          <w:rFonts w:ascii="Arial" w:hAnsi="Arial" w:cs="Arial"/>
-          <w:iCs/>
-          <w:sz w:val="20"/>
-          <w:szCs w:val="20"/>
-        </w:rPr>
+        <w:rPr/>
       </w:pPr>
       <w:r>
         <w:rPr>
@@ -3120,7 +3140,26 @@
           <w:sz w:val="20"/>
           <w:szCs w:val="20"/>
         </w:rPr>
-        <w:t>Neben dem Firmennamen sind auch andere Geschäftsbezeichnungen nach dem UWG (_________ _________________________) geschützt. Einen besseren Schutz bietet jedoch das Markenrecht.</w:t>
+        <w:t>Neben dem Firmennamen sind auch andere Geschäftsbezeichnungen nach dem UWG (</w:t>
+      </w:r>
+      <w:r>
+        <w:rPr>
+          <w:rFonts w:cs="Arial" w:ascii="Arial" w:hAnsi="Arial"/>
+          <w:iCs/>
+          <w:color w:val="2A6099"/>
+          <w:sz w:val="20"/>
+          <w:szCs w:val="20"/>
+        </w:rPr>
+        <w:t>Gesetz des unlauteren Wettbewerbs</w:t>
+      </w:r>
+      <w:r>
+        <w:rPr>
+          <w:rFonts w:cs="Arial" w:ascii="Arial" w:hAnsi="Arial"/>
+          <w:iCs/>
+          <w:sz w:val="20"/>
+          <w:szCs w:val="20"/>
+        </w:rPr>
+        <w:t>) geschützt. Einen besseren Schutz bietet jedoch das Markenrecht.</w:t>
       </w:r>
     </w:p>
     <w:p>
@@ -3286,6 +3325,7 @@
                 <w:sz w:val="20"/>
                 <w:szCs w:val="20"/>
               </w:rPr>
+              <w:t>Kapitalaufbringung</w:t>
             </w:r>
           </w:p>
         </w:tc>
@@ -3322,6 +3362,7 @@
                 <w:sz w:val="20"/>
                 <w:szCs w:val="20"/>
               </w:rPr>
+              <w:t>Haftung</w:t>
             </w:r>
           </w:p>
         </w:tc>
@@ -3361,6 +3402,7 @@
                 <w:sz w:val="20"/>
                 <w:szCs w:val="20"/>
               </w:rPr>
+              <w:t>Mitbegründer</w:t>
             </w:r>
           </w:p>
         </w:tc>
@@ -3397,6 +3439,7 @@
                 <w:sz w:val="20"/>
                 <w:szCs w:val="20"/>
               </w:rPr>
+              <w:t>Gründungskosten</w:t>
             </w:r>
           </w:p>
         </w:tc>
@@ -3436,6 +3479,7 @@
                 <w:sz w:val="20"/>
                 <w:szCs w:val="20"/>
               </w:rPr>
+              <w:t>Vertretungsbefugnis</w:t>
             </w:r>
           </w:p>
         </w:tc>
@@ -3472,6 +3516,7 @@
                 <w:sz w:val="20"/>
                 <w:szCs w:val="20"/>
               </w:rPr>
+              <w:t>Publizitätspflicht</w:t>
             </w:r>
           </w:p>
         </w:tc>
@@ -3511,6 +3556,7 @@
                 <w:sz w:val="20"/>
                 <w:szCs w:val="20"/>
               </w:rPr>
+              <w:t>Gewerbeberechtigungen</w:t>
             </w:r>
           </w:p>
         </w:tc>
@@ -3547,6 +3593,7 @@
                 <w:sz w:val="20"/>
                 <w:szCs w:val="20"/>
               </w:rPr>
+              <w:t>Geschäftsführungsbefugnis</w:t>
             </w:r>
           </w:p>
         </w:tc>
@@ -3571,6 +3618,9 @@
               <w:contextualSpacing/>
               <w:rPr>
                 <w:rFonts w:ascii="Arial" w:hAnsi="Arial" w:cs="Arial"/>
+                <w:b/>
+                <w:b/>
+                <w:bCs/>
                 <w:color w:val="2A6099"/>
                 <w:sz w:val="20"/>
                 <w:szCs w:val="20"/>
@@ -3579,10 +3629,13 @@
             <w:r>
               <w:rPr>
                 <w:rFonts w:cs="Arial" w:ascii="Arial" w:hAnsi="Arial"/>
+                <w:b/>
+                <w:bCs/>
                 <w:color w:val="2A6099"/>
                 <w:sz w:val="20"/>
                 <w:szCs w:val="20"/>
               </w:rPr>
+              <w:t>Mitbestimmung</w:t>
             </w:r>
           </w:p>
         </w:tc>
@@ -3604,6 +3657,9 @@
               <w:contextualSpacing/>
               <w:rPr>
                 <w:rFonts w:ascii="Arial" w:hAnsi="Arial" w:cs="Arial"/>
+                <w:b/>
+                <w:b/>
+                <w:bCs/>
                 <w:color w:val="2A6099"/>
                 <w:sz w:val="20"/>
                 <w:szCs w:val="20"/>
@@ -3612,10 +3668,98 @@
             <w:r>
               <w:rPr>
                 <w:rFonts w:cs="Arial" w:ascii="Arial" w:hAnsi="Arial"/>
+                <w:b/>
+                <w:bCs/>
                 <w:color w:val="2A6099"/>
                 <w:sz w:val="20"/>
                 <w:szCs w:val="20"/>
               </w:rPr>
+              <w:t>Steuern</w:t>
+            </w:r>
+          </w:p>
+        </w:tc>
+      </w:tr>
+      <w:tr>
+        <w:trPr/>
+        <w:tc>
+          <w:tcPr>
+            <w:tcW w:w="4531" w:type="dxa"/>
+            <w:tcBorders>
+              <w:top w:val="nil"/>
+            </w:tcBorders>
+            <w:shd w:fill="auto" w:val="clear"/>
+          </w:tcPr>
+          <w:p>
+            <w:pPr>
+              <w:pStyle w:val="Kopfzeile"/>
+              <w:widowControl w:val="false"/>
+              <w:tabs>
+                <w:tab w:val="clear" w:pos="4536"/>
+                <w:tab w:val="clear" w:pos="9072"/>
+              </w:tabs>
+              <w:spacing w:lineRule="auto" w:line="360" w:before="0" w:after="0"/>
+              <w:contextualSpacing/>
+              <w:rPr>
+                <w:rFonts w:ascii="Arial" w:hAnsi="Arial" w:cs="Arial"/>
+                <w:b/>
+                <w:b/>
+                <w:bCs/>
+                <w:color w:val="2A6099"/>
+                <w:sz w:val="20"/>
+                <w:szCs w:val="20"/>
+              </w:rPr>
+            </w:pPr>
+            <w:r>
+              <w:rPr>
+                <w:rFonts w:cs="Arial" w:ascii="Arial" w:hAnsi="Arial"/>
+                <w:b/>
+                <w:bCs/>
+                <w:color w:val="2A6099"/>
+                <w:sz w:val="20"/>
+                <w:szCs w:val="20"/>
+              </w:rPr>
+              <w:t>Treuepflicht</w:t>
+            </w:r>
+          </w:p>
+        </w:tc>
+        <w:tc>
+          <w:tcPr>
+            <w:tcW w:w="4530" w:type="dxa"/>
+            <w:tcBorders>
+              <w:top w:val="nil"/>
+            </w:tcBorders>
+            <w:shd w:fill="auto" w:val="clear"/>
+          </w:tcPr>
+          <w:p>
+            <w:pPr>
+              <w:pStyle w:val="Kopfzeile"/>
+              <w:widowControl w:val="false"/>
+              <w:tabs>
+                <w:tab w:val="clear" w:pos="4536"/>
+                <w:tab w:val="clear" w:pos="9072"/>
+              </w:tabs>
+              <w:spacing w:lineRule="auto" w:line="360" w:before="0" w:after="0"/>
+              <w:contextualSpacing/>
+              <w:rPr>
+                <w:rFonts w:ascii="Arial" w:hAnsi="Arial" w:cs="Arial"/>
+                <w:b/>
+                <w:b/>
+                <w:bCs/>
+                <w:color w:val="2A6099"/>
+                <w:sz w:val="20"/>
+                <w:szCs w:val="20"/>
+              </w:rPr>
+            </w:pPr>
+            <w:r>
+              <w:rPr>
+                <w:rFonts w:cs="Arial" w:ascii="Arial" w:hAnsi="Arial"/>
+                <w:b/>
+                <w:bCs/>
+                <w:color w:val="2A6099"/>
+                <w:sz w:val="20"/>
+                <w:szCs w:val="20"/>
+              </w:rPr>
+              <w:t>Konkurrenzverbot</w:t>
             </w:r>
           </w:p>
         </w:tc>
@@ -3759,6 +3903,8 @@
               <w:contextualSpacing/>
               <w:rPr>
                 <w:rFonts w:ascii="Arial" w:hAnsi="Arial" w:cs="Arial"/>
+                <w:b/>
+                <w:b/>
                 <w:bCs/>
                 <w:color w:val="2A6099"/>
                 <w:sz w:val="20"/>
@@ -3768,11 +3914,13 @@
             <w:r>
               <w:rPr>
                 <w:rFonts w:cs="Arial" w:ascii="Arial" w:hAnsi="Arial"/>
+                <w:b/>
                 <w:bCs/>
                 <w:color w:val="2A6099"/>
                 <w:sz w:val="20"/>
                 <w:szCs w:val="20"/>
               </w:rPr>
+              <w:t>Vollhaftung</w:t>
             </w:r>
           </w:p>
           <w:p>
@@ -3817,6 +3965,8 @@
               <w:contextualSpacing/>
               <w:rPr>
                 <w:rFonts w:ascii="Arial" w:hAnsi="Arial" w:cs="Arial"/>
+                <w:b/>
+                <w:b/>
                 <w:bCs/>
                 <w:color w:val="2A6099"/>
                 <w:sz w:val="20"/>
@@ -3826,11 +3976,13 @@
             <w:r>
               <w:rPr>
                 <w:rFonts w:cs="Arial" w:ascii="Arial" w:hAnsi="Arial"/>
+                <w:b/>
                 <w:bCs/>
                 <w:color w:val="2A6099"/>
                 <w:sz w:val="20"/>
                 <w:szCs w:val="20"/>
               </w:rPr>
+              <w:t>Solidarische Haftung</w:t>
             </w:r>
           </w:p>
           <w:p>
@@ -3875,6 +4027,8 @@
               <w:contextualSpacing/>
               <w:rPr>
                 <w:rFonts w:ascii="Arial" w:hAnsi="Arial" w:cs="Arial"/>
+                <w:b/>
+                <w:b/>
                 <w:bCs/>
                 <w:color w:val="2A6099"/>
                 <w:sz w:val="20"/>
@@ -3884,11 +4038,13 @@
             <w:r>
               <w:rPr>
                 <w:rFonts w:cs="Arial" w:ascii="Arial" w:hAnsi="Arial"/>
+                <w:b/>
                 <w:bCs/>
                 <w:color w:val="2A6099"/>
                 <w:sz w:val="20"/>
                 <w:szCs w:val="20"/>
               </w:rPr>
+              <w:t>Beschränkte Haftung</w:t>
             </w:r>
           </w:p>
           <w:p>
@@ -4053,6 +4209,7 @@
               <w:rPr>
                 <w:rFonts w:ascii="Arial" w:hAnsi="Arial" w:cs="Arial"/>
                 <w:bCs/>
+                <w:color w:val="2A6099"/>
                 <w:sz w:val="20"/>
                 <w:szCs w:val="20"/>
               </w:rPr>
@@ -4061,31 +4218,11 @@
               <w:rPr>
                 <w:rFonts w:cs="Arial" w:ascii="Arial" w:hAnsi="Arial"/>
                 <w:bCs/>
-                <w:sz w:val="20"/>
-                <w:szCs w:val="20"/>
-              </w:rPr>
-            </w:r>
-          </w:p>
-          <w:p>
-            <w:pPr>
-              <w:pStyle w:val="Normal"/>
-              <w:widowControl w:val="false"/>
-              <w:spacing w:lineRule="auto" w:line="360" w:before="0" w:after="160"/>
-              <w:contextualSpacing/>
-              <w:rPr>
-                <w:rFonts w:ascii="Arial" w:hAnsi="Arial" w:cs="Arial"/>
-                <w:bCs/>
-                <w:sz w:val="20"/>
-                <w:szCs w:val="20"/>
-              </w:rPr>
-            </w:pPr>
-            <w:r>
-              <w:rPr>
-                <w:rFonts w:cs="Arial" w:ascii="Arial" w:hAnsi="Arial"/>
-                <w:bCs/>
-                <w:sz w:val="20"/>
-                <w:szCs w:val="20"/>
-              </w:rPr>
+                <w:color w:val="2A6099"/>
+                <w:sz w:val="20"/>
+                <w:szCs w:val="20"/>
+              </w:rPr>
+              <w:t>Bezirkshauptmannschaft oder Stadtmagistrat bei Städten mit eigenem Statut</w:t>
             </w:r>
           </w:p>
         </w:tc>
@@ -4128,19 +4265,22 @@
               <w:spacing w:lineRule="auto" w:line="360" w:before="0" w:after="160"/>
               <w:contextualSpacing/>
               <w:rPr>
-                <w:rFonts w:ascii="Arial" w:hAnsi="Arial" w:eastAsia="Times New Roman" w:cs="Arial"/>
-                <w:sz w:val="20"/>
-                <w:szCs w:val="20"/>
-                <w:lang w:eastAsia="de-DE"/>
+                <w:rFonts w:ascii="Arial" w:hAnsi="Arial" w:cs="Arial"/>
+                <w:bCs/>
+                <w:color w:val="2A6099"/>
+                <w:sz w:val="20"/>
+                <w:szCs w:val="20"/>
               </w:rPr>
             </w:pPr>
             <w:r>
               <w:rPr>
-                <w:rFonts w:eastAsia="Times New Roman" w:cs="Arial" w:ascii="Arial" w:hAnsi="Arial"/>
-                <w:sz w:val="20"/>
-                <w:szCs w:val="20"/>
-                <w:lang w:eastAsia="de-DE"/>
-              </w:rPr>
+                <w:rFonts w:cs="Arial" w:ascii="Arial" w:hAnsi="Arial"/>
+                <w:bCs/>
+                <w:color w:val="2A6099"/>
+                <w:sz w:val="20"/>
+                <w:szCs w:val="20"/>
+              </w:rPr>
+              <w:t>Ist ein Bundesgesetz;</w:t>
             </w:r>
           </w:p>
           <w:p>
@@ -4152,6 +4292,7 @@
               <w:rPr>
                 <w:rFonts w:ascii="Arial" w:hAnsi="Arial" w:cs="Arial"/>
                 <w:bCs/>
+                <w:color w:val="2A6099"/>
                 <w:sz w:val="20"/>
                 <w:szCs w:val="20"/>
               </w:rPr>
@@ -4160,9 +4301,11 @@
               <w:rPr>
                 <w:rFonts w:cs="Arial" w:ascii="Arial" w:hAnsi="Arial"/>
                 <w:bCs/>
-                <w:sz w:val="20"/>
-                <w:szCs w:val="20"/>
-              </w:rPr>
+                <w:color w:val="2A6099"/>
+                <w:sz w:val="20"/>
+                <w:szCs w:val="20"/>
+              </w:rPr>
+              <w:t>Regelt: Zugang, Ausübung, Beendigung von Gewerben/gewerbliche Tätigkeiten</w:t>
             </w:r>
           </w:p>
         </w:tc>
@@ -4205,44 +4348,22 @@
               <w:spacing w:lineRule="auto" w:line="360" w:before="0" w:after="160"/>
               <w:contextualSpacing/>
               <w:rPr>
-                <w:rFonts w:ascii="Arial" w:hAnsi="Arial" w:eastAsia="Times New Roman" w:cs="Arial"/>
-                <w:b/>
-                <w:b/>
-                <w:sz w:val="20"/>
-                <w:szCs w:val="20"/>
-                <w:lang w:eastAsia="de-DE"/>
+                <w:rFonts w:ascii="Arial" w:hAnsi="Arial" w:cs="Arial"/>
+                <w:bCs/>
+                <w:color w:val="2A6099"/>
+                <w:sz w:val="20"/>
+                <w:szCs w:val="20"/>
               </w:rPr>
             </w:pPr>
             <w:r>
               <w:rPr>
-                <w:rFonts w:eastAsia="Times New Roman" w:cs="Arial" w:ascii="Arial" w:hAnsi="Arial"/>
-                <w:b/>
-                <w:sz w:val="20"/>
-                <w:szCs w:val="20"/>
-                <w:lang w:eastAsia="de-DE"/>
-              </w:rPr>
-            </w:r>
-          </w:p>
-          <w:p>
-            <w:pPr>
-              <w:pStyle w:val="Normal"/>
-              <w:widowControl w:val="false"/>
-              <w:spacing w:lineRule="auto" w:line="360" w:before="0" w:after="160"/>
-              <w:contextualSpacing/>
-              <w:rPr>
-                <w:rFonts w:ascii="Arial" w:hAnsi="Arial" w:cs="Arial"/>
-                <w:bCs/>
-                <w:sz w:val="20"/>
-                <w:szCs w:val="20"/>
-              </w:rPr>
-            </w:pPr>
-            <w:r>
-              <w:rPr>
                 <w:rFonts w:cs="Arial" w:ascii="Arial" w:hAnsi="Arial"/>
                 <w:bCs/>
-                <w:sz w:val="20"/>
-                <w:szCs w:val="20"/>
-              </w:rPr>
+                <w:color w:val="2A6099"/>
+                <w:sz w:val="20"/>
+                <w:szCs w:val="20"/>
+              </w:rPr>
+              <w:t>Unternehmerdefinition: Selbstständig (Tätigkeit auf eigene Rechnung und eigene Gefahr), Regelmäßig (Wiederholungsabsicht genügt schon), Ertragserzielungsabsicht</w:t>
             </w:r>
           </w:p>
         </w:tc>
@@ -4285,19 +4406,22 @@
               <w:spacing w:lineRule="auto" w:line="360" w:before="0" w:after="160"/>
               <w:contextualSpacing/>
               <w:rPr>
-                <w:rFonts w:ascii="Arial" w:hAnsi="Arial" w:eastAsia="Times New Roman" w:cs="Arial"/>
-                <w:sz w:val="20"/>
-                <w:szCs w:val="20"/>
-                <w:lang w:eastAsia="de-DE"/>
+                <w:rFonts w:ascii="Arial" w:hAnsi="Arial" w:cs="Arial"/>
+                <w:bCs/>
+                <w:color w:val="2A6099"/>
+                <w:sz w:val="20"/>
+                <w:szCs w:val="20"/>
               </w:rPr>
             </w:pPr>
             <w:r>
               <w:rPr>
-                <w:rFonts w:eastAsia="Times New Roman" w:cs="Arial" w:ascii="Arial" w:hAnsi="Arial"/>
-                <w:sz w:val="20"/>
-                <w:szCs w:val="20"/>
-                <w:lang w:eastAsia="de-DE"/>
-              </w:rPr>
+                <w:rFonts w:cs="Arial" w:ascii="Arial" w:hAnsi="Arial"/>
+                <w:bCs/>
+                <w:color w:val="2A6099"/>
+                <w:sz w:val="20"/>
+                <w:szCs w:val="20"/>
+              </w:rPr>
+              <w:t>Land- und Forstwirtschaftliche Tätigkeiten</w:t>
             </w:r>
           </w:p>
           <w:p>
@@ -4309,6 +4433,7 @@
               <w:rPr>
                 <w:rFonts w:ascii="Arial" w:hAnsi="Arial" w:cs="Arial"/>
                 <w:bCs/>
+                <w:color w:val="2A6099"/>
                 <w:sz w:val="20"/>
                 <w:szCs w:val="20"/>
               </w:rPr>
@@ -4317,9 +4442,36 @@
               <w:rPr>
                 <w:rFonts w:cs="Arial" w:ascii="Arial" w:hAnsi="Arial"/>
                 <w:bCs/>
-                <w:sz w:val="20"/>
-                <w:szCs w:val="20"/>
-              </w:rPr>
+                <w:color w:val="2A6099"/>
+                <w:sz w:val="20"/>
+                <w:szCs w:val="20"/>
+              </w:rPr>
+              <w:t>Freiberufe (Rechtsanwälte, Steuerberater, Ärzte, Architekten, etc.)</w:t>
+            </w:r>
+          </w:p>
+          <w:p>
+            <w:pPr>
+              <w:pStyle w:val="Normal"/>
+              <w:widowControl w:val="false"/>
+              <w:spacing w:lineRule="auto" w:line="360" w:before="0" w:after="160"/>
+              <w:contextualSpacing/>
+              <w:rPr>
+                <w:rFonts w:ascii="Arial" w:hAnsi="Arial" w:cs="Arial"/>
+                <w:bCs/>
+                <w:color w:val="2A6099"/>
+                <w:sz w:val="20"/>
+                <w:szCs w:val="20"/>
+              </w:rPr>
+            </w:pPr>
+            <w:r>
+              <w:rPr>
+                <w:rFonts w:cs="Arial" w:ascii="Arial" w:hAnsi="Arial"/>
+                <w:bCs/>
+                <w:color w:val="2A6099"/>
+                <w:sz w:val="20"/>
+                <w:szCs w:val="20"/>
+              </w:rPr>
+              <w:t>Neue Selbstständige (Physiotherapeuten, Künstler, Masseur, Vortragende, DJ‘s, etc.)</w:t>
             </w:r>
           </w:p>
         </w:tc>
@@ -4363,21 +4515,42 @@
               <w:contextualSpacing/>
               <w:rPr>
                 <w:rFonts w:ascii="Arial" w:hAnsi="Arial" w:cs="Arial"/>
-                <w:b/>
-                <w:b/>
                 <w:bCs/>
+                <w:color w:val="2A6099"/>
                 <w:sz w:val="20"/>
                 <w:szCs w:val="20"/>
               </w:rPr>
             </w:pPr>
+            <w:r>
+              <w:rPr>
+                <w:rFonts w:cs="Arial" w:ascii="Arial" w:hAnsi="Arial"/>
+                <w:bCs/>
+                <w:color w:val="2A6099"/>
+                <w:sz w:val="20"/>
+                <w:szCs w:val="20"/>
+              </w:rPr>
+              <w:t>Freie Gewerbe (</w:t>
+            </w:r>
             <w:r>
               <w:rPr>
                 <w:rFonts w:cs="Arial" w:ascii="Arial" w:hAnsi="Arial"/>
                 <w:b/>
                 <w:bCs/>
-                <w:sz w:val="20"/>
-                <w:szCs w:val="20"/>
-              </w:rPr>
+                <w:color w:val="2A6099"/>
+                <w:sz w:val="20"/>
+                <w:szCs w:val="20"/>
+              </w:rPr>
+              <w:t>Voll geschäftsfähig, keine hohen Finanzstrafen, nur einmal ein unverschuldeter Konkurs vorhanden sein</w:t>
+            </w:r>
+            <w:r>
+              <w:rPr>
+                <w:rFonts w:cs="Arial" w:ascii="Arial" w:hAnsi="Arial"/>
+                <w:bCs/>
+                <w:color w:val="2A6099"/>
+                <w:sz w:val="20"/>
+                <w:szCs w:val="20"/>
+              </w:rPr>
+              <w:t>)</w:t>
             </w:r>
           </w:p>
           <w:p>
@@ -4389,6 +4562,7 @@
               <w:rPr>
                 <w:rFonts w:ascii="Arial" w:hAnsi="Arial" w:cs="Arial"/>
                 <w:bCs/>
+                <w:color w:val="2A6099"/>
                 <w:sz w:val="20"/>
                 <w:szCs w:val="20"/>
               </w:rPr>
@@ -4397,9 +4571,120 @@
               <w:rPr>
                 <w:rFonts w:cs="Arial" w:ascii="Arial" w:hAnsi="Arial"/>
                 <w:bCs/>
-                <w:sz w:val="20"/>
-                <w:szCs w:val="20"/>
-              </w:rPr>
+                <w:color w:val="2A6099"/>
+                <w:sz w:val="20"/>
+                <w:szCs w:val="20"/>
+              </w:rPr>
+              <w:t xml:space="preserve">Reglementierte Gewerbe und Handwerk (Voraussetzung von Freie Gewerbe und </w:t>
+            </w:r>
+            <w:r>
+              <w:rPr>
+                <w:rFonts w:cs="Arial" w:ascii="Arial" w:hAnsi="Arial"/>
+                <w:b/>
+                <w:bCs/>
+                <w:color w:val="2A6099"/>
+                <w:sz w:val="20"/>
+                <w:szCs w:val="20"/>
+              </w:rPr>
+              <w:t>zusätzlich</w:t>
+            </w:r>
+            <w:r>
+              <w:rPr>
+                <w:rFonts w:cs="Arial" w:ascii="Arial" w:hAnsi="Arial"/>
+                <w:bCs/>
+                <w:color w:val="2A6099"/>
+                <w:sz w:val="20"/>
+                <w:szCs w:val="20"/>
+              </w:rPr>
+              <w:t xml:space="preserve">: </w:t>
+            </w:r>
+            <w:r>
+              <w:rPr>
+                <w:rFonts w:cs="Arial" w:ascii="Arial" w:hAnsi="Arial"/>
+                <w:b/>
+                <w:bCs/>
+                <w:color w:val="2A6099"/>
+                <w:sz w:val="20"/>
+                <w:szCs w:val="20"/>
+              </w:rPr>
+              <w:t>Unternehmerprüfung, Ausbilderprüfung, Befähigungsnachweis</w:t>
+            </w:r>
+            <w:r>
+              <w:rPr>
+                <w:rFonts w:cs="Arial" w:ascii="Arial" w:hAnsi="Arial"/>
+                <w:bCs/>
+                <w:color w:val="2A6099"/>
+                <w:sz w:val="20"/>
+                <w:szCs w:val="20"/>
+              </w:rPr>
+              <w:t>)</w:t>
+            </w:r>
+          </w:p>
+          <w:p>
+            <w:pPr>
+              <w:pStyle w:val="Normal"/>
+              <w:widowControl w:val="false"/>
+              <w:spacing w:lineRule="auto" w:line="360" w:before="0" w:after="160"/>
+              <w:contextualSpacing/>
+              <w:rPr>
+                <w:rFonts w:ascii="Arial" w:hAnsi="Arial" w:cs="Arial"/>
+                <w:bCs/>
+                <w:color w:val="2A6099"/>
+                <w:sz w:val="20"/>
+                <w:szCs w:val="20"/>
+              </w:rPr>
+            </w:pPr>
+            <w:r>
+              <w:rPr>
+                <w:rFonts w:cs="Arial" w:ascii="Arial" w:hAnsi="Arial"/>
+                <w:bCs/>
+                <w:color w:val="2A6099"/>
+                <w:sz w:val="20"/>
+                <w:szCs w:val="20"/>
+              </w:rPr>
+              <w:t xml:space="preserve">Reglementierte Gewerbe mit Bewilligungspflicht (auch genannt: Rechtskraftgewerbe) (Voraussetzungen von Reglementierte Gewerbe und Handwerk und </w:t>
+            </w:r>
+            <w:r>
+              <w:rPr>
+                <w:rFonts w:cs="Arial" w:ascii="Arial" w:hAnsi="Arial"/>
+                <w:b/>
+                <w:bCs/>
+                <w:color w:val="2A6099"/>
+                <w:sz w:val="20"/>
+                <w:szCs w:val="20"/>
+              </w:rPr>
+              <w:t>zusätzlich</w:t>
+            </w:r>
+            <w:r>
+              <w:rPr>
+                <w:rFonts w:cs="Arial" w:ascii="Arial" w:hAnsi="Arial"/>
+                <w:bCs/>
+                <w:color w:val="2A6099"/>
+                <w:sz w:val="20"/>
+                <w:szCs w:val="20"/>
+              </w:rPr>
+              <w:t xml:space="preserve">: </w:t>
+            </w:r>
+            <w:r>
+              <w:rPr>
+                <w:rFonts w:cs="Arial" w:ascii="Arial" w:hAnsi="Arial"/>
+                <w:b/>
+                <w:bCs/>
+                <w:color w:val="2A6099"/>
+                <w:sz w:val="20"/>
+                <w:szCs w:val="20"/>
+              </w:rPr>
+              <w:t>Zuverlässigkeitsprüfung</w:t>
+            </w:r>
+            <w:r>
+              <w:rPr>
+                <w:rFonts w:cs="Arial" w:ascii="Arial" w:hAnsi="Arial"/>
+                <w:bCs/>
+                <w:color w:val="2A6099"/>
+                <w:sz w:val="20"/>
+                <w:szCs w:val="20"/>
+              </w:rPr>
+              <w:t>)</w:t>
             </w:r>
           </w:p>
         </w:tc>
@@ -4443,8 +4728,8 @@
               <w:contextualSpacing/>
               <w:rPr>
                 <w:rFonts w:ascii="Arial" w:hAnsi="Arial" w:cs="Arial"/>
-                <w:b/>
-                <w:b/>
+                <w:bCs/>
+                <w:color w:val="2A6099"/>
                 <w:sz w:val="20"/>
                 <w:szCs w:val="20"/>
               </w:rPr>
@@ -4452,10 +4737,12 @@
             <w:r>
               <w:rPr>
                 <w:rFonts w:cs="Arial" w:ascii="Arial" w:hAnsi="Arial"/>
-                <w:b/>
-                <w:sz w:val="20"/>
-                <w:szCs w:val="20"/>
-              </w:rPr>
+                <w:bCs/>
+                <w:color w:val="2A6099"/>
+                <w:sz w:val="20"/>
+                <w:szCs w:val="20"/>
+              </w:rPr>
+              <w:t>Persönliche Voraussetzungen</w:t>
             </w:r>
           </w:p>
           <w:p>
@@ -4467,6 +4754,7 @@
               <w:rPr>
                 <w:rFonts w:ascii="Arial" w:hAnsi="Arial" w:cs="Arial"/>
                 <w:bCs/>
+                <w:color w:val="2A6099"/>
                 <w:sz w:val="20"/>
                 <w:szCs w:val="20"/>
               </w:rPr>
@@ -4475,9 +4763,11 @@
               <w:rPr>
                 <w:rFonts w:cs="Arial" w:ascii="Arial" w:hAnsi="Arial"/>
                 <w:bCs/>
-                <w:sz w:val="20"/>
-                <w:szCs w:val="20"/>
-              </w:rPr>
+                <w:color w:val="2A6099"/>
+                <w:sz w:val="20"/>
+                <w:szCs w:val="20"/>
+              </w:rPr>
+              <w:t>Sachliche Voraussetzungen (muss der Betrieb erfüllen) (Betriebsanlagengenehmigung, geeigneter Standort für Gewerbeausübung, Sicherheitskonzept, Abfallwirtschaftskonzept)</w:t>
             </w:r>
           </w:p>
         </w:tc>
@@ -4520,41 +4810,22 @@
               <w:spacing w:lineRule="auto" w:line="360" w:before="0" w:after="160"/>
               <w:contextualSpacing/>
               <w:rPr>
-                <w:rFonts w:ascii="Arial" w:hAnsi="Arial" w:eastAsia="Times New Roman" w:cs="Arial"/>
-                <w:sz w:val="20"/>
-                <w:szCs w:val="20"/>
-                <w:lang w:eastAsia="de-DE"/>
+                <w:rFonts w:ascii="Arial" w:hAnsi="Arial" w:cs="Arial"/>
+                <w:bCs/>
+                <w:color w:val="2A6099"/>
+                <w:sz w:val="20"/>
+                <w:szCs w:val="20"/>
               </w:rPr>
             </w:pPr>
             <w:r>
               <w:rPr>
-                <w:rFonts w:eastAsia="Times New Roman" w:cs="Arial" w:ascii="Arial" w:hAnsi="Arial"/>
-                <w:sz w:val="20"/>
-                <w:szCs w:val="20"/>
-                <w:lang w:eastAsia="de-DE"/>
-              </w:rPr>
-            </w:r>
-          </w:p>
-          <w:p>
-            <w:pPr>
-              <w:pStyle w:val="Normal"/>
-              <w:widowControl w:val="false"/>
-              <w:spacing w:lineRule="auto" w:line="360" w:before="0" w:after="160"/>
-              <w:contextualSpacing/>
-              <w:rPr>
-                <w:rFonts w:ascii="Arial" w:hAnsi="Arial" w:cs="Arial"/>
-                <w:bCs/>
-                <w:sz w:val="20"/>
-                <w:szCs w:val="20"/>
-              </w:rPr>
-            </w:pPr>
-            <w:r>
-              <w:rPr>
                 <w:rFonts w:cs="Arial" w:ascii="Arial" w:hAnsi="Arial"/>
                 <w:bCs/>
-                <w:sz w:val="20"/>
-                <w:szCs w:val="20"/>
-              </w:rPr>
+                <w:color w:val="2A6099"/>
+                <w:sz w:val="20"/>
+                <w:szCs w:val="20"/>
+              </w:rPr>
+              <w:t>Ausübung der gewerblichen Tätigkeit, Wiederkehrende Tätigkeit, nicht vorübergehender Standort</w:t>
             </w:r>
           </w:p>
         </w:tc>
@@ -4600,6 +4871,7 @@
                 <w:rFonts w:ascii="Arial" w:hAnsi="Arial" w:eastAsia="Times New Roman" w:cs="Arial"/>
                 <w:b/>
                 <w:b/>
+                <w:color w:val="2A6099"/>
                 <w:sz w:val="20"/>
                 <w:szCs w:val="20"/>
                 <w:lang w:eastAsia="de-DE"/>
@@ -4609,6 +4881,7 @@
               <w:rPr>
                 <w:rFonts w:eastAsia="Times New Roman" w:cs="Arial" w:ascii="Arial" w:hAnsi="Arial"/>
                 <w:b/>
+                <w:color w:val="2A6099"/>
                 <w:sz w:val="20"/>
                 <w:szCs w:val="20"/>
                 <w:lang w:eastAsia="de-DE"/>
@@ -4624,6 +4897,7 @@
               <w:rPr>
                 <w:rFonts w:ascii="Arial" w:hAnsi="Arial" w:cs="Arial"/>
                 <w:bCs/>
+                <w:color w:val="2A6099"/>
                 <w:sz w:val="20"/>
                 <w:szCs w:val="20"/>
               </w:rPr>
@@ -4632,6 +4906,7 @@
               <w:rPr>
                 <w:rFonts w:cs="Arial" w:ascii="Arial" w:hAnsi="Arial"/>
                 <w:bCs/>
+                <w:color w:val="2A6099"/>
                 <w:sz w:val="20"/>
                 <w:szCs w:val="20"/>
               </w:rPr>
@@ -4678,6 +4953,7 @@
               <w:contextualSpacing/>
               <w:rPr>
                 <w:rFonts w:ascii="Arial" w:hAnsi="Arial" w:eastAsia="Times New Roman" w:cs="Arial"/>
+                <w:color w:val="2A6099"/>
                 <w:sz w:val="20"/>
                 <w:szCs w:val="20"/>
                 <w:lang w:eastAsia="de-DE"/>
@@ -4686,6 +4962,7 @@
             <w:r>
               <w:rPr>
                 <w:rFonts w:eastAsia="Times New Roman" w:cs="Arial" w:ascii="Arial" w:hAnsi="Arial"/>
+                <w:color w:val="2A6099"/>
                 <w:sz w:val="20"/>
                 <w:szCs w:val="20"/>
                 <w:lang w:eastAsia="de-DE"/>
@@ -4701,6 +4978,7 @@
               <w:rPr>
                 <w:rFonts w:ascii="Arial" w:hAnsi="Arial" w:cs="Arial"/>
                 <w:bCs/>
+                <w:color w:val="2A6099"/>
                 <w:sz w:val="20"/>
                 <w:szCs w:val="20"/>
               </w:rPr>
@@ -4709,6 +4987,7 @@
               <w:rPr>
                 <w:rFonts w:cs="Arial" w:ascii="Arial" w:hAnsi="Arial"/>
                 <w:bCs/>
+                <w:color w:val="2A6099"/>
                 <w:sz w:val="20"/>
                 <w:szCs w:val="20"/>
               </w:rPr>
@@ -4755,6 +5034,7 @@
               <w:contextualSpacing/>
               <w:rPr>
                 <w:rFonts w:ascii="Arial" w:hAnsi="Arial" w:eastAsia="Times New Roman" w:cs="Arial"/>
+                <w:color w:val="2A6099"/>
                 <w:sz w:val="20"/>
                 <w:szCs w:val="20"/>
                 <w:lang w:eastAsia="de-DE"/>
@@ -4763,6 +5043,7 @@
             <w:r>
               <w:rPr>
                 <w:rFonts w:eastAsia="Times New Roman" w:cs="Arial" w:ascii="Arial" w:hAnsi="Arial"/>
+                <w:color w:val="2A6099"/>
                 <w:sz w:val="20"/>
                 <w:szCs w:val="20"/>
                 <w:lang w:eastAsia="de-DE"/>
@@ -4778,6 +5059,7 @@
               <w:rPr>
                 <w:rFonts w:ascii="Arial" w:hAnsi="Arial" w:cs="Arial"/>
                 <w:bCs/>
+                <w:color w:val="2A6099"/>
                 <w:sz w:val="20"/>
                 <w:szCs w:val="20"/>
               </w:rPr>
@@ -4786,6 +5068,7 @@
               <w:rPr>
                 <w:rFonts w:cs="Arial" w:ascii="Arial" w:hAnsi="Arial"/>
                 <w:bCs/>
+                <w:color w:val="2A6099"/>
                 <w:sz w:val="20"/>
                 <w:szCs w:val="20"/>
               </w:rPr>
@@ -5162,6 +5445,7 @@
         <w:rPr>
           <w:rFonts w:cs="Arial" w:ascii="Arial" w:hAnsi="Arial"/>
           <w:b/>
+          <w:color w:val="2A6099"/>
           <w:sz w:val="20"/>
           <w:szCs w:val="20"/>
         </w:rPr>
@@ -5190,6 +5474,7 @@
         <w:rPr>
           <w:rFonts w:cs="Arial" w:ascii="Arial" w:hAnsi="Arial"/>
           <w:b/>
+          <w:color w:val="2A6099"/>
           <w:sz w:val="20"/>
           <w:szCs w:val="20"/>
         </w:rPr>
@@ -5531,7 +5816,16 @@
           <w:sz w:val="20"/>
           <w:szCs w:val="20"/>
         </w:rPr>
-        <w:t xml:space="preserve"> __________________________________________________________ _________________________________________________________________</w:t>
+        <w:t xml:space="preserve"> </w:t>
+      </w:r>
+      <w:r>
+        <w:rPr>
+          <w:rFonts w:cs="Arial" w:ascii="Arial" w:hAnsi="Arial"/>
+          <w:color w:val="2A6099"/>
+          <w:sz w:val="20"/>
+          <w:szCs w:val="20"/>
+        </w:rPr>
+        <w:t>__________________________________________________________ _________________________________________________________________</w:t>
       </w:r>
     </w:p>
     <w:p>
@@ -5587,6 +5881,7 @@
       <w:r>
         <w:rPr>
           <w:rFonts w:cs="Arial" w:ascii="Arial" w:hAnsi="Arial"/>
+          <w:color w:val="2A6099"/>
           <w:sz w:val="20"/>
           <w:szCs w:val="20"/>
         </w:rPr>
@@ -5612,6 +5907,7 @@
       <w:r>
         <w:rPr>
           <w:rFonts w:cs="Arial" w:ascii="Arial" w:hAnsi="Arial"/>
+          <w:color w:val="2A6099"/>
           <w:sz w:val="20"/>
           <w:szCs w:val="20"/>
         </w:rPr>
@@ -5637,6 +5933,7 @@
       <w:r>
         <w:rPr>
           <w:rFonts w:cs="Arial" w:ascii="Arial" w:hAnsi="Arial"/>
+          <w:color w:val="2A6099"/>
           <w:sz w:val="20"/>
           <w:szCs w:val="20"/>
         </w:rPr>
@@ -5662,6 +5959,7 @@
       <w:r>
         <w:rPr>
           <w:rFonts w:cs="Arial" w:ascii="Arial" w:hAnsi="Arial"/>
+          <w:color w:val="2A6099"/>
           <w:sz w:val="20"/>
           <w:szCs w:val="20"/>
         </w:rPr>
@@ -6125,7 +6423,7 @@
       <mc:AlternateContent>
         <mc:Choice Requires="wps">
           <w:drawing>
-            <wp:anchor behindDoc="1" distT="0" distB="0" distL="0" distR="0" simplePos="0" locked="0" layoutInCell="1" allowOverlap="1" relativeHeight="20" wp14:anchorId="248B737A">
+            <wp:anchor behindDoc="1" distT="0" distB="0" distL="0" distR="0" simplePos="0" locked="0" layoutInCell="1" allowOverlap="1" relativeHeight="21" wp14:anchorId="248B737A">
               <wp:simplePos x="0" y="0"/>
               <wp:positionH relativeFrom="leftMargin">
                 <wp:align>center</wp:align>
@@ -6133,7 +6431,7 @@
               <wp:positionV relativeFrom="paragraph">
                 <wp:posOffset>635</wp:posOffset>
               </wp:positionV>
-              <wp:extent cx="765175" cy="898525"/>
+              <wp:extent cx="766445" cy="899795"/>
               <wp:effectExtent l="0" t="0" r="0" b="0"/>
               <wp:wrapNone/>
               <wp:docPr id="11" name="Rechteck 7"/>
@@ -6144,7 +6442,7 @@
                     <wps:spPr>
                       <a:xfrm>
                         <a:off x="0" y="0"/>
-                        <a:ext cx="764640" cy="897840"/>
+                        <a:ext cx="765720" cy="899280"/>
                       </a:xfrm>
                       <a:prstGeom prst="rect">
                         <a:avLst/>
@@ -6175,7 +6473,7 @@
                           </w:pPr>
                           <w:sdt>
                             <w:sdtPr>
-                              <w:id w:val="180205977"/>
+                              <w:id w:val="1402491770"/>
                             </w:sdtPr>
                             <w:sdtContent>
                               <w:r>
@@ -6201,7 +6499,7 @@
                                 <w:rPr>
                                   <w:rFonts w:eastAsia="" w:cs="" w:ascii="Calibri Light" w:hAnsi="Calibri Light"/>
                                 </w:rPr>
-                                <w:t>9</w:t>
+                                <w:t>10</w:t>
                               </w:r>
                               <w:r>
                                 <w:rPr>
@@ -6225,7 +6523,7 @@
         </mc:Choice>
         <mc:Fallback>
           <w:pict>
-            <v:rect id="shape_0" ID="Rechteck 7" fillcolor="white" stroked="f" style="position:absolute;margin-left:5.3pt;margin-top:0.05pt;width:60.15pt;height:70.65pt;mso-position-horizontal:center;mso-position-horizontal-relative:page" wp14:anchorId="248B737A">
+            <v:rect id="shape_0" ID="Rechteck 7" fillcolor="white" stroked="f" style="position:absolute;margin-left:5.25pt;margin-top:0.05pt;width:60.25pt;height:70.75pt;mso-position-horizontal:center;mso-position-horizontal-relative:page" wp14:anchorId="248B737A">
               <w10:wrap type="square"/>
               <v:fill o:detectmouseclick="t" type="solid" color2="black"/>
               <v:stroke color="#3465a4" joinstyle="round" endcap="flat"/>
@@ -6242,7 +6540,7 @@
                     </w:pPr>
                     <w:sdt>
                       <w:sdtPr>
-                        <w:id w:val="5553146"/>
+                        <w:id w:val="990290679"/>
                       </w:sdtPr>
                       <w:sdtContent>
                         <w:r>
@@ -6268,7 +6566,7 @@
                           <w:rPr>
                             <w:rFonts w:eastAsia="" w:cs="" w:ascii="Calibri Light" w:hAnsi="Calibri Light"/>
                           </w:rPr>
-                          <w:t>9</w:t>
+                          <w:t>10</w:t>
                         </w:r>
                         <w:r>
                           <w:rPr>
@@ -12197,6 +12495,1546 @@
       <w:rFonts w:cs="Wingdings"/>
     </w:rPr>
   </w:style>
+  <w:style w:type="character" w:styleId="ListLabel519">
+    <w:name w:val="ListLabel 519"/>
+    <w:qFormat/>
+    <w:rPr>
+      <w:rFonts w:ascii="Arial" w:hAnsi="Arial" w:cs="Arial"/>
+      <w:b/>
+      <w:sz w:val="20"/>
+    </w:rPr>
+  </w:style>
+  <w:style w:type="character" w:styleId="ListLabel520">
+    <w:name w:val="ListLabel 520"/>
+    <w:qFormat/>
+    <w:rPr>
+      <w:rFonts w:cs="Courier New"/>
+    </w:rPr>
+  </w:style>
+  <w:style w:type="character" w:styleId="ListLabel521">
+    <w:name w:val="ListLabel 521"/>
+    <w:qFormat/>
+    <w:rPr>
+      <w:rFonts w:cs="Wingdings"/>
+    </w:rPr>
+  </w:style>
+  <w:style w:type="character" w:styleId="ListLabel522">
+    <w:name w:val="ListLabel 522"/>
+    <w:qFormat/>
+    <w:rPr>
+      <w:rFonts w:cs="Symbol"/>
+    </w:rPr>
+  </w:style>
+  <w:style w:type="character" w:styleId="ListLabel523">
+    <w:name w:val="ListLabel 523"/>
+    <w:qFormat/>
+    <w:rPr>
+      <w:rFonts w:cs="Courier New"/>
+    </w:rPr>
+  </w:style>
+  <w:style w:type="character" w:styleId="ListLabel524">
+    <w:name w:val="ListLabel 524"/>
+    <w:qFormat/>
+    <w:rPr>
+      <w:rFonts w:cs="Wingdings"/>
+    </w:rPr>
+  </w:style>
+  <w:style w:type="character" w:styleId="ListLabel525">
+    <w:name w:val="ListLabel 525"/>
+    <w:qFormat/>
+    <w:rPr>
+      <w:rFonts w:cs="Symbol"/>
+    </w:rPr>
+  </w:style>
+  <w:style w:type="character" w:styleId="ListLabel526">
+    <w:name w:val="ListLabel 526"/>
+    <w:qFormat/>
+    <w:rPr>
+      <w:rFonts w:cs="Courier New"/>
+    </w:rPr>
+  </w:style>
+  <w:style w:type="character" w:styleId="ListLabel527">
+    <w:name w:val="ListLabel 527"/>
+    <w:qFormat/>
+    <w:rPr>
+      <w:rFonts w:cs="Wingdings"/>
+    </w:rPr>
+  </w:style>
+  <w:style w:type="character" w:styleId="ListLabel528">
+    <w:name w:val="ListLabel 528"/>
+    <w:qFormat/>
+    <w:rPr>
+      <w:rFonts w:ascii="Arial" w:hAnsi="Arial" w:cs="Symbol"/>
+      <w:sz w:val="20"/>
+    </w:rPr>
+  </w:style>
+  <w:style w:type="character" w:styleId="ListLabel529">
+    <w:name w:val="ListLabel 529"/>
+    <w:qFormat/>
+    <w:rPr>
+      <w:rFonts w:cs="Courier New"/>
+    </w:rPr>
+  </w:style>
+  <w:style w:type="character" w:styleId="ListLabel530">
+    <w:name w:val="ListLabel 530"/>
+    <w:qFormat/>
+    <w:rPr>
+      <w:rFonts w:cs="Wingdings"/>
+    </w:rPr>
+  </w:style>
+  <w:style w:type="character" w:styleId="ListLabel531">
+    <w:name w:val="ListLabel 531"/>
+    <w:qFormat/>
+    <w:rPr>
+      <w:rFonts w:cs="Symbol"/>
+    </w:rPr>
+  </w:style>
+  <w:style w:type="character" w:styleId="ListLabel532">
+    <w:name w:val="ListLabel 532"/>
+    <w:qFormat/>
+    <w:rPr>
+      <w:rFonts w:cs="Courier New"/>
+    </w:rPr>
+  </w:style>
+  <w:style w:type="character" w:styleId="ListLabel533">
+    <w:name w:val="ListLabel 533"/>
+    <w:qFormat/>
+    <w:rPr>
+      <w:rFonts w:cs="Wingdings"/>
+    </w:rPr>
+  </w:style>
+  <w:style w:type="character" w:styleId="ListLabel534">
+    <w:name w:val="ListLabel 534"/>
+    <w:qFormat/>
+    <w:rPr>
+      <w:rFonts w:cs="Symbol"/>
+    </w:rPr>
+  </w:style>
+  <w:style w:type="character" w:styleId="ListLabel535">
+    <w:name w:val="ListLabel 535"/>
+    <w:qFormat/>
+    <w:rPr>
+      <w:rFonts w:cs="Courier New"/>
+    </w:rPr>
+  </w:style>
+  <w:style w:type="character" w:styleId="ListLabel536">
+    <w:name w:val="ListLabel 536"/>
+    <w:qFormat/>
+    <w:rPr>
+      <w:rFonts w:cs="Wingdings"/>
+    </w:rPr>
+  </w:style>
+  <w:style w:type="character" w:styleId="ListLabel537">
+    <w:name w:val="ListLabel 537"/>
+    <w:qFormat/>
+    <w:rPr>
+      <w:rFonts w:ascii="Arial" w:hAnsi="Arial" w:cs="Symbol"/>
+      <w:sz w:val="20"/>
+    </w:rPr>
+  </w:style>
+  <w:style w:type="character" w:styleId="ListLabel538">
+    <w:name w:val="ListLabel 538"/>
+    <w:qFormat/>
+    <w:rPr>
+      <w:rFonts w:cs="Courier New"/>
+    </w:rPr>
+  </w:style>
+  <w:style w:type="character" w:styleId="ListLabel539">
+    <w:name w:val="ListLabel 539"/>
+    <w:qFormat/>
+    <w:rPr>
+      <w:rFonts w:cs="Wingdings"/>
+    </w:rPr>
+  </w:style>
+  <w:style w:type="character" w:styleId="ListLabel540">
+    <w:name w:val="ListLabel 540"/>
+    <w:qFormat/>
+    <w:rPr>
+      <w:rFonts w:cs="Symbol"/>
+    </w:rPr>
+  </w:style>
+  <w:style w:type="character" w:styleId="ListLabel541">
+    <w:name w:val="ListLabel 541"/>
+    <w:qFormat/>
+    <w:rPr>
+      <w:rFonts w:cs="Courier New"/>
+    </w:rPr>
+  </w:style>
+  <w:style w:type="character" w:styleId="ListLabel542">
+    <w:name w:val="ListLabel 542"/>
+    <w:qFormat/>
+    <w:rPr>
+      <w:rFonts w:cs="Wingdings"/>
+    </w:rPr>
+  </w:style>
+  <w:style w:type="character" w:styleId="ListLabel543">
+    <w:name w:val="ListLabel 543"/>
+    <w:qFormat/>
+    <w:rPr>
+      <w:rFonts w:cs="Symbol"/>
+    </w:rPr>
+  </w:style>
+  <w:style w:type="character" w:styleId="ListLabel544">
+    <w:name w:val="ListLabel 544"/>
+    <w:qFormat/>
+    <w:rPr>
+      <w:rFonts w:cs="Courier New"/>
+    </w:rPr>
+  </w:style>
+  <w:style w:type="character" w:styleId="ListLabel545">
+    <w:name w:val="ListLabel 545"/>
+    <w:qFormat/>
+    <w:rPr>
+      <w:rFonts w:cs="Wingdings"/>
+    </w:rPr>
+  </w:style>
+  <w:style w:type="character" w:styleId="ListLabel546">
+    <w:name w:val="ListLabel 546"/>
+    <w:qFormat/>
+    <w:rPr>
+      <w:rFonts w:ascii="Arial" w:hAnsi="Arial" w:cs="Symbol"/>
+      <w:sz w:val="20"/>
+    </w:rPr>
+  </w:style>
+  <w:style w:type="character" w:styleId="ListLabel547">
+    <w:name w:val="ListLabel 547"/>
+    <w:qFormat/>
+    <w:rPr>
+      <w:rFonts w:cs="Courier New"/>
+    </w:rPr>
+  </w:style>
+  <w:style w:type="character" w:styleId="ListLabel548">
+    <w:name w:val="ListLabel 548"/>
+    <w:qFormat/>
+    <w:rPr>
+      <w:rFonts w:cs="Wingdings"/>
+    </w:rPr>
+  </w:style>
+  <w:style w:type="character" w:styleId="ListLabel549">
+    <w:name w:val="ListLabel 549"/>
+    <w:qFormat/>
+    <w:rPr>
+      <w:rFonts w:cs="Symbol"/>
+    </w:rPr>
+  </w:style>
+  <w:style w:type="character" w:styleId="ListLabel550">
+    <w:name w:val="ListLabel 550"/>
+    <w:qFormat/>
+    <w:rPr>
+      <w:rFonts w:cs="Courier New"/>
+    </w:rPr>
+  </w:style>
+  <w:style w:type="character" w:styleId="ListLabel551">
+    <w:name w:val="ListLabel 551"/>
+    <w:qFormat/>
+    <w:rPr>
+      <w:rFonts w:cs="Wingdings"/>
+    </w:rPr>
+  </w:style>
+  <w:style w:type="character" w:styleId="ListLabel552">
+    <w:name w:val="ListLabel 552"/>
+    <w:qFormat/>
+    <w:rPr>
+      <w:rFonts w:cs="Symbol"/>
+    </w:rPr>
+  </w:style>
+  <w:style w:type="character" w:styleId="ListLabel553">
+    <w:name w:val="ListLabel 553"/>
+    <w:qFormat/>
+    <w:rPr>
+      <w:rFonts w:cs="Courier New"/>
+    </w:rPr>
+  </w:style>
+  <w:style w:type="character" w:styleId="ListLabel554">
+    <w:name w:val="ListLabel 554"/>
+    <w:qFormat/>
+    <w:rPr>
+      <w:rFonts w:cs="Wingdings"/>
+    </w:rPr>
+  </w:style>
+  <w:style w:type="character" w:styleId="ListLabel555">
+    <w:name w:val="ListLabel 555"/>
+    <w:qFormat/>
+    <w:rPr>
+      <w:rFonts w:ascii="Arial" w:hAnsi="Arial" w:cs="Symbol"/>
+      <w:sz w:val="20"/>
+    </w:rPr>
+  </w:style>
+  <w:style w:type="character" w:styleId="ListLabel556">
+    <w:name w:val="ListLabel 556"/>
+    <w:qFormat/>
+    <w:rPr>
+      <w:rFonts w:cs="Courier New"/>
+    </w:rPr>
+  </w:style>
+  <w:style w:type="character" w:styleId="ListLabel557">
+    <w:name w:val="ListLabel 557"/>
+    <w:qFormat/>
+    <w:rPr>
+      <w:rFonts w:cs="Wingdings"/>
+    </w:rPr>
+  </w:style>
+  <w:style w:type="character" w:styleId="ListLabel558">
+    <w:name w:val="ListLabel 558"/>
+    <w:qFormat/>
+    <w:rPr>
+      <w:rFonts w:cs="Symbol"/>
+    </w:rPr>
+  </w:style>
+  <w:style w:type="character" w:styleId="ListLabel559">
+    <w:name w:val="ListLabel 559"/>
+    <w:qFormat/>
+    <w:rPr>
+      <w:rFonts w:cs="Courier New"/>
+    </w:rPr>
+  </w:style>
+  <w:style w:type="character" w:styleId="ListLabel560">
+    <w:name w:val="ListLabel 560"/>
+    <w:qFormat/>
+    <w:rPr>
+      <w:rFonts w:cs="Wingdings"/>
+    </w:rPr>
+  </w:style>
+  <w:style w:type="character" w:styleId="ListLabel561">
+    <w:name w:val="ListLabel 561"/>
+    <w:qFormat/>
+    <w:rPr>
+      <w:rFonts w:cs="Symbol"/>
+    </w:rPr>
+  </w:style>
+  <w:style w:type="character" w:styleId="ListLabel562">
+    <w:name w:val="ListLabel 562"/>
+    <w:qFormat/>
+    <w:rPr>
+      <w:rFonts w:cs="Courier New"/>
+    </w:rPr>
+  </w:style>
+  <w:style w:type="character" w:styleId="ListLabel563">
+    <w:name w:val="ListLabel 563"/>
+    <w:qFormat/>
+    <w:rPr>
+      <w:rFonts w:cs="Wingdings"/>
+    </w:rPr>
+  </w:style>
+  <w:style w:type="character" w:styleId="ListLabel564">
+    <w:name w:val="ListLabel 564"/>
+    <w:qFormat/>
+    <w:rPr>
+      <w:rFonts w:ascii="Arial" w:hAnsi="Arial" w:cs="Symbol"/>
+      <w:sz w:val="20"/>
+    </w:rPr>
+  </w:style>
+  <w:style w:type="character" w:styleId="ListLabel565">
+    <w:name w:val="ListLabel 565"/>
+    <w:qFormat/>
+    <w:rPr>
+      <w:rFonts w:cs="Courier New"/>
+    </w:rPr>
+  </w:style>
+  <w:style w:type="character" w:styleId="ListLabel566">
+    <w:name w:val="ListLabel 566"/>
+    <w:qFormat/>
+    <w:rPr>
+      <w:rFonts w:cs="Wingdings"/>
+    </w:rPr>
+  </w:style>
+  <w:style w:type="character" w:styleId="ListLabel567">
+    <w:name w:val="ListLabel 567"/>
+    <w:qFormat/>
+    <w:rPr>
+      <w:rFonts w:cs="Symbol"/>
+    </w:rPr>
+  </w:style>
+  <w:style w:type="character" w:styleId="ListLabel568">
+    <w:name w:val="ListLabel 568"/>
+    <w:qFormat/>
+    <w:rPr>
+      <w:rFonts w:cs="Courier New"/>
+    </w:rPr>
+  </w:style>
+  <w:style w:type="character" w:styleId="ListLabel569">
+    <w:name w:val="ListLabel 569"/>
+    <w:qFormat/>
+    <w:rPr>
+      <w:rFonts w:cs="Wingdings"/>
+    </w:rPr>
+  </w:style>
+  <w:style w:type="character" w:styleId="ListLabel570">
+    <w:name w:val="ListLabel 570"/>
+    <w:qFormat/>
+    <w:rPr>
+      <w:rFonts w:cs="Symbol"/>
+    </w:rPr>
+  </w:style>
+  <w:style w:type="character" w:styleId="ListLabel571">
+    <w:name w:val="ListLabel 571"/>
+    <w:qFormat/>
+    <w:rPr>
+      <w:rFonts w:cs="Courier New"/>
+    </w:rPr>
+  </w:style>
+  <w:style w:type="character" w:styleId="ListLabel572">
+    <w:name w:val="ListLabel 572"/>
+    <w:qFormat/>
+    <w:rPr>
+      <w:rFonts w:cs="Wingdings"/>
+    </w:rPr>
+  </w:style>
+  <w:style w:type="character" w:styleId="ListLabel573">
+    <w:name w:val="ListLabel 573"/>
+    <w:qFormat/>
+    <w:rPr>
+      <w:rFonts w:ascii="Arial" w:hAnsi="Arial" w:cs="Wingdings"/>
+      <w:sz w:val="20"/>
+    </w:rPr>
+  </w:style>
+  <w:style w:type="character" w:styleId="ListLabel574">
+    <w:name w:val="ListLabel 574"/>
+    <w:qFormat/>
+    <w:rPr>
+      <w:rFonts w:cs="Courier New"/>
+    </w:rPr>
+  </w:style>
+  <w:style w:type="character" w:styleId="ListLabel575">
+    <w:name w:val="ListLabel 575"/>
+    <w:qFormat/>
+    <w:rPr>
+      <w:rFonts w:cs="Wingdings"/>
+    </w:rPr>
+  </w:style>
+  <w:style w:type="character" w:styleId="ListLabel576">
+    <w:name w:val="ListLabel 576"/>
+    <w:qFormat/>
+    <w:rPr>
+      <w:rFonts w:cs="Symbol"/>
+    </w:rPr>
+  </w:style>
+  <w:style w:type="character" w:styleId="ListLabel577">
+    <w:name w:val="ListLabel 577"/>
+    <w:qFormat/>
+    <w:rPr>
+      <w:rFonts w:cs="Courier New"/>
+    </w:rPr>
+  </w:style>
+  <w:style w:type="character" w:styleId="ListLabel578">
+    <w:name w:val="ListLabel 578"/>
+    <w:qFormat/>
+    <w:rPr>
+      <w:rFonts w:cs="Wingdings"/>
+    </w:rPr>
+  </w:style>
+  <w:style w:type="character" w:styleId="ListLabel579">
+    <w:name w:val="ListLabel 579"/>
+    <w:qFormat/>
+    <w:rPr>
+      <w:rFonts w:cs="Symbol"/>
+    </w:rPr>
+  </w:style>
+  <w:style w:type="character" w:styleId="ListLabel580">
+    <w:name w:val="ListLabel 580"/>
+    <w:qFormat/>
+    <w:rPr>
+      <w:rFonts w:cs="Courier New"/>
+    </w:rPr>
+  </w:style>
+  <w:style w:type="character" w:styleId="ListLabel581">
+    <w:name w:val="ListLabel 581"/>
+    <w:qFormat/>
+    <w:rPr>
+      <w:rFonts w:cs="Wingdings"/>
+    </w:rPr>
+  </w:style>
+  <w:style w:type="character" w:styleId="ListLabel582">
+    <w:name w:val="ListLabel 582"/>
+    <w:qFormat/>
+    <w:rPr>
+      <w:rFonts w:ascii="Arial" w:hAnsi="Arial" w:cs="Wingdings"/>
+      <w:sz w:val="20"/>
+    </w:rPr>
+  </w:style>
+  <w:style w:type="character" w:styleId="ListLabel583">
+    <w:name w:val="ListLabel 583"/>
+    <w:qFormat/>
+    <w:rPr>
+      <w:rFonts w:cs="Courier New"/>
+    </w:rPr>
+  </w:style>
+  <w:style w:type="character" w:styleId="ListLabel584">
+    <w:name w:val="ListLabel 584"/>
+    <w:qFormat/>
+    <w:rPr>
+      <w:rFonts w:cs="Wingdings"/>
+    </w:rPr>
+  </w:style>
+  <w:style w:type="character" w:styleId="ListLabel585">
+    <w:name w:val="ListLabel 585"/>
+    <w:qFormat/>
+    <w:rPr>
+      <w:rFonts w:cs="Symbol"/>
+    </w:rPr>
+  </w:style>
+  <w:style w:type="character" w:styleId="ListLabel586">
+    <w:name w:val="ListLabel 586"/>
+    <w:qFormat/>
+    <w:rPr>
+      <w:rFonts w:cs="Courier New"/>
+    </w:rPr>
+  </w:style>
+  <w:style w:type="character" w:styleId="ListLabel587">
+    <w:name w:val="ListLabel 587"/>
+    <w:qFormat/>
+    <w:rPr>
+      <w:rFonts w:cs="Wingdings"/>
+    </w:rPr>
+  </w:style>
+  <w:style w:type="character" w:styleId="ListLabel588">
+    <w:name w:val="ListLabel 588"/>
+    <w:qFormat/>
+    <w:rPr>
+      <w:rFonts w:cs="Symbol"/>
+    </w:rPr>
+  </w:style>
+  <w:style w:type="character" w:styleId="ListLabel589">
+    <w:name w:val="ListLabel 589"/>
+    <w:qFormat/>
+    <w:rPr>
+      <w:rFonts w:cs="Courier New"/>
+    </w:rPr>
+  </w:style>
+  <w:style w:type="character" w:styleId="ListLabel590">
+    <w:name w:val="ListLabel 590"/>
+    <w:qFormat/>
+    <w:rPr>
+      <w:rFonts w:cs="Wingdings"/>
+    </w:rPr>
+  </w:style>
+  <w:style w:type="character" w:styleId="ListLabel591">
+    <w:name w:val="ListLabel 591"/>
+    <w:qFormat/>
+    <w:rPr>
+      <w:rFonts w:ascii="Arial" w:hAnsi="Arial" w:cs="Wingdings"/>
+      <w:sz w:val="20"/>
+    </w:rPr>
+  </w:style>
+  <w:style w:type="character" w:styleId="ListLabel592">
+    <w:name w:val="ListLabel 592"/>
+    <w:qFormat/>
+    <w:rPr>
+      <w:rFonts w:cs="Courier New"/>
+    </w:rPr>
+  </w:style>
+  <w:style w:type="character" w:styleId="ListLabel593">
+    <w:name w:val="ListLabel 593"/>
+    <w:qFormat/>
+    <w:rPr>
+      <w:rFonts w:cs="Wingdings"/>
+    </w:rPr>
+  </w:style>
+  <w:style w:type="character" w:styleId="ListLabel594">
+    <w:name w:val="ListLabel 594"/>
+    <w:qFormat/>
+    <w:rPr>
+      <w:rFonts w:cs="Symbol"/>
+    </w:rPr>
+  </w:style>
+  <w:style w:type="character" w:styleId="ListLabel595">
+    <w:name w:val="ListLabel 595"/>
+    <w:qFormat/>
+    <w:rPr>
+      <w:rFonts w:cs="Courier New"/>
+    </w:rPr>
+  </w:style>
+  <w:style w:type="character" w:styleId="ListLabel596">
+    <w:name w:val="ListLabel 596"/>
+    <w:qFormat/>
+    <w:rPr>
+      <w:rFonts w:cs="Wingdings"/>
+    </w:rPr>
+  </w:style>
+  <w:style w:type="character" w:styleId="ListLabel597">
+    <w:name w:val="ListLabel 597"/>
+    <w:qFormat/>
+    <w:rPr>
+      <w:rFonts w:cs="Symbol"/>
+    </w:rPr>
+  </w:style>
+  <w:style w:type="character" w:styleId="ListLabel598">
+    <w:name w:val="ListLabel 598"/>
+    <w:qFormat/>
+    <w:rPr>
+      <w:rFonts w:cs="Courier New"/>
+    </w:rPr>
+  </w:style>
+  <w:style w:type="character" w:styleId="ListLabel599">
+    <w:name w:val="ListLabel 599"/>
+    <w:qFormat/>
+    <w:rPr>
+      <w:rFonts w:cs="Wingdings"/>
+    </w:rPr>
+  </w:style>
+  <w:style w:type="character" w:styleId="ListLabel600">
+    <w:name w:val="ListLabel 600"/>
+    <w:qFormat/>
+    <w:rPr>
+      <w:rFonts w:ascii="Arial" w:hAnsi="Arial" w:cs="Wingdings"/>
+      <w:sz w:val="20"/>
+    </w:rPr>
+  </w:style>
+  <w:style w:type="character" w:styleId="ListLabel601">
+    <w:name w:val="ListLabel 601"/>
+    <w:qFormat/>
+    <w:rPr>
+      <w:rFonts w:cs="Courier New"/>
+    </w:rPr>
+  </w:style>
+  <w:style w:type="character" w:styleId="ListLabel602">
+    <w:name w:val="ListLabel 602"/>
+    <w:qFormat/>
+    <w:rPr>
+      <w:rFonts w:cs="Wingdings"/>
+    </w:rPr>
+  </w:style>
+  <w:style w:type="character" w:styleId="ListLabel603">
+    <w:name w:val="ListLabel 603"/>
+    <w:qFormat/>
+    <w:rPr>
+      <w:rFonts w:cs="Symbol"/>
+    </w:rPr>
+  </w:style>
+  <w:style w:type="character" w:styleId="ListLabel604">
+    <w:name w:val="ListLabel 604"/>
+    <w:qFormat/>
+    <w:rPr>
+      <w:rFonts w:cs="Courier New"/>
+    </w:rPr>
+  </w:style>
+  <w:style w:type="character" w:styleId="ListLabel605">
+    <w:name w:val="ListLabel 605"/>
+    <w:qFormat/>
+    <w:rPr>
+      <w:rFonts w:cs="Wingdings"/>
+    </w:rPr>
+  </w:style>
+  <w:style w:type="character" w:styleId="ListLabel606">
+    <w:name w:val="ListLabel 606"/>
+    <w:qFormat/>
+    <w:rPr>
+      <w:rFonts w:cs="Symbol"/>
+    </w:rPr>
+  </w:style>
+  <w:style w:type="character" w:styleId="ListLabel607">
+    <w:name w:val="ListLabel 607"/>
+    <w:qFormat/>
+    <w:rPr>
+      <w:rFonts w:cs="Courier New"/>
+    </w:rPr>
+  </w:style>
+  <w:style w:type="character" w:styleId="ListLabel608">
+    <w:name w:val="ListLabel 608"/>
+    <w:qFormat/>
+    <w:rPr>
+      <w:rFonts w:cs="Wingdings"/>
+    </w:rPr>
+  </w:style>
+  <w:style w:type="character" w:styleId="ListLabel609">
+    <w:name w:val="ListLabel 609"/>
+    <w:qFormat/>
+    <w:rPr>
+      <w:rFonts w:ascii="Arial" w:hAnsi="Arial" w:cs="Symbol"/>
+      <w:sz w:val="20"/>
+    </w:rPr>
+  </w:style>
+  <w:style w:type="character" w:styleId="ListLabel610">
+    <w:name w:val="ListLabel 610"/>
+    <w:qFormat/>
+    <w:rPr>
+      <w:rFonts w:cs="Courier New"/>
+    </w:rPr>
+  </w:style>
+  <w:style w:type="character" w:styleId="ListLabel611">
+    <w:name w:val="ListLabel 611"/>
+    <w:qFormat/>
+    <w:rPr>
+      <w:rFonts w:cs="Wingdings"/>
+    </w:rPr>
+  </w:style>
+  <w:style w:type="character" w:styleId="ListLabel612">
+    <w:name w:val="ListLabel 612"/>
+    <w:qFormat/>
+    <w:rPr>
+      <w:rFonts w:cs="Symbol"/>
+    </w:rPr>
+  </w:style>
+  <w:style w:type="character" w:styleId="ListLabel613">
+    <w:name w:val="ListLabel 613"/>
+    <w:qFormat/>
+    <w:rPr>
+      <w:rFonts w:cs="Courier New"/>
+    </w:rPr>
+  </w:style>
+  <w:style w:type="character" w:styleId="ListLabel614">
+    <w:name w:val="ListLabel 614"/>
+    <w:qFormat/>
+    <w:rPr>
+      <w:rFonts w:cs="Wingdings"/>
+    </w:rPr>
+  </w:style>
+  <w:style w:type="character" w:styleId="ListLabel615">
+    <w:name w:val="ListLabel 615"/>
+    <w:qFormat/>
+    <w:rPr>
+      <w:rFonts w:cs="Symbol"/>
+    </w:rPr>
+  </w:style>
+  <w:style w:type="character" w:styleId="ListLabel616">
+    <w:name w:val="ListLabel 616"/>
+    <w:qFormat/>
+    <w:rPr>
+      <w:rFonts w:cs="Courier New"/>
+    </w:rPr>
+  </w:style>
+  <w:style w:type="character" w:styleId="ListLabel617">
+    <w:name w:val="ListLabel 617"/>
+    <w:qFormat/>
+    <w:rPr>
+      <w:rFonts w:cs="Wingdings"/>
+    </w:rPr>
+  </w:style>
+  <w:style w:type="character" w:styleId="ListLabel618">
+    <w:name w:val="ListLabel 618"/>
+    <w:qFormat/>
+    <w:rPr>
+      <w:rFonts w:ascii="Arial" w:hAnsi="Arial" w:cs="Symbol"/>
+      <w:b/>
+      <w:sz w:val="20"/>
+    </w:rPr>
+  </w:style>
+  <w:style w:type="character" w:styleId="ListLabel619">
+    <w:name w:val="ListLabel 619"/>
+    <w:qFormat/>
+    <w:rPr>
+      <w:rFonts w:cs="Courier New"/>
+    </w:rPr>
+  </w:style>
+  <w:style w:type="character" w:styleId="ListLabel620">
+    <w:name w:val="ListLabel 620"/>
+    <w:qFormat/>
+    <w:rPr>
+      <w:rFonts w:cs="Wingdings"/>
+    </w:rPr>
+  </w:style>
+  <w:style w:type="character" w:styleId="ListLabel621">
+    <w:name w:val="ListLabel 621"/>
+    <w:qFormat/>
+    <w:rPr>
+      <w:rFonts w:cs="Symbol"/>
+    </w:rPr>
+  </w:style>
+  <w:style w:type="character" w:styleId="ListLabel622">
+    <w:name w:val="ListLabel 622"/>
+    <w:qFormat/>
+    <w:rPr>
+      <w:rFonts w:cs="Courier New"/>
+    </w:rPr>
+  </w:style>
+  <w:style w:type="character" w:styleId="ListLabel623">
+    <w:name w:val="ListLabel 623"/>
+    <w:qFormat/>
+    <w:rPr>
+      <w:rFonts w:cs="Wingdings"/>
+    </w:rPr>
+  </w:style>
+  <w:style w:type="character" w:styleId="ListLabel624">
+    <w:name w:val="ListLabel 624"/>
+    <w:qFormat/>
+    <w:rPr>
+      <w:rFonts w:cs="Symbol"/>
+    </w:rPr>
+  </w:style>
+  <w:style w:type="character" w:styleId="ListLabel625">
+    <w:name w:val="ListLabel 625"/>
+    <w:qFormat/>
+    <w:rPr>
+      <w:rFonts w:cs="Courier New"/>
+    </w:rPr>
+  </w:style>
+  <w:style w:type="character" w:styleId="ListLabel626">
+    <w:name w:val="ListLabel 626"/>
+    <w:qFormat/>
+    <w:rPr>
+      <w:rFonts w:cs="Wingdings"/>
+    </w:rPr>
+  </w:style>
+  <w:style w:type="character" w:styleId="ListLabel627">
+    <w:name w:val="ListLabel 627"/>
+    <w:qFormat/>
+    <w:rPr>
+      <w:rFonts w:ascii="Arial" w:hAnsi="Arial" w:cs="Arial"/>
+      <w:b/>
+      <w:sz w:val="20"/>
+    </w:rPr>
+  </w:style>
+  <w:style w:type="character" w:styleId="ListLabel628">
+    <w:name w:val="ListLabel 628"/>
+    <w:qFormat/>
+    <w:rPr>
+      <w:rFonts w:cs="Courier New"/>
+    </w:rPr>
+  </w:style>
+  <w:style w:type="character" w:styleId="ListLabel629">
+    <w:name w:val="ListLabel 629"/>
+    <w:qFormat/>
+    <w:rPr>
+      <w:rFonts w:cs="Wingdings"/>
+    </w:rPr>
+  </w:style>
+  <w:style w:type="character" w:styleId="ListLabel630">
+    <w:name w:val="ListLabel 630"/>
+    <w:qFormat/>
+    <w:rPr>
+      <w:rFonts w:cs="Symbol"/>
+    </w:rPr>
+  </w:style>
+  <w:style w:type="character" w:styleId="ListLabel631">
+    <w:name w:val="ListLabel 631"/>
+    <w:qFormat/>
+    <w:rPr>
+      <w:rFonts w:cs="Courier New"/>
+    </w:rPr>
+  </w:style>
+  <w:style w:type="character" w:styleId="ListLabel632">
+    <w:name w:val="ListLabel 632"/>
+    <w:qFormat/>
+    <w:rPr>
+      <w:rFonts w:cs="Wingdings"/>
+    </w:rPr>
+  </w:style>
+  <w:style w:type="character" w:styleId="ListLabel633">
+    <w:name w:val="ListLabel 633"/>
+    <w:qFormat/>
+    <w:rPr>
+      <w:rFonts w:cs="Symbol"/>
+    </w:rPr>
+  </w:style>
+  <w:style w:type="character" w:styleId="ListLabel634">
+    <w:name w:val="ListLabel 634"/>
+    <w:qFormat/>
+    <w:rPr>
+      <w:rFonts w:cs="Courier New"/>
+    </w:rPr>
+  </w:style>
+  <w:style w:type="character" w:styleId="ListLabel635">
+    <w:name w:val="ListLabel 635"/>
+    <w:qFormat/>
+    <w:rPr>
+      <w:rFonts w:cs="Wingdings"/>
+    </w:rPr>
+  </w:style>
+  <w:style w:type="character" w:styleId="ListLabel636">
+    <w:name w:val="ListLabel 636"/>
+    <w:qFormat/>
+    <w:rPr>
+      <w:rFonts w:ascii="Arial" w:hAnsi="Arial" w:cs="Symbol"/>
+      <w:sz w:val="20"/>
+    </w:rPr>
+  </w:style>
+  <w:style w:type="character" w:styleId="ListLabel637">
+    <w:name w:val="ListLabel 637"/>
+    <w:qFormat/>
+    <w:rPr>
+      <w:rFonts w:cs="Courier New"/>
+    </w:rPr>
+  </w:style>
+  <w:style w:type="character" w:styleId="ListLabel638">
+    <w:name w:val="ListLabel 638"/>
+    <w:qFormat/>
+    <w:rPr>
+      <w:rFonts w:cs="Wingdings"/>
+    </w:rPr>
+  </w:style>
+  <w:style w:type="character" w:styleId="ListLabel639">
+    <w:name w:val="ListLabel 639"/>
+    <w:qFormat/>
+    <w:rPr>
+      <w:rFonts w:cs="Symbol"/>
+    </w:rPr>
+  </w:style>
+  <w:style w:type="character" w:styleId="ListLabel640">
+    <w:name w:val="ListLabel 640"/>
+    <w:qFormat/>
+    <w:rPr>
+      <w:rFonts w:cs="Courier New"/>
+    </w:rPr>
+  </w:style>
+  <w:style w:type="character" w:styleId="ListLabel641">
+    <w:name w:val="ListLabel 641"/>
+    <w:qFormat/>
+    <w:rPr>
+      <w:rFonts w:cs="Wingdings"/>
+    </w:rPr>
+  </w:style>
+  <w:style w:type="character" w:styleId="ListLabel642">
+    <w:name w:val="ListLabel 642"/>
+    <w:qFormat/>
+    <w:rPr>
+      <w:rFonts w:cs="Symbol"/>
+    </w:rPr>
+  </w:style>
+  <w:style w:type="character" w:styleId="ListLabel643">
+    <w:name w:val="ListLabel 643"/>
+    <w:qFormat/>
+    <w:rPr>
+      <w:rFonts w:cs="Courier New"/>
+    </w:rPr>
+  </w:style>
+  <w:style w:type="character" w:styleId="ListLabel644">
+    <w:name w:val="ListLabel 644"/>
+    <w:qFormat/>
+    <w:rPr>
+      <w:rFonts w:cs="Wingdings"/>
+    </w:rPr>
+  </w:style>
+  <w:style w:type="character" w:styleId="ListLabel645">
+    <w:name w:val="ListLabel 645"/>
+    <w:qFormat/>
+    <w:rPr>
+      <w:rFonts w:ascii="Arial" w:hAnsi="Arial" w:cs="Symbol"/>
+      <w:sz w:val="20"/>
+    </w:rPr>
+  </w:style>
+  <w:style w:type="character" w:styleId="ListLabel646">
+    <w:name w:val="ListLabel 646"/>
+    <w:qFormat/>
+    <w:rPr>
+      <w:rFonts w:cs="Courier New"/>
+    </w:rPr>
+  </w:style>
+  <w:style w:type="character" w:styleId="ListLabel647">
+    <w:name w:val="ListLabel 647"/>
+    <w:qFormat/>
+    <w:rPr>
+      <w:rFonts w:cs="Wingdings"/>
+    </w:rPr>
+  </w:style>
+  <w:style w:type="character" w:styleId="ListLabel648">
+    <w:name w:val="ListLabel 648"/>
+    <w:qFormat/>
+    <w:rPr>
+      <w:rFonts w:cs="Symbol"/>
+    </w:rPr>
+  </w:style>
+  <w:style w:type="character" w:styleId="ListLabel649">
+    <w:name w:val="ListLabel 649"/>
+    <w:qFormat/>
+    <w:rPr>
+      <w:rFonts w:cs="Courier New"/>
+    </w:rPr>
+  </w:style>
+  <w:style w:type="character" w:styleId="ListLabel650">
+    <w:name w:val="ListLabel 650"/>
+    <w:qFormat/>
+    <w:rPr>
+      <w:rFonts w:cs="Wingdings"/>
+    </w:rPr>
+  </w:style>
+  <w:style w:type="character" w:styleId="ListLabel651">
+    <w:name w:val="ListLabel 651"/>
+    <w:qFormat/>
+    <w:rPr>
+      <w:rFonts w:cs="Symbol"/>
+    </w:rPr>
+  </w:style>
+  <w:style w:type="character" w:styleId="ListLabel652">
+    <w:name w:val="ListLabel 652"/>
+    <w:qFormat/>
+    <w:rPr>
+      <w:rFonts w:cs="Courier New"/>
+    </w:rPr>
+  </w:style>
+  <w:style w:type="character" w:styleId="ListLabel653">
+    <w:name w:val="ListLabel 653"/>
+    <w:qFormat/>
+    <w:rPr>
+      <w:rFonts w:cs="Wingdings"/>
+    </w:rPr>
+  </w:style>
+  <w:style w:type="character" w:styleId="ListLabel654">
+    <w:name w:val="ListLabel 654"/>
+    <w:qFormat/>
+    <w:rPr>
+      <w:rFonts w:ascii="Arial" w:hAnsi="Arial" w:cs="Symbol"/>
+      <w:sz w:val="20"/>
+    </w:rPr>
+  </w:style>
+  <w:style w:type="character" w:styleId="ListLabel655">
+    <w:name w:val="ListLabel 655"/>
+    <w:qFormat/>
+    <w:rPr>
+      <w:rFonts w:cs="Courier New"/>
+    </w:rPr>
+  </w:style>
+  <w:style w:type="character" w:styleId="ListLabel656">
+    <w:name w:val="ListLabel 656"/>
+    <w:qFormat/>
+    <w:rPr>
+      <w:rFonts w:cs="Wingdings"/>
+    </w:rPr>
+  </w:style>
+  <w:style w:type="character" w:styleId="ListLabel657">
+    <w:name w:val="ListLabel 657"/>
+    <w:qFormat/>
+    <w:rPr>
+      <w:rFonts w:cs="Symbol"/>
+    </w:rPr>
+  </w:style>
+  <w:style w:type="character" w:styleId="ListLabel658">
+    <w:name w:val="ListLabel 658"/>
+    <w:qFormat/>
+    <w:rPr>
+      <w:rFonts w:cs="Courier New"/>
+    </w:rPr>
+  </w:style>
+  <w:style w:type="character" w:styleId="ListLabel659">
+    <w:name w:val="ListLabel 659"/>
+    <w:qFormat/>
+    <w:rPr>
+      <w:rFonts w:cs="Wingdings"/>
+    </w:rPr>
+  </w:style>
+  <w:style w:type="character" w:styleId="ListLabel660">
+    <w:name w:val="ListLabel 660"/>
+    <w:qFormat/>
+    <w:rPr>
+      <w:rFonts w:cs="Symbol"/>
+    </w:rPr>
+  </w:style>
+  <w:style w:type="character" w:styleId="ListLabel661">
+    <w:name w:val="ListLabel 661"/>
+    <w:qFormat/>
+    <w:rPr>
+      <w:rFonts w:cs="Courier New"/>
+    </w:rPr>
+  </w:style>
+  <w:style w:type="character" w:styleId="ListLabel662">
+    <w:name w:val="ListLabel 662"/>
+    <w:qFormat/>
+    <w:rPr>
+      <w:rFonts w:cs="Wingdings"/>
+    </w:rPr>
+  </w:style>
+  <w:style w:type="character" w:styleId="ListLabel663">
+    <w:name w:val="ListLabel 663"/>
+    <w:qFormat/>
+    <w:rPr>
+      <w:rFonts w:ascii="Arial" w:hAnsi="Arial" w:cs="Symbol"/>
+      <w:sz w:val="20"/>
+    </w:rPr>
+  </w:style>
+  <w:style w:type="character" w:styleId="ListLabel664">
+    <w:name w:val="ListLabel 664"/>
+    <w:qFormat/>
+    <w:rPr>
+      <w:rFonts w:cs="Courier New"/>
+    </w:rPr>
+  </w:style>
+  <w:style w:type="character" w:styleId="ListLabel665">
+    <w:name w:val="ListLabel 665"/>
+    <w:qFormat/>
+    <w:rPr>
+      <w:rFonts w:cs="Wingdings"/>
+    </w:rPr>
+  </w:style>
+  <w:style w:type="character" w:styleId="ListLabel666">
+    <w:name w:val="ListLabel 666"/>
+    <w:qFormat/>
+    <w:rPr>
+      <w:rFonts w:cs="Symbol"/>
+    </w:rPr>
+  </w:style>
+  <w:style w:type="character" w:styleId="ListLabel667">
+    <w:name w:val="ListLabel 667"/>
+    <w:qFormat/>
+    <w:rPr>
+      <w:rFonts w:cs="Courier New"/>
+    </w:rPr>
+  </w:style>
+  <w:style w:type="character" w:styleId="ListLabel668">
+    <w:name w:val="ListLabel 668"/>
+    <w:qFormat/>
+    <w:rPr>
+      <w:rFonts w:cs="Wingdings"/>
+    </w:rPr>
+  </w:style>
+  <w:style w:type="character" w:styleId="ListLabel669">
+    <w:name w:val="ListLabel 669"/>
+    <w:qFormat/>
+    <w:rPr>
+      <w:rFonts w:cs="Symbol"/>
+    </w:rPr>
+  </w:style>
+  <w:style w:type="character" w:styleId="ListLabel670">
+    <w:name w:val="ListLabel 670"/>
+    <w:qFormat/>
+    <w:rPr>
+      <w:rFonts w:cs="Courier New"/>
+    </w:rPr>
+  </w:style>
+  <w:style w:type="character" w:styleId="ListLabel671">
+    <w:name w:val="ListLabel 671"/>
+    <w:qFormat/>
+    <w:rPr>
+      <w:rFonts w:cs="Wingdings"/>
+    </w:rPr>
+  </w:style>
+  <w:style w:type="character" w:styleId="ListLabel672">
+    <w:name w:val="ListLabel 672"/>
+    <w:qFormat/>
+    <w:rPr>
+      <w:rFonts w:ascii="Arial" w:hAnsi="Arial" w:cs="Symbol"/>
+      <w:sz w:val="20"/>
+    </w:rPr>
+  </w:style>
+  <w:style w:type="character" w:styleId="ListLabel673">
+    <w:name w:val="ListLabel 673"/>
+    <w:qFormat/>
+    <w:rPr>
+      <w:rFonts w:cs="Courier New"/>
+    </w:rPr>
+  </w:style>
+  <w:style w:type="character" w:styleId="ListLabel674">
+    <w:name w:val="ListLabel 674"/>
+    <w:qFormat/>
+    <w:rPr>
+      <w:rFonts w:cs="Wingdings"/>
+    </w:rPr>
+  </w:style>
+  <w:style w:type="character" w:styleId="ListLabel675">
+    <w:name w:val="ListLabel 675"/>
+    <w:qFormat/>
+    <w:rPr>
+      <w:rFonts w:cs="Symbol"/>
+    </w:rPr>
+  </w:style>
+  <w:style w:type="character" w:styleId="ListLabel676">
+    <w:name w:val="ListLabel 676"/>
+    <w:qFormat/>
+    <w:rPr>
+      <w:rFonts w:cs="Courier New"/>
+    </w:rPr>
+  </w:style>
+  <w:style w:type="character" w:styleId="ListLabel677">
+    <w:name w:val="ListLabel 677"/>
+    <w:qFormat/>
+    <w:rPr>
+      <w:rFonts w:cs="Wingdings"/>
+    </w:rPr>
+  </w:style>
+  <w:style w:type="character" w:styleId="ListLabel678">
+    <w:name w:val="ListLabel 678"/>
+    <w:qFormat/>
+    <w:rPr>
+      <w:rFonts w:cs="Symbol"/>
+    </w:rPr>
+  </w:style>
+  <w:style w:type="character" w:styleId="ListLabel679">
+    <w:name w:val="ListLabel 679"/>
+    <w:qFormat/>
+    <w:rPr>
+      <w:rFonts w:cs="Courier New"/>
+    </w:rPr>
+  </w:style>
+  <w:style w:type="character" w:styleId="ListLabel680">
+    <w:name w:val="ListLabel 680"/>
+    <w:qFormat/>
+    <w:rPr>
+      <w:rFonts w:cs="Wingdings"/>
+    </w:rPr>
+  </w:style>
+  <w:style w:type="character" w:styleId="ListLabel681">
+    <w:name w:val="ListLabel 681"/>
+    <w:qFormat/>
+    <w:rPr>
+      <w:rFonts w:ascii="Arial" w:hAnsi="Arial" w:cs="Wingdings"/>
+      <w:sz w:val="20"/>
+    </w:rPr>
+  </w:style>
+  <w:style w:type="character" w:styleId="ListLabel682">
+    <w:name w:val="ListLabel 682"/>
+    <w:qFormat/>
+    <w:rPr>
+      <w:rFonts w:cs="Courier New"/>
+    </w:rPr>
+  </w:style>
+  <w:style w:type="character" w:styleId="ListLabel683">
+    <w:name w:val="ListLabel 683"/>
+    <w:qFormat/>
+    <w:rPr>
+      <w:rFonts w:cs="Wingdings"/>
+    </w:rPr>
+  </w:style>
+  <w:style w:type="character" w:styleId="ListLabel684">
+    <w:name w:val="ListLabel 684"/>
+    <w:qFormat/>
+    <w:rPr>
+      <w:rFonts w:cs="Symbol"/>
+    </w:rPr>
+  </w:style>
+  <w:style w:type="character" w:styleId="ListLabel685">
+    <w:name w:val="ListLabel 685"/>
+    <w:qFormat/>
+    <w:rPr>
+      <w:rFonts w:cs="Courier New"/>
+    </w:rPr>
+  </w:style>
+  <w:style w:type="character" w:styleId="ListLabel686">
+    <w:name w:val="ListLabel 686"/>
+    <w:qFormat/>
+    <w:rPr>
+      <w:rFonts w:cs="Wingdings"/>
+    </w:rPr>
+  </w:style>
+  <w:style w:type="character" w:styleId="ListLabel687">
+    <w:name w:val="ListLabel 687"/>
+    <w:qFormat/>
+    <w:rPr>
+      <w:rFonts w:cs="Symbol"/>
+    </w:rPr>
+  </w:style>
+  <w:style w:type="character" w:styleId="ListLabel688">
+    <w:name w:val="ListLabel 688"/>
+    <w:qFormat/>
+    <w:rPr>
+      <w:rFonts w:cs="Courier New"/>
+    </w:rPr>
+  </w:style>
+  <w:style w:type="character" w:styleId="ListLabel689">
+    <w:name w:val="ListLabel 689"/>
+    <w:qFormat/>
+    <w:rPr>
+      <w:rFonts w:cs="Wingdings"/>
+    </w:rPr>
+  </w:style>
+  <w:style w:type="character" w:styleId="ListLabel690">
+    <w:name w:val="ListLabel 690"/>
+    <w:qFormat/>
+    <w:rPr>
+      <w:rFonts w:ascii="Arial" w:hAnsi="Arial" w:cs="Wingdings"/>
+      <w:sz w:val="20"/>
+    </w:rPr>
+  </w:style>
+  <w:style w:type="character" w:styleId="ListLabel691">
+    <w:name w:val="ListLabel 691"/>
+    <w:qFormat/>
+    <w:rPr>
+      <w:rFonts w:cs="Courier New"/>
+    </w:rPr>
+  </w:style>
+  <w:style w:type="character" w:styleId="ListLabel692">
+    <w:name w:val="ListLabel 692"/>
+    <w:qFormat/>
+    <w:rPr>
+      <w:rFonts w:cs="Wingdings"/>
+    </w:rPr>
+  </w:style>
+  <w:style w:type="character" w:styleId="ListLabel693">
+    <w:name w:val="ListLabel 693"/>
+    <w:qFormat/>
+    <w:rPr>
+      <w:rFonts w:cs="Symbol"/>
+    </w:rPr>
+  </w:style>
+  <w:style w:type="character" w:styleId="ListLabel694">
+    <w:name w:val="ListLabel 694"/>
+    <w:qFormat/>
+    <w:rPr>
+      <w:rFonts w:cs="Courier New"/>
+    </w:rPr>
+  </w:style>
+  <w:style w:type="character" w:styleId="ListLabel695">
+    <w:name w:val="ListLabel 695"/>
+    <w:qFormat/>
+    <w:rPr>
+      <w:rFonts w:cs="Wingdings"/>
+    </w:rPr>
+  </w:style>
+  <w:style w:type="character" w:styleId="ListLabel696">
+    <w:name w:val="ListLabel 696"/>
+    <w:qFormat/>
+    <w:rPr>
+      <w:rFonts w:cs="Symbol"/>
+    </w:rPr>
+  </w:style>
+  <w:style w:type="character" w:styleId="ListLabel697">
+    <w:name w:val="ListLabel 697"/>
+    <w:qFormat/>
+    <w:rPr>
+      <w:rFonts w:cs="Courier New"/>
+    </w:rPr>
+  </w:style>
+  <w:style w:type="character" w:styleId="ListLabel698">
+    <w:name w:val="ListLabel 698"/>
+    <w:qFormat/>
+    <w:rPr>
+      <w:rFonts w:cs="Wingdings"/>
+    </w:rPr>
+  </w:style>
+  <w:style w:type="character" w:styleId="ListLabel699">
+    <w:name w:val="ListLabel 699"/>
+    <w:qFormat/>
+    <w:rPr>
+      <w:rFonts w:ascii="Arial" w:hAnsi="Arial" w:cs="Wingdings"/>
+      <w:sz w:val="20"/>
+    </w:rPr>
+  </w:style>
+  <w:style w:type="character" w:styleId="ListLabel700">
+    <w:name w:val="ListLabel 700"/>
+    <w:qFormat/>
+    <w:rPr>
+      <w:rFonts w:cs="Courier New"/>
+    </w:rPr>
+  </w:style>
+  <w:style w:type="character" w:styleId="ListLabel701">
+    <w:name w:val="ListLabel 701"/>
+    <w:qFormat/>
+    <w:rPr>
+      <w:rFonts w:cs="Wingdings"/>
+    </w:rPr>
+  </w:style>
+  <w:style w:type="character" w:styleId="ListLabel702">
+    <w:name w:val="ListLabel 702"/>
+    <w:qFormat/>
+    <w:rPr>
+      <w:rFonts w:cs="Symbol"/>
+    </w:rPr>
+  </w:style>
+  <w:style w:type="character" w:styleId="ListLabel703">
+    <w:name w:val="ListLabel 703"/>
+    <w:qFormat/>
+    <w:rPr>
+      <w:rFonts w:cs="Courier New"/>
+    </w:rPr>
+  </w:style>
+  <w:style w:type="character" w:styleId="ListLabel704">
+    <w:name w:val="ListLabel 704"/>
+    <w:qFormat/>
+    <w:rPr>
+      <w:rFonts w:cs="Wingdings"/>
+    </w:rPr>
+  </w:style>
+  <w:style w:type="character" w:styleId="ListLabel705">
+    <w:name w:val="ListLabel 705"/>
+    <w:qFormat/>
+    <w:rPr>
+      <w:rFonts w:cs="Symbol"/>
+    </w:rPr>
+  </w:style>
+  <w:style w:type="character" w:styleId="ListLabel706">
+    <w:name w:val="ListLabel 706"/>
+    <w:qFormat/>
+    <w:rPr>
+      <w:rFonts w:cs="Courier New"/>
+    </w:rPr>
+  </w:style>
+  <w:style w:type="character" w:styleId="ListLabel707">
+    <w:name w:val="ListLabel 707"/>
+    <w:qFormat/>
+    <w:rPr>
+      <w:rFonts w:cs="Wingdings"/>
+    </w:rPr>
+  </w:style>
+  <w:style w:type="character" w:styleId="ListLabel708">
+    <w:name w:val="ListLabel 708"/>
+    <w:qFormat/>
+    <w:rPr>
+      <w:rFonts w:ascii="Arial" w:hAnsi="Arial" w:cs="Wingdings"/>
+      <w:sz w:val="20"/>
+    </w:rPr>
+  </w:style>
+  <w:style w:type="character" w:styleId="ListLabel709">
+    <w:name w:val="ListLabel 709"/>
+    <w:qFormat/>
+    <w:rPr>
+      <w:rFonts w:cs="Courier New"/>
+    </w:rPr>
+  </w:style>
+  <w:style w:type="character" w:styleId="ListLabel710">
+    <w:name w:val="ListLabel 710"/>
+    <w:qFormat/>
+    <w:rPr>
+      <w:rFonts w:cs="Wingdings"/>
+    </w:rPr>
+  </w:style>
+  <w:style w:type="character" w:styleId="ListLabel711">
+    <w:name w:val="ListLabel 711"/>
+    <w:qFormat/>
+    <w:rPr>
+      <w:rFonts w:cs="Symbol"/>
+    </w:rPr>
+  </w:style>
+  <w:style w:type="character" w:styleId="ListLabel712">
+    <w:name w:val="ListLabel 712"/>
+    <w:qFormat/>
+    <w:rPr>
+      <w:rFonts w:cs="Courier New"/>
+    </w:rPr>
+  </w:style>
+  <w:style w:type="character" w:styleId="ListLabel713">
+    <w:name w:val="ListLabel 713"/>
+    <w:qFormat/>
+    <w:rPr>
+      <w:rFonts w:cs="Wingdings"/>
+    </w:rPr>
+  </w:style>
+  <w:style w:type="character" w:styleId="ListLabel714">
+    <w:name w:val="ListLabel 714"/>
+    <w:qFormat/>
+    <w:rPr>
+      <w:rFonts w:cs="Symbol"/>
+    </w:rPr>
+  </w:style>
+  <w:style w:type="character" w:styleId="ListLabel715">
+    <w:name w:val="ListLabel 715"/>
+    <w:qFormat/>
+    <w:rPr>
+      <w:rFonts w:cs="Courier New"/>
+    </w:rPr>
+  </w:style>
+  <w:style w:type="character" w:styleId="ListLabel716">
+    <w:name w:val="ListLabel 716"/>
+    <w:qFormat/>
+    <w:rPr>
+      <w:rFonts w:cs="Wingdings"/>
+    </w:rPr>
+  </w:style>
+  <w:style w:type="character" w:styleId="ListLabel717">
+    <w:name w:val="ListLabel 717"/>
+    <w:qFormat/>
+    <w:rPr>
+      <w:rFonts w:ascii="Arial" w:hAnsi="Arial" w:cs="Symbol"/>
+      <w:sz w:val="20"/>
+    </w:rPr>
+  </w:style>
+  <w:style w:type="character" w:styleId="ListLabel718">
+    <w:name w:val="ListLabel 718"/>
+    <w:qFormat/>
+    <w:rPr>
+      <w:rFonts w:cs="Courier New"/>
+    </w:rPr>
+  </w:style>
+  <w:style w:type="character" w:styleId="ListLabel719">
+    <w:name w:val="ListLabel 719"/>
+    <w:qFormat/>
+    <w:rPr>
+      <w:rFonts w:cs="Wingdings"/>
+    </w:rPr>
+  </w:style>
+  <w:style w:type="character" w:styleId="ListLabel720">
+    <w:name w:val="ListLabel 720"/>
+    <w:qFormat/>
+    <w:rPr>
+      <w:rFonts w:cs="Symbol"/>
+    </w:rPr>
+  </w:style>
+  <w:style w:type="character" w:styleId="ListLabel721">
+    <w:name w:val="ListLabel 721"/>
+    <w:qFormat/>
+    <w:rPr>
+      <w:rFonts w:cs="Courier New"/>
+    </w:rPr>
+  </w:style>
+  <w:style w:type="character" w:styleId="ListLabel722">
+    <w:name w:val="ListLabel 722"/>
+    <w:qFormat/>
+    <w:rPr>
+      <w:rFonts w:cs="Wingdings"/>
+    </w:rPr>
+  </w:style>
+  <w:style w:type="character" w:styleId="ListLabel723">
+    <w:name w:val="ListLabel 723"/>
+    <w:qFormat/>
+    <w:rPr>
+      <w:rFonts w:cs="Symbol"/>
+    </w:rPr>
+  </w:style>
+  <w:style w:type="character" w:styleId="ListLabel724">
+    <w:name w:val="ListLabel 724"/>
+    <w:qFormat/>
+    <w:rPr>
+      <w:rFonts w:cs="Courier New"/>
+    </w:rPr>
+  </w:style>
+  <w:style w:type="character" w:styleId="ListLabel725">
+    <w:name w:val="ListLabel 725"/>
+    <w:qFormat/>
+    <w:rPr>
+      <w:rFonts w:cs="Wingdings"/>
+    </w:rPr>
+  </w:style>
+  <w:style w:type="character" w:styleId="ListLabel726">
+    <w:name w:val="ListLabel 726"/>
+    <w:qFormat/>
+    <w:rPr>
+      <w:rFonts w:ascii="Arial" w:hAnsi="Arial" w:cs="Symbol"/>
+      <w:b/>
+      <w:sz w:val="20"/>
+    </w:rPr>
+  </w:style>
+  <w:style w:type="character" w:styleId="ListLabel727">
+    <w:name w:val="ListLabel 727"/>
+    <w:qFormat/>
+    <w:rPr>
+      <w:rFonts w:cs="Courier New"/>
+    </w:rPr>
+  </w:style>
+  <w:style w:type="character" w:styleId="ListLabel728">
+    <w:name w:val="ListLabel 728"/>
+    <w:qFormat/>
+    <w:rPr>
+      <w:rFonts w:cs="Wingdings"/>
+    </w:rPr>
+  </w:style>
+  <w:style w:type="character" w:styleId="ListLabel729">
+    <w:name w:val="ListLabel 729"/>
+    <w:qFormat/>
+    <w:rPr>
+      <w:rFonts w:cs="Symbol"/>
+    </w:rPr>
+  </w:style>
+  <w:style w:type="character" w:styleId="ListLabel730">
+    <w:name w:val="ListLabel 730"/>
+    <w:qFormat/>
+    <w:rPr>
+      <w:rFonts w:cs="Courier New"/>
+    </w:rPr>
+  </w:style>
+  <w:style w:type="character" w:styleId="ListLabel731">
+    <w:name w:val="ListLabel 731"/>
+    <w:qFormat/>
+    <w:rPr>
+      <w:rFonts w:cs="Wingdings"/>
+    </w:rPr>
+  </w:style>
+  <w:style w:type="character" w:styleId="ListLabel732">
+    <w:name w:val="ListLabel 732"/>
+    <w:qFormat/>
+    <w:rPr>
+      <w:rFonts w:cs="Symbol"/>
+    </w:rPr>
+  </w:style>
+  <w:style w:type="character" w:styleId="ListLabel733">
+    <w:name w:val="ListLabel 733"/>
+    <w:qFormat/>
+    <w:rPr>
+      <w:rFonts w:cs="Courier New"/>
+    </w:rPr>
+  </w:style>
+  <w:style w:type="character" w:styleId="ListLabel734">
+    <w:name w:val="ListLabel 734"/>
+    <w:qFormat/>
+    <w:rPr>
+      <w:rFonts w:cs="Wingdings"/>
+    </w:rPr>
+  </w:style>
   <w:style w:type="paragraph" w:styleId="Berschrift">
     <w:name w:val="Überschrift"/>
     <w:basedOn w:val="Normal"/>

</xml_diff>